<commit_message>
Aktualizace obsahu a obrázků
</commit_message>
<xml_diff>
--- a/DSA_SP_prokop18_novak55_v2.docx
+++ b/DSA_SP_prokop18_novak55_v2.docx
@@ -66,6 +66,7 @@
             <w:listItem w:displayText="Katedra zdravotnických studií" w:value="Katedra zdravotnických studií"/>
           </w:dropDownList>
         </w:sdtPr>
+        <w:sdtEndPr/>
         <w:sdtContent>
           <w:r>
             <w:rPr>
@@ -1466,21 +1467,7 @@
             <w:rStyle w:val="Hypertextovodkaz"/>
             <w:noProof/>
           </w:rPr>
-          <w:t xml:space="preserve">Smazání položky </w:t>
-        </w:r>
-        <w:r>
-          <w:rPr>
-            <w:rStyle w:val="Hypertextovodkaz"/>
-            <w:noProof/>
-          </w:rPr>
-          <w:t>z</w:t>
-        </w:r>
-        <w:r>
-          <w:rPr>
-            <w:rStyle w:val="Hypertextovodkaz"/>
-            <w:noProof/>
-          </w:rPr>
-          <w:t>e seznamu</w:t>
+          <w:t>Smazání položky ze seznamu</w:t>
         </w:r>
         <w:r>
           <w:rPr>
@@ -2753,7 +2740,7 @@
             <w:noProof/>
             <w:webHidden/>
           </w:rPr>
-          <w:t>13</w:t>
+          <w:t>14</w:t>
         </w:r>
         <w:r>
           <w:rPr>
@@ -2841,7 +2828,7 @@
             <w:noProof/>
             <w:webHidden/>
           </w:rPr>
-          <w:t>13</w:t>
+          <w:t>14</w:t>
         </w:r>
         <w:r>
           <w:rPr>
@@ -2929,7 +2916,7 @@
             <w:noProof/>
             <w:webHidden/>
           </w:rPr>
-          <w:t>13</w:t>
+          <w:t>14</w:t>
         </w:r>
         <w:r>
           <w:rPr>
@@ -3017,7 +3004,7 @@
             <w:noProof/>
             <w:webHidden/>
           </w:rPr>
-          <w:t>13</w:t>
+          <w:t>14</w:t>
         </w:r>
         <w:r>
           <w:rPr>
@@ -3105,7 +3092,7 @@
             <w:noProof/>
             <w:webHidden/>
           </w:rPr>
-          <w:t>13</w:t>
+          <w:t>14</w:t>
         </w:r>
         <w:r>
           <w:rPr>
@@ -3146,6 +3133,8 @@
       </w:r>
       <w:bookmarkEnd w:id="0"/>
     </w:p>
+    <w:bookmarkStart w:id="1" w:name="_GoBack"/>
+    <w:bookmarkEnd w:id="1"/>
     <w:p>
       <w:pPr>
         <w:pStyle w:val="Seznamobrzk"/>
@@ -3183,7 +3172,7 @@
         </w:rPr>
         <w:fldChar w:fldCharType="separate"/>
       </w:r>
-      <w:hyperlink w:anchor="_Toc27423294" w:history="1">
+      <w:hyperlink w:anchor="_Toc27491826" w:history="1">
         <w:r>
           <w:rPr>
             <w:rStyle w:val="Hypertextovodkaz"/>
@@ -3210,7 +3199,7 @@
             <w:noProof/>
             <w:webHidden/>
           </w:rPr>
-          <w:instrText xml:space="preserve"> PAGEREF _Toc27423294 \h </w:instrText>
+          <w:instrText xml:space="preserve"> PAGEREF _Toc27491826 \h </w:instrText>
         </w:r>
         <w:r>
           <w:rPr>
@@ -3254,7 +3243,7 @@
           <w:szCs w:val="22"/>
         </w:rPr>
       </w:pPr>
-      <w:hyperlink w:anchor="_Toc27423295" w:history="1">
+      <w:hyperlink w:anchor="_Toc27491827" w:history="1">
         <w:r>
           <w:rPr>
             <w:rStyle w:val="Hypertextovodkaz"/>
@@ -3281,7 +3270,7 @@
             <w:noProof/>
             <w:webHidden/>
           </w:rPr>
-          <w:instrText xml:space="preserve"> PAGEREF _Toc27423295 \h </w:instrText>
+          <w:instrText xml:space="preserve"> PAGEREF _Toc27491827 \h </w:instrText>
         </w:r>
         <w:r>
           <w:rPr>
@@ -3325,7 +3314,7 @@
           <w:szCs w:val="22"/>
         </w:rPr>
       </w:pPr>
-      <w:hyperlink w:anchor="_Toc27423296" w:history="1">
+      <w:hyperlink w:anchor="_Toc27491828" w:history="1">
         <w:r>
           <w:rPr>
             <w:rStyle w:val="Hypertextovodkaz"/>
@@ -3352,7 +3341,7 @@
             <w:noProof/>
             <w:webHidden/>
           </w:rPr>
-          <w:instrText xml:space="preserve"> PAGEREF _Toc27423296 \h </w:instrText>
+          <w:instrText xml:space="preserve"> PAGEREF _Toc27491828 \h </w:instrText>
         </w:r>
         <w:r>
           <w:rPr>
@@ -3396,7 +3385,7 @@
           <w:szCs w:val="22"/>
         </w:rPr>
       </w:pPr>
-      <w:hyperlink w:anchor="_Toc27423297" w:history="1">
+      <w:hyperlink w:anchor="_Toc27491829" w:history="1">
         <w:r>
           <w:rPr>
             <w:rStyle w:val="Hypertextovodkaz"/>
@@ -3423,7 +3412,7 @@
             <w:noProof/>
             <w:webHidden/>
           </w:rPr>
-          <w:instrText xml:space="preserve"> PAGEREF _Toc27423297 \h </w:instrText>
+          <w:instrText xml:space="preserve"> PAGEREF _Toc27491829 \h </w:instrText>
         </w:r>
         <w:r>
           <w:rPr>
@@ -3467,7 +3456,7 @@
           <w:szCs w:val="22"/>
         </w:rPr>
       </w:pPr>
-      <w:hyperlink w:anchor="_Toc27423298" w:history="1">
+      <w:hyperlink w:anchor="_Toc27491830" w:history="1">
         <w:r>
           <w:rPr>
             <w:rStyle w:val="Hypertextovodkaz"/>
@@ -3494,7 +3483,7 @@
             <w:noProof/>
             <w:webHidden/>
           </w:rPr>
-          <w:instrText xml:space="preserve"> PAGEREF _Toc27423298 \h </w:instrText>
+          <w:instrText xml:space="preserve"> PAGEREF _Toc27491830 \h </w:instrText>
         </w:r>
         <w:r>
           <w:rPr>
@@ -3538,7 +3527,7 @@
           <w:szCs w:val="22"/>
         </w:rPr>
       </w:pPr>
-      <w:hyperlink w:anchor="_Toc27423299" w:history="1">
+      <w:hyperlink w:anchor="_Toc27491831" w:history="1">
         <w:r>
           <w:rPr>
             <w:rStyle w:val="Hypertextovodkaz"/>
@@ -3565,7 +3554,7 @@
             <w:noProof/>
             <w:webHidden/>
           </w:rPr>
-          <w:instrText xml:space="preserve"> PAGEREF _Toc27423299 \h </w:instrText>
+          <w:instrText xml:space="preserve"> PAGEREF _Toc27491831 \h </w:instrText>
         </w:r>
         <w:r>
           <w:rPr>
@@ -3609,7 +3598,7 @@
           <w:szCs w:val="22"/>
         </w:rPr>
       </w:pPr>
-      <w:hyperlink w:anchor="_Toc27423300" w:history="1">
+      <w:hyperlink w:anchor="_Toc27491832" w:history="1">
         <w:r>
           <w:rPr>
             <w:rStyle w:val="Hypertextovodkaz"/>
@@ -3636,7 +3625,7 @@
             <w:noProof/>
             <w:webHidden/>
           </w:rPr>
-          <w:instrText xml:space="preserve"> PAGEREF _Toc27423300 \h </w:instrText>
+          <w:instrText xml:space="preserve"> PAGEREF _Toc27491832 \h </w:instrText>
         </w:r>
         <w:r>
           <w:rPr>
@@ -3680,7 +3669,7 @@
           <w:szCs w:val="22"/>
         </w:rPr>
       </w:pPr>
-      <w:hyperlink w:anchor="_Toc27423301" w:history="1">
+      <w:hyperlink w:anchor="_Toc27491833" w:history="1">
         <w:r>
           <w:rPr>
             <w:rStyle w:val="Hypertextovodkaz"/>
@@ -3707,7 +3696,7 @@
             <w:noProof/>
             <w:webHidden/>
           </w:rPr>
-          <w:instrText xml:space="preserve"> PAGEREF _Toc27423301 \h </w:instrText>
+          <w:instrText xml:space="preserve"> PAGEREF _Toc27491833 \h </w:instrText>
         </w:r>
         <w:r>
           <w:rPr>
@@ -3751,7 +3740,7 @@
           <w:szCs w:val="22"/>
         </w:rPr>
       </w:pPr>
-      <w:hyperlink w:anchor="_Toc27423302" w:history="1">
+      <w:hyperlink w:anchor="_Toc27491834" w:history="1">
         <w:r>
           <w:rPr>
             <w:rStyle w:val="Hypertextovodkaz"/>
@@ -3778,7 +3767,7 @@
             <w:noProof/>
             <w:webHidden/>
           </w:rPr>
-          <w:instrText xml:space="preserve"> PAGEREF _Toc27423302 \h </w:instrText>
+          <w:instrText xml:space="preserve"> PAGEREF _Toc27491834 \h </w:instrText>
         </w:r>
         <w:r>
           <w:rPr>
@@ -3822,7 +3811,7 @@
           <w:szCs w:val="22"/>
         </w:rPr>
       </w:pPr>
-      <w:hyperlink w:anchor="_Toc27423303" w:history="1">
+      <w:hyperlink w:anchor="_Toc27491835" w:history="1">
         <w:r>
           <w:rPr>
             <w:rStyle w:val="Hypertextovodkaz"/>
@@ -3849,7 +3838,7 @@
             <w:noProof/>
             <w:webHidden/>
           </w:rPr>
-          <w:instrText xml:space="preserve"> PAGEREF _Toc27423303 \h </w:instrText>
+          <w:instrText xml:space="preserve"> PAGEREF _Toc27491835 \h </w:instrText>
         </w:r>
         <w:r>
           <w:rPr>
@@ -3893,7 +3882,7 @@
           <w:szCs w:val="22"/>
         </w:rPr>
       </w:pPr>
-      <w:hyperlink w:anchor="_Toc27423304" w:history="1">
+      <w:hyperlink w:anchor="_Toc27491836" w:history="1">
         <w:r>
           <w:rPr>
             <w:rStyle w:val="Hypertextovodkaz"/>
@@ -3920,7 +3909,7 @@
             <w:noProof/>
             <w:webHidden/>
           </w:rPr>
-          <w:instrText xml:space="preserve"> PAGEREF _Toc27423304 \h </w:instrText>
+          <w:instrText xml:space="preserve"> PAGEREF _Toc27491836 \h </w:instrText>
         </w:r>
         <w:r>
           <w:rPr>
@@ -3964,7 +3953,7 @@
           <w:szCs w:val="22"/>
         </w:rPr>
       </w:pPr>
-      <w:hyperlink w:anchor="_Toc27423305" w:history="1">
+      <w:hyperlink w:anchor="_Toc27491837" w:history="1">
         <w:r>
           <w:rPr>
             <w:rStyle w:val="Hypertextovodkaz"/>
@@ -3991,7 +3980,7 @@
             <w:noProof/>
             <w:webHidden/>
           </w:rPr>
-          <w:instrText xml:space="preserve"> PAGEREF _Toc27423305 \h </w:instrText>
+          <w:instrText xml:space="preserve"> PAGEREF _Toc27491837 \h </w:instrText>
         </w:r>
         <w:r>
           <w:rPr>
@@ -4035,7 +4024,7 @@
           <w:szCs w:val="22"/>
         </w:rPr>
       </w:pPr>
-      <w:hyperlink w:anchor="_Toc27423306" w:history="1">
+      <w:hyperlink w:anchor="_Toc27491838" w:history="1">
         <w:r>
           <w:rPr>
             <w:rStyle w:val="Hypertextovodkaz"/>
@@ -4062,7 +4051,7 @@
             <w:noProof/>
             <w:webHidden/>
           </w:rPr>
-          <w:instrText xml:space="preserve"> PAGEREF _Toc27423306 \h </w:instrText>
+          <w:instrText xml:space="preserve"> PAGEREF _Toc27491838 \h </w:instrText>
         </w:r>
         <w:r>
           <w:rPr>
@@ -4106,7 +4095,7 @@
           <w:szCs w:val="22"/>
         </w:rPr>
       </w:pPr>
-      <w:hyperlink w:anchor="_Toc27423307" w:history="1">
+      <w:hyperlink w:anchor="_Toc27491839" w:history="1">
         <w:r>
           <w:rPr>
             <w:rStyle w:val="Hypertextovodkaz"/>
@@ -4133,7 +4122,7 @@
             <w:noProof/>
             <w:webHidden/>
           </w:rPr>
-          <w:instrText xml:space="preserve"> PAGEREF _Toc27423307 \h </w:instrText>
+          <w:instrText xml:space="preserve"> PAGEREF _Toc27491839 \h </w:instrText>
         </w:r>
         <w:r>
           <w:rPr>
@@ -4177,7 +4166,7 @@
           <w:szCs w:val="22"/>
         </w:rPr>
       </w:pPr>
-      <w:hyperlink w:anchor="_Toc27423308" w:history="1">
+      <w:hyperlink w:anchor="_Toc27491840" w:history="1">
         <w:r>
           <w:rPr>
             <w:rStyle w:val="Hypertextovodkaz"/>
@@ -4204,7 +4193,7 @@
             <w:noProof/>
             <w:webHidden/>
           </w:rPr>
-          <w:instrText xml:space="preserve"> PAGEREF _Toc27423308 \h </w:instrText>
+          <w:instrText xml:space="preserve"> PAGEREF _Toc27491840 \h </w:instrText>
         </w:r>
         <w:r>
           <w:rPr>
@@ -4225,6 +4214,219 @@
             <w:webHidden/>
           </w:rPr>
           <w:t>11</w:t>
+        </w:r>
+        <w:r>
+          <w:rPr>
+            <w:noProof/>
+            <w:webHidden/>
+          </w:rPr>
+          <w:fldChar w:fldCharType="end"/>
+        </w:r>
+      </w:hyperlink>
+    </w:p>
+    <w:p>
+      <w:pPr>
+        <w:pStyle w:val="Seznamobrzk"/>
+        <w:tabs>
+          <w:tab w:val="right" w:leader="dot" w:pos="8493"/>
+        </w:tabs>
+        <w:rPr>
+          <w:rFonts w:asciiTheme="minorHAnsi" w:eastAsiaTheme="minorEastAsia" w:hAnsiTheme="minorHAnsi" w:cstheme="minorBidi"/>
+          <w:noProof/>
+          <w:sz w:val="22"/>
+          <w:szCs w:val="22"/>
+        </w:rPr>
+      </w:pPr>
+      <w:hyperlink w:anchor="_Toc27491841" w:history="1">
+        <w:r>
+          <w:rPr>
+            <w:rStyle w:val="Hypertextovodkaz"/>
+            <w:noProof/>
+          </w:rPr>
+          <w:t>Obrázek 16 - Vzhled menu: volba a popis</w:t>
+        </w:r>
+        <w:r>
+          <w:rPr>
+            <w:noProof/>
+            <w:webHidden/>
+          </w:rPr>
+          <w:tab/>
+        </w:r>
+        <w:r>
+          <w:rPr>
+            <w:noProof/>
+            <w:webHidden/>
+          </w:rPr>
+          <w:fldChar w:fldCharType="begin"/>
+        </w:r>
+        <w:r>
+          <w:rPr>
+            <w:noProof/>
+            <w:webHidden/>
+          </w:rPr>
+          <w:instrText xml:space="preserve"> PAGEREF _Toc27491841 \h </w:instrText>
+        </w:r>
+        <w:r>
+          <w:rPr>
+            <w:noProof/>
+            <w:webHidden/>
+          </w:rPr>
+        </w:r>
+        <w:r>
+          <w:rPr>
+            <w:noProof/>
+            <w:webHidden/>
+          </w:rPr>
+          <w:fldChar w:fldCharType="separate"/>
+        </w:r>
+        <w:r>
+          <w:rPr>
+            <w:noProof/>
+            <w:webHidden/>
+          </w:rPr>
+          <w:t>12</w:t>
+        </w:r>
+        <w:r>
+          <w:rPr>
+            <w:noProof/>
+            <w:webHidden/>
+          </w:rPr>
+          <w:fldChar w:fldCharType="end"/>
+        </w:r>
+      </w:hyperlink>
+    </w:p>
+    <w:p>
+      <w:pPr>
+        <w:pStyle w:val="Seznamobrzk"/>
+        <w:tabs>
+          <w:tab w:val="right" w:leader="dot" w:pos="8493"/>
+        </w:tabs>
+        <w:rPr>
+          <w:rFonts w:asciiTheme="minorHAnsi" w:eastAsiaTheme="minorEastAsia" w:hAnsiTheme="minorHAnsi" w:cstheme="minorBidi"/>
+          <w:noProof/>
+          <w:sz w:val="22"/>
+          <w:szCs w:val="22"/>
+        </w:rPr>
+      </w:pPr>
+      <w:hyperlink w:anchor="_Toc27491842" w:history="1">
+        <w:r>
+          <w:rPr>
+            <w:rStyle w:val="Hypertextovodkaz"/>
+            <w:noProof/>
+          </w:rPr>
+          <w:t>Obrázek 17 - Vložení nového záznamu do skladu, včetně chybného zadání</w:t>
+        </w:r>
+        <w:r>
+          <w:rPr>
+            <w:noProof/>
+            <w:webHidden/>
+          </w:rPr>
+          <w:tab/>
+        </w:r>
+        <w:r>
+          <w:rPr>
+            <w:noProof/>
+            <w:webHidden/>
+          </w:rPr>
+          <w:fldChar w:fldCharType="begin"/>
+        </w:r>
+        <w:r>
+          <w:rPr>
+            <w:noProof/>
+            <w:webHidden/>
+          </w:rPr>
+          <w:instrText xml:space="preserve"> PAGEREF _Toc27491842 \h </w:instrText>
+        </w:r>
+        <w:r>
+          <w:rPr>
+            <w:noProof/>
+            <w:webHidden/>
+          </w:rPr>
+        </w:r>
+        <w:r>
+          <w:rPr>
+            <w:noProof/>
+            <w:webHidden/>
+          </w:rPr>
+          <w:fldChar w:fldCharType="separate"/>
+        </w:r>
+        <w:r>
+          <w:rPr>
+            <w:noProof/>
+            <w:webHidden/>
+          </w:rPr>
+          <w:t>13</w:t>
+        </w:r>
+        <w:r>
+          <w:rPr>
+            <w:noProof/>
+            <w:webHidden/>
+          </w:rPr>
+          <w:fldChar w:fldCharType="end"/>
+        </w:r>
+      </w:hyperlink>
+    </w:p>
+    <w:p>
+      <w:pPr>
+        <w:pStyle w:val="Seznamobrzk"/>
+        <w:tabs>
+          <w:tab w:val="right" w:leader="dot" w:pos="8493"/>
+        </w:tabs>
+        <w:rPr>
+          <w:rFonts w:asciiTheme="minorHAnsi" w:eastAsiaTheme="minorEastAsia" w:hAnsiTheme="minorHAnsi" w:cstheme="minorBidi"/>
+          <w:noProof/>
+          <w:sz w:val="22"/>
+          <w:szCs w:val="22"/>
+        </w:rPr>
+      </w:pPr>
+      <w:hyperlink w:anchor="_Toc27491843" w:history="1">
+        <w:r>
+          <w:rPr>
+            <w:rStyle w:val="Hypertextovodkaz"/>
+            <w:noProof/>
+          </w:rPr>
+          <w:t>Obrázek 18 - Nalezení zboží dle evidenčního čísla</w:t>
+        </w:r>
+        <w:r>
+          <w:rPr>
+            <w:noProof/>
+            <w:webHidden/>
+          </w:rPr>
+          <w:tab/>
+        </w:r>
+        <w:r>
+          <w:rPr>
+            <w:noProof/>
+            <w:webHidden/>
+          </w:rPr>
+          <w:fldChar w:fldCharType="begin"/>
+        </w:r>
+        <w:r>
+          <w:rPr>
+            <w:noProof/>
+            <w:webHidden/>
+          </w:rPr>
+          <w:instrText xml:space="preserve"> PAGEREF _Toc27491843 \h </w:instrText>
+        </w:r>
+        <w:r>
+          <w:rPr>
+            <w:noProof/>
+            <w:webHidden/>
+          </w:rPr>
+        </w:r>
+        <w:r>
+          <w:rPr>
+            <w:noProof/>
+            <w:webHidden/>
+          </w:rPr>
+          <w:fldChar w:fldCharType="separate"/>
+        </w:r>
+        <w:r>
+          <w:rPr>
+            <w:noProof/>
+            <w:webHidden/>
+          </w:rPr>
+          <w:t>13</w:t>
         </w:r>
         <w:r>
           <w:rPr>
@@ -4324,22 +4526,22 @@
       <w:pPr>
         <w:pStyle w:val="Nadpis1"/>
       </w:pPr>
-      <w:bookmarkStart w:id="1" w:name="_Toc27489168"/>
+      <w:bookmarkStart w:id="2" w:name="_Toc27489168"/>
       <w:r>
         <w:lastRenderedPageBreak/>
         <w:t>Analýza problému a návrh řešení</w:t>
       </w:r>
-      <w:bookmarkEnd w:id="1"/>
+      <w:bookmarkEnd w:id="2"/>
     </w:p>
     <w:p>
       <w:pPr>
         <w:pStyle w:val="Nadpis2"/>
       </w:pPr>
-      <w:bookmarkStart w:id="2" w:name="_Toc27489169"/>
+      <w:bookmarkStart w:id="3" w:name="_Toc27489169"/>
       <w:r>
         <w:t>Formulace zadání</w:t>
       </w:r>
-      <w:bookmarkEnd w:id="2"/>
+      <w:bookmarkEnd w:id="3"/>
     </w:p>
     <w:p>
       <w:pPr>
@@ -4523,11 +4725,11 @@
       <w:pPr>
         <w:pStyle w:val="Nadpis2"/>
       </w:pPr>
-      <w:bookmarkStart w:id="3" w:name="_Toc27489170"/>
+      <w:bookmarkStart w:id="4" w:name="_Toc27489170"/>
       <w:r>
         <w:t>Analýza problému</w:t>
       </w:r>
-      <w:bookmarkEnd w:id="3"/>
+      <w:bookmarkEnd w:id="4"/>
     </w:p>
     <w:p>
       <w:pPr>
@@ -4547,12 +4749,12 @@
       <w:pPr>
         <w:pStyle w:val="Nadpis2"/>
       </w:pPr>
-      <w:bookmarkStart w:id="4" w:name="_Toc27489171"/>
+      <w:bookmarkStart w:id="5" w:name="_Toc27489171"/>
       <w:r>
         <w:lastRenderedPageBreak/>
         <w:t>Možná řešení a návrh zvoleného řešení</w:t>
       </w:r>
-      <w:bookmarkEnd w:id="4"/>
+      <w:bookmarkEnd w:id="5"/>
     </w:p>
     <w:p>
       <w:pPr>
@@ -4593,11 +4795,11 @@
       <w:pPr>
         <w:pStyle w:val="Nadpis2"/>
       </w:pPr>
-      <w:bookmarkStart w:id="5" w:name="_Toc27489172"/>
+      <w:bookmarkStart w:id="6" w:name="_Toc27489172"/>
       <w:r>
         <w:t>Odůvodnění volby řešení a zvolených algoritmů</w:t>
       </w:r>
-      <w:bookmarkEnd w:id="5"/>
+      <w:bookmarkEnd w:id="6"/>
     </w:p>
     <w:p>
       <w:pPr>
@@ -4626,17 +4828,17 @@
       <w:pPr>
         <w:pStyle w:val="Nadpis1"/>
       </w:pPr>
-      <w:bookmarkStart w:id="6" w:name="_Toc27489173"/>
+      <w:bookmarkStart w:id="7" w:name="_Toc27489173"/>
       <w:r>
         <w:t>Popis realizace</w:t>
       </w:r>
-      <w:bookmarkEnd w:id="6"/>
+      <w:bookmarkEnd w:id="7"/>
     </w:p>
     <w:p>
       <w:pPr>
         <w:pStyle w:val="Nadpis1"/>
       </w:pPr>
-      <w:bookmarkStart w:id="7" w:name="_Toc27489174"/>
+      <w:bookmarkStart w:id="8" w:name="_Toc27489174"/>
       <w:r>
         <w:t>T</w:t>
       </w:r>
@@ -4646,7 +4848,7 @@
       <w:r>
         <w:t xml:space="preserve"> programu</w:t>
       </w:r>
-      <w:bookmarkEnd w:id="7"/>
+      <w:bookmarkEnd w:id="8"/>
     </w:p>
     <w:p>
       <w:pPr>
@@ -4783,12 +4985,12 @@
       <w:pPr>
         <w:pStyle w:val="Nadpis2"/>
       </w:pPr>
-      <w:bookmarkStart w:id="8" w:name="_Toc27489175"/>
+      <w:bookmarkStart w:id="9" w:name="_Toc27489175"/>
       <w:r>
         <w:lastRenderedPageBreak/>
         <w:t>Import dat ze souboru</w:t>
       </w:r>
-      <w:bookmarkEnd w:id="8"/>
+      <w:bookmarkEnd w:id="9"/>
     </w:p>
     <w:p>
       <w:pPr>
@@ -4852,7 +5054,7 @@
         <w:pStyle w:val="Titulek"/>
         <w:jc w:val="both"/>
       </w:pPr>
-      <w:bookmarkStart w:id="9" w:name="_Toc27423294"/>
+      <w:bookmarkStart w:id="10" w:name="_Toc27491826"/>
       <w:r>
         <w:t xml:space="preserve">Obrázek </w:t>
       </w:r>
@@ -4889,7 +5091,7 @@
       <w:r>
         <w:t>- Obsah externího CSV souboru</w:t>
       </w:r>
-      <w:bookmarkEnd w:id="9"/>
+      <w:bookmarkEnd w:id="10"/>
     </w:p>
     <w:p/>
     <w:p>
@@ -4942,7 +5144,7 @@
         <w:pStyle w:val="Titulek"/>
         <w:spacing w:before="240"/>
       </w:pPr>
-      <w:bookmarkStart w:id="10" w:name="_Toc27423295"/>
+      <w:bookmarkStart w:id="11" w:name="_Toc27491827"/>
       <w:r>
         <w:t xml:space="preserve">Obrázek </w:t>
       </w:r>
@@ -4979,13 +5181,13 @@
       <w:r>
         <w:t xml:space="preserve"> - Obsah dat importovaných do programu</w:t>
       </w:r>
-      <w:bookmarkEnd w:id="10"/>
+      <w:bookmarkEnd w:id="11"/>
     </w:p>
     <w:p>
       <w:pPr>
         <w:pStyle w:val="Nadpis2"/>
       </w:pPr>
-      <w:bookmarkStart w:id="11" w:name="_Toc27489176"/>
+      <w:bookmarkStart w:id="12" w:name="_Toc27489176"/>
       <w:r>
         <w:t>V</w:t>
       </w:r>
@@ -4995,7 +5197,7 @@
       <w:r>
         <w:t>ožení nové položky</w:t>
       </w:r>
-      <w:bookmarkEnd w:id="11"/>
+      <w:bookmarkEnd w:id="12"/>
     </w:p>
     <w:p>
       <w:pPr>
@@ -5056,7 +5258,7 @@
         <w:pStyle w:val="Titulek"/>
         <w:jc w:val="both"/>
       </w:pPr>
-      <w:bookmarkStart w:id="12" w:name="_Toc27423296"/>
+      <w:bookmarkStart w:id="13" w:name="_Toc27491828"/>
       <w:r>
         <w:t xml:space="preserve">Obrázek </w:t>
       </w:r>
@@ -5093,13 +5295,13 @@
       <w:r>
         <w:t xml:space="preserve"> - Chybové hlášení při vkládání položky zboží</w:t>
       </w:r>
-      <w:bookmarkEnd w:id="12"/>
+      <w:bookmarkEnd w:id="13"/>
     </w:p>
     <w:p>
       <w:pPr>
         <w:pStyle w:val="Nadpis2"/>
       </w:pPr>
-      <w:bookmarkStart w:id="13" w:name="_Toc27489177"/>
+      <w:bookmarkStart w:id="14" w:name="_Toc27489177"/>
       <w:r>
         <w:t>Úprava položky v</w:t>
       </w:r>
@@ -5109,7 +5311,7 @@
       <w:r>
         <w:t>seznamu</w:t>
       </w:r>
-      <w:bookmarkEnd w:id="13"/>
+      <w:bookmarkEnd w:id="14"/>
     </w:p>
     <w:p>
       <w:pPr>
@@ -5171,7 +5373,7 @@
         <w:pStyle w:val="Titulek"/>
         <w:jc w:val="both"/>
       </w:pPr>
-      <w:bookmarkStart w:id="14" w:name="_Toc27423297"/>
+      <w:bookmarkStart w:id="15" w:name="_Toc27491829"/>
       <w:r>
         <w:t xml:space="preserve">Obrázek </w:t>
       </w:r>
@@ -5211,7 +5413,7 @@
       <w:r>
         <w:t xml:space="preserve"> poslední položky</w:t>
       </w:r>
-      <w:bookmarkEnd w:id="14"/>
+      <w:bookmarkEnd w:id="15"/>
     </w:p>
     <w:p/>
     <w:p>
@@ -5264,7 +5466,7 @@
         <w:pStyle w:val="Titulek"/>
         <w:spacing w:before="240"/>
       </w:pPr>
-      <w:bookmarkStart w:id="15" w:name="_Toc27423298"/>
+      <w:bookmarkStart w:id="16" w:name="_Toc27491830"/>
       <w:r>
         <w:t xml:space="preserve">Obrázek </w:t>
       </w:r>
@@ -5301,17 +5503,17 @@
       <w:r>
         <w:t xml:space="preserve"> - Seznam zboží po úpravě poslední položky</w:t>
       </w:r>
-      <w:bookmarkEnd w:id="15"/>
+      <w:bookmarkEnd w:id="16"/>
     </w:p>
     <w:p>
       <w:pPr>
         <w:pStyle w:val="Nadpis2"/>
       </w:pPr>
-      <w:bookmarkStart w:id="16" w:name="_Toc27489178"/>
+      <w:bookmarkStart w:id="17" w:name="_Toc27489178"/>
       <w:r>
         <w:t>Smazání položky ze seznamu</w:t>
       </w:r>
-      <w:bookmarkEnd w:id="16"/>
+      <w:bookmarkEnd w:id="17"/>
     </w:p>
     <w:p>
       <w:pPr>
@@ -5372,7 +5574,7 @@
         <w:pStyle w:val="Titulek"/>
         <w:jc w:val="both"/>
       </w:pPr>
-      <w:bookmarkStart w:id="17" w:name="_Toc27423299"/>
+      <w:bookmarkStart w:id="18" w:name="_Toc27491831"/>
       <w:r>
         <w:t xml:space="preserve">Obrázek </w:t>
       </w:r>
@@ -5409,7 +5611,7 @@
       <w:r>
         <w:t xml:space="preserve"> - Odebrání položky s ev. č. 8</w:t>
       </w:r>
-      <w:bookmarkEnd w:id="17"/>
+      <w:bookmarkEnd w:id="18"/>
     </w:p>
     <w:p/>
     <w:p>
@@ -5463,7 +5665,7 @@
         <w:pStyle w:val="Titulek"/>
         <w:jc w:val="both"/>
       </w:pPr>
-      <w:bookmarkStart w:id="18" w:name="_Toc27423300"/>
+      <w:bookmarkStart w:id="19" w:name="_Toc27491832"/>
       <w:r>
         <w:t xml:space="preserve">Obrázek </w:t>
       </w:r>
@@ -5500,7 +5702,7 @@
       <w:r>
         <w:t xml:space="preserve"> - Seznam zboží po odebrání položky</w:t>
       </w:r>
-      <w:bookmarkEnd w:id="18"/>
+      <w:bookmarkEnd w:id="19"/>
     </w:p>
     <w:p/>
     <w:p>
@@ -5561,7 +5763,7 @@
         <w:pStyle w:val="Titulek"/>
         <w:jc w:val="both"/>
       </w:pPr>
-      <w:bookmarkStart w:id="19" w:name="_Toc27423301"/>
+      <w:bookmarkStart w:id="20" w:name="_Toc27491833"/>
       <w:r>
         <w:t xml:space="preserve">Obrázek </w:t>
       </w:r>
@@ -5598,17 +5800,17 @@
       <w:r>
         <w:t xml:space="preserve"> - Pokus o odebrání neexistující položky</w:t>
       </w:r>
-      <w:bookmarkEnd w:id="19"/>
+      <w:bookmarkEnd w:id="20"/>
     </w:p>
     <w:p>
       <w:pPr>
         <w:pStyle w:val="Nadpis2"/>
       </w:pPr>
-      <w:bookmarkStart w:id="20" w:name="_Toc27489179"/>
+      <w:bookmarkStart w:id="21" w:name="_Toc27489179"/>
       <w:r>
         <w:t>Nalezení položky</w:t>
       </w:r>
-      <w:bookmarkEnd w:id="20"/>
+      <w:bookmarkEnd w:id="21"/>
     </w:p>
     <w:p>
       <w:pPr>
@@ -5673,7 +5875,7 @@
         <w:pStyle w:val="Titulek"/>
         <w:jc w:val="both"/>
       </w:pPr>
-      <w:bookmarkStart w:id="21" w:name="_Toc27423302"/>
+      <w:bookmarkStart w:id="22" w:name="_Toc27491834"/>
       <w:r>
         <w:t xml:space="preserve">Obrázek </w:t>
       </w:r>
@@ -5710,7 +5912,7 @@
       <w:r>
         <w:t xml:space="preserve"> - Informace o nalezeném produktu</w:t>
       </w:r>
-      <w:bookmarkEnd w:id="21"/>
+      <w:bookmarkEnd w:id="22"/>
     </w:p>
     <w:p/>
     <w:p>
@@ -5771,7 +5973,7 @@
         <w:pStyle w:val="Titulek"/>
         <w:jc w:val="both"/>
       </w:pPr>
-      <w:bookmarkStart w:id="22" w:name="_Toc27423303"/>
+      <w:bookmarkStart w:id="23" w:name="_Toc27491835"/>
       <w:r>
         <w:t xml:space="preserve">Obrázek </w:t>
       </w:r>
@@ -5808,13 +6010,13 @@
       <w:r>
         <w:t xml:space="preserve"> - Produkt nebyl nalezen</w:t>
       </w:r>
-      <w:bookmarkEnd w:id="22"/>
+      <w:bookmarkEnd w:id="23"/>
     </w:p>
     <w:p>
       <w:pPr>
         <w:pStyle w:val="Nadpis2"/>
       </w:pPr>
-      <w:bookmarkStart w:id="23" w:name="_Toc27489180"/>
+      <w:bookmarkStart w:id="24" w:name="_Toc27489180"/>
       <w:r>
         <w:t>V</w:t>
       </w:r>
@@ -5824,7 +6026,7 @@
       <w:r>
         <w:t xml:space="preserve"> seznamu produktů</w:t>
       </w:r>
-      <w:bookmarkEnd w:id="23"/>
+      <w:bookmarkEnd w:id="24"/>
     </w:p>
     <w:p>
       <w:pPr>
@@ -5888,7 +6090,7 @@
         <w:pStyle w:val="Titulek"/>
         <w:jc w:val="both"/>
       </w:pPr>
-      <w:bookmarkStart w:id="24" w:name="_Toc27423304"/>
+      <w:bookmarkStart w:id="25" w:name="_Toc27491836"/>
       <w:r>
         <w:t xml:space="preserve">Obrázek </w:t>
       </w:r>
@@ -5925,17 +6127,17 @@
       <w:r>
         <w:t xml:space="preserve"> - Vypsání seznamu produktů</w:t>
       </w:r>
-      <w:bookmarkEnd w:id="24"/>
+      <w:bookmarkEnd w:id="25"/>
     </w:p>
     <w:p>
       <w:pPr>
         <w:pStyle w:val="Nadpis2"/>
       </w:pPr>
-      <w:bookmarkStart w:id="25" w:name="_Toc27489181"/>
+      <w:bookmarkStart w:id="26" w:name="_Toc27489181"/>
       <w:r>
         <w:t>Spočítání celkové ceny zboží</w:t>
       </w:r>
-      <w:bookmarkEnd w:id="25"/>
+      <w:bookmarkEnd w:id="26"/>
     </w:p>
     <w:p>
       <w:pPr>
@@ -5996,7 +6198,7 @@
         <w:pStyle w:val="Titulek"/>
         <w:jc w:val="both"/>
       </w:pPr>
-      <w:bookmarkStart w:id="26" w:name="_Toc27423305"/>
+      <w:bookmarkStart w:id="27" w:name="_Toc27491837"/>
       <w:r>
         <w:t xml:space="preserve">Obrázek </w:t>
       </w:r>
@@ -6033,18 +6235,18 @@
       <w:r>
         <w:t xml:space="preserve"> - Výpočet celkové ceny zboží na skladě</w:t>
       </w:r>
-      <w:bookmarkEnd w:id="26"/>
+      <w:bookmarkEnd w:id="27"/>
     </w:p>
     <w:p>
       <w:pPr>
         <w:pStyle w:val="Nadpis2"/>
       </w:pPr>
-      <w:bookmarkStart w:id="27" w:name="_Toc27489182"/>
+      <w:bookmarkStart w:id="28" w:name="_Toc27489182"/>
       <w:r>
         <w:lastRenderedPageBreak/>
         <w:t>Seřazení produktů podle evidenčního čísla</w:t>
       </w:r>
-      <w:bookmarkEnd w:id="27"/>
+      <w:bookmarkEnd w:id="28"/>
     </w:p>
     <w:p>
       <w:pPr>
@@ -6108,7 +6310,7 @@
         <w:pStyle w:val="Titulek"/>
         <w:jc w:val="both"/>
       </w:pPr>
-      <w:bookmarkStart w:id="28" w:name="_Toc27423306"/>
+      <w:bookmarkStart w:id="29" w:name="_Toc27491838"/>
       <w:r>
         <w:t xml:space="preserve">Obrázek </w:t>
       </w:r>
@@ -6145,7 +6347,7 @@
       <w:r>
         <w:t xml:space="preserve"> - Seřazení seznamu zboží sestupně (podle ev. čísla)</w:t>
       </w:r>
-      <w:bookmarkEnd w:id="28"/>
+      <w:bookmarkEnd w:id="29"/>
     </w:p>
     <w:p>
       <w:pPr>
@@ -6203,7 +6405,7 @@
         <w:pStyle w:val="Titulek"/>
         <w:jc w:val="both"/>
       </w:pPr>
-      <w:bookmarkStart w:id="29" w:name="_Toc27423307"/>
+      <w:bookmarkStart w:id="30" w:name="_Toc27491839"/>
       <w:r>
         <w:t xml:space="preserve">Obrázek </w:t>
       </w:r>
@@ -6243,17 +6445,17 @@
       <w:r>
         <w:t>stupně (podle ev. čísla)</w:t>
       </w:r>
-      <w:bookmarkEnd w:id="29"/>
+      <w:bookmarkEnd w:id="30"/>
     </w:p>
     <w:p>
       <w:pPr>
         <w:pStyle w:val="Nadpis2"/>
       </w:pPr>
-      <w:bookmarkStart w:id="30" w:name="_Toc27489183"/>
+      <w:bookmarkStart w:id="31" w:name="_Toc27489183"/>
       <w:r>
         <w:t>Uložení dat do externího souboru</w:t>
       </w:r>
-      <w:bookmarkEnd w:id="30"/>
+      <w:bookmarkEnd w:id="31"/>
     </w:p>
     <w:p>
       <w:pPr>
@@ -6314,7 +6516,7 @@
         <w:pStyle w:val="Titulek"/>
         <w:jc w:val="both"/>
       </w:pPr>
-      <w:bookmarkStart w:id="31" w:name="_Toc27423308"/>
+      <w:bookmarkStart w:id="32" w:name="_Toc27491840"/>
       <w:r>
         <w:t xml:space="preserve">Obrázek </w:t>
       </w:r>
@@ -6351,17 +6553,17 @@
       <w:r>
         <w:t xml:space="preserve"> - Data uložená v externím CSV souboru po exportu z programu</w:t>
       </w:r>
-      <w:bookmarkEnd w:id="31"/>
+      <w:bookmarkEnd w:id="32"/>
     </w:p>
     <w:p>
       <w:pPr>
         <w:pStyle w:val="Nadpis1"/>
       </w:pPr>
-      <w:bookmarkStart w:id="32" w:name="_Toc27489184"/>
+      <w:bookmarkStart w:id="33" w:name="_Toc27489184"/>
       <w:r>
         <w:t>Zhodnocení výsledků</w:t>
       </w:r>
-      <w:bookmarkEnd w:id="32"/>
+      <w:bookmarkEnd w:id="33"/>
     </w:p>
     <w:p>
       <w:pPr>
@@ -6382,24 +6584,24 @@
       <w:pPr>
         <w:pStyle w:val="Nadpis1"/>
       </w:pPr>
-      <w:bookmarkStart w:id="33" w:name="_Toc27489185"/>
+      <w:bookmarkStart w:id="34" w:name="_Toc27489185"/>
       <w:r>
         <w:t>Manuál k ovládání aplikace</w:t>
       </w:r>
-      <w:bookmarkEnd w:id="33"/>
+      <w:bookmarkEnd w:id="34"/>
     </w:p>
     <w:p>
       <w:pPr>
         <w:pStyle w:val="Nadpis2"/>
       </w:pPr>
-      <w:bookmarkStart w:id="34" w:name="_Toc27489186"/>
+      <w:bookmarkStart w:id="35" w:name="_Toc27489186"/>
       <w:r>
         <w:t>Spuštění programu</w:t>
       </w:r>
       <w:r>
         <w:t xml:space="preserve"> a obsluha</w:t>
       </w:r>
-      <w:bookmarkEnd w:id="34"/>
+      <w:bookmarkEnd w:id="35"/>
     </w:p>
     <w:p>
       <w:pPr>
@@ -6487,40 +6689,32 @@
         <w:pStyle w:val="Titulek"/>
         <w:jc w:val="both"/>
       </w:pPr>
+      <w:bookmarkStart w:id="36" w:name="_Toc27491841"/>
       <w:r>
         <w:t xml:space="preserve">Obrázek </w:t>
       </w:r>
-      <w:r>
-        <w:fldChar w:fldCharType="begin"/>
-      </w:r>
-      <w:r>
-        <w:instrText xml:space="preserve"> SEQ Obrázek \* ARABIC </w:instrText>
-      </w:r>
-      <w:r>
-        <w:fldChar w:fldCharType="separate"/>
-      </w:r>
-      <w:r>
-        <w:rPr>
-          <w:noProof/>
-        </w:rPr>
-        <w:t>16</w:t>
-      </w:r>
-      <w:r>
-        <w:fldChar w:fldCharType="end"/>
-      </w:r>
+      <w:fldSimple w:instr=" SEQ Obrázek \* ARABIC ">
+        <w:r>
+          <w:rPr>
+            <w:noProof/>
+          </w:rPr>
+          <w:t>16</w:t>
+        </w:r>
+      </w:fldSimple>
       <w:r>
         <w:t xml:space="preserve"> - Vzhled menu: volba a popis</w:t>
       </w:r>
+      <w:bookmarkEnd w:id="36"/>
     </w:p>
     <w:p>
       <w:pPr>
         <w:pStyle w:val="Nadpis2"/>
       </w:pPr>
-      <w:bookmarkStart w:id="35" w:name="_Toc27489187"/>
+      <w:bookmarkStart w:id="37" w:name="_Toc27489187"/>
       <w:r>
         <w:t>Načtení dat ze souboru</w:t>
       </w:r>
-      <w:bookmarkEnd w:id="35"/>
+      <w:bookmarkEnd w:id="37"/>
     </w:p>
     <w:p>
       <w:pPr>
@@ -6537,11 +6731,11 @@
       <w:pPr>
         <w:pStyle w:val="Nadpis2"/>
       </w:pPr>
-      <w:bookmarkStart w:id="36" w:name="_Toc27489188"/>
+      <w:bookmarkStart w:id="38" w:name="_Toc27489188"/>
       <w:r>
         <w:t xml:space="preserve">Vložení nového </w:t>
       </w:r>
-      <w:bookmarkEnd w:id="36"/>
+      <w:bookmarkEnd w:id="38"/>
       <w:r>
         <w:t>zboží</w:t>
       </w:r>
@@ -6691,40 +6885,32 @@
         <w:pStyle w:val="Titulek"/>
         <w:jc w:val="both"/>
       </w:pPr>
+      <w:bookmarkStart w:id="39" w:name="_Toc27491842"/>
       <w:r>
         <w:t xml:space="preserve">Obrázek </w:t>
       </w:r>
-      <w:r>
-        <w:fldChar w:fldCharType="begin"/>
-      </w:r>
-      <w:r>
-        <w:instrText xml:space="preserve"> SEQ Obrázek \* ARABIC </w:instrText>
-      </w:r>
-      <w:r>
-        <w:fldChar w:fldCharType="separate"/>
-      </w:r>
-      <w:r>
-        <w:rPr>
-          <w:noProof/>
-        </w:rPr>
-        <w:t>17</w:t>
-      </w:r>
-      <w:r>
-        <w:fldChar w:fldCharType="end"/>
-      </w:r>
+      <w:fldSimple w:instr=" SEQ Obrázek \* ARABIC ">
+        <w:r>
+          <w:rPr>
+            <w:noProof/>
+          </w:rPr>
+          <w:t>17</w:t>
+        </w:r>
+      </w:fldSimple>
       <w:r>
         <w:t xml:space="preserve"> - Vložení nového záznamu do skladu, včetně chybného zadání</w:t>
       </w:r>
+      <w:bookmarkEnd w:id="39"/>
     </w:p>
     <w:p>
       <w:pPr>
         <w:pStyle w:val="Nadpis2"/>
       </w:pPr>
-      <w:bookmarkStart w:id="37" w:name="_Toc27489189"/>
+      <w:bookmarkStart w:id="40" w:name="_Toc27489189"/>
       <w:r>
         <w:t xml:space="preserve">Upravení </w:t>
       </w:r>
-      <w:bookmarkEnd w:id="37"/>
+      <w:bookmarkEnd w:id="40"/>
       <w:r>
         <w:t>zboží</w:t>
       </w:r>
@@ -6770,11 +6956,11 @@
       <w:pPr>
         <w:pStyle w:val="Nadpis2"/>
       </w:pPr>
-      <w:bookmarkStart w:id="38" w:name="_Toc27489190"/>
+      <w:bookmarkStart w:id="41" w:name="_Toc27489190"/>
       <w:r>
         <w:t xml:space="preserve">Odebrání </w:t>
       </w:r>
-      <w:bookmarkEnd w:id="38"/>
+      <w:bookmarkEnd w:id="41"/>
       <w:r>
         <w:t>zboží</w:t>
       </w:r>
@@ -6819,37 +7005,25 @@
       </w:r>
       <w:proofErr w:type="spellEnd"/>
       <w:r>
-        <w:t xml:space="preserve">, po zvolení dojde k výzvě pro zadání </w:t>
-      </w:r>
-      <w:r>
-        <w:t xml:space="preserve">evidenčního </w:t>
-      </w:r>
-      <w:r>
-        <w:t xml:space="preserve">čísla zboží, </w:t>
-      </w:r>
-      <w:r>
-        <w:t>které je třeba odebrat ze seznamu, tímto dojde k úplnému odstranění zboží včetně počtu kusů. Pokud bude zadáno neexistující evidenční číslo, dojde k upozornění na neexistenci zboží.</w:t>
+        <w:t>, po zvolení dojde k výzvě pro zadání evidenčního čísla zboží, které je třeba odebrat ze seznamu, tímto dojde k úplnému odstranění zboží včetně počtu kusů. Pokud bude zadáno neexistující evidenční číslo, dojde k upozornění na neexistenci zboží.</w:t>
       </w:r>
     </w:p>
     <w:p>
       <w:pPr>
         <w:pStyle w:val="Nadpis2"/>
       </w:pPr>
-      <w:bookmarkStart w:id="39" w:name="_Toc27489191"/>
+      <w:bookmarkStart w:id="42" w:name="_Toc27489191"/>
       <w:r>
         <w:t>Nalezení zboží</w:t>
       </w:r>
-      <w:bookmarkEnd w:id="39"/>
+      <w:bookmarkEnd w:id="42"/>
     </w:p>
     <w:p>
       <w:pPr>
         <w:pStyle w:val="Zkladntext"/>
       </w:pPr>
       <w:r>
-        <w:t>Nalezení</w:t>
-      </w:r>
-      <w:r>
-        <w:t xml:space="preserve"> zboží ve skladu je realizována v menu pomocí volby </w:t>
+        <w:t xml:space="preserve">Nalezení zboží ve skladu je realizována v menu pomocí volby </w:t>
       </w:r>
       <w:r>
         <w:rPr>
@@ -6890,13 +7064,7 @@
       </w:r>
       <w:proofErr w:type="spellEnd"/>
       <w:r>
-        <w:t xml:space="preserve">, po zvolení dojde k výzvě pro zadání evidenčního čísla zboží, které je třeba </w:t>
-      </w:r>
-      <w:r>
-        <w:t>zobrazit</w:t>
-      </w:r>
-      <w:r>
-        <w:t>. Pokud bude zadáno neexistující evidenční číslo, dojde k upozornění na neexistenci zboží.</w:t>
+        <w:t>, po zvolení dojde k výzvě pro zadání evidenčního čísla zboží, které je třeba zobrazit. Pokud bude zadáno neexistující evidenční číslo, dojde k upozornění na neexistenci zboží.</w:t>
       </w:r>
     </w:p>
     <w:p>
@@ -6950,27 +7118,18 @@
         <w:pStyle w:val="Titulek"/>
         <w:jc w:val="both"/>
       </w:pPr>
+      <w:bookmarkStart w:id="43" w:name="_Toc27491843"/>
       <w:r>
         <w:t xml:space="preserve">Obrázek </w:t>
       </w:r>
-      <w:r>
-        <w:fldChar w:fldCharType="begin"/>
-      </w:r>
-      <w:r>
-        <w:instrText xml:space="preserve"> SEQ Obrázek \* ARABIC </w:instrText>
-      </w:r>
-      <w:r>
-        <w:fldChar w:fldCharType="separate"/>
-      </w:r>
-      <w:r>
-        <w:rPr>
-          <w:noProof/>
-        </w:rPr>
-        <w:t>18</w:t>
-      </w:r>
-      <w:r>
-        <w:fldChar w:fldCharType="end"/>
-      </w:r>
+      <w:fldSimple w:instr=" SEQ Obrázek \* ARABIC ">
+        <w:r>
+          <w:rPr>
+            <w:noProof/>
+          </w:rPr>
+          <w:t>18</w:t>
+        </w:r>
+      </w:fldSimple>
       <w:r>
         <w:t xml:space="preserve"> - Nalezení zboží</w:t>
       </w:r>
@@ -6980,12 +7139,13 @@
         </w:rPr>
         <w:t xml:space="preserve"> dle evidenčního čísla</w:t>
       </w:r>
+      <w:bookmarkEnd w:id="43"/>
     </w:p>
     <w:p>
       <w:pPr>
         <w:pStyle w:val="Nadpis2"/>
       </w:pPr>
-      <w:bookmarkStart w:id="40" w:name="_Toc27489192"/>
+      <w:bookmarkStart w:id="44" w:name="_Toc27489192"/>
       <w:r>
         <w:lastRenderedPageBreak/>
         <w:t xml:space="preserve">Zobrazení seznamu </w:t>
@@ -6996,23 +7156,14 @@
       <w:r>
         <w:t xml:space="preserve"> na skladu</w:t>
       </w:r>
-      <w:bookmarkEnd w:id="40"/>
+      <w:bookmarkEnd w:id="44"/>
     </w:p>
     <w:p>
       <w:pPr>
         <w:pStyle w:val="Zkladntext"/>
       </w:pPr>
       <w:r>
-        <w:t>Zobrazení</w:t>
-      </w:r>
-      <w:r>
-        <w:t xml:space="preserve"> zboží </w:t>
-      </w:r>
-      <w:r>
-        <w:t>na</w:t>
-      </w:r>
-      <w:r>
-        <w:t xml:space="preserve"> skladu je realizována v menu pomocí volby </w:t>
+        <w:t xml:space="preserve">Zobrazení zboží na skladu je realizována v menu pomocí volby </w:t>
       </w:r>
       <w:r>
         <w:rPr>
@@ -7033,52 +7184,242 @@
         <w:t>Vytisknout seznam produktu</w:t>
       </w:r>
       <w:r>
-        <w:t xml:space="preserve">, po zvolení dojde </w:t>
-      </w:r>
-      <w:r>
-        <w:t>k vypsání všech položek</w:t>
-      </w:r>
-      <w:r>
-        <w:t xml:space="preserve"> zboží</w:t>
-      </w:r>
-      <w:r>
-        <w:t xml:space="preserve"> obsažené ve skladu</w:t>
-      </w:r>
+        <w:t>, po zvolení dojde k vypsání všech položek zboží obsažené ve skladu. Tato volba nevyžaduje žádnou další činnost uživatele.</w:t>
+      </w:r>
+    </w:p>
+    <w:p>
+      <w:pPr>
+        <w:pStyle w:val="Nadpis2"/>
+      </w:pPr>
+      <w:bookmarkStart w:id="45" w:name="_Toc27489193"/>
+      <w:r>
+        <w:t>Zobrazení celkové hodnoty zboží na skladu</w:t>
+      </w:r>
+      <w:bookmarkEnd w:id="45"/>
+    </w:p>
+    <w:p>
+      <w:pPr>
+        <w:pStyle w:val="Zkladntext"/>
+      </w:pPr>
+      <w:r>
+        <w:t xml:space="preserve">Zobrazení celkové hodnoty zboží na skladu je realizována v menu pomocí volby </w:t>
+      </w:r>
+      <w:r>
+        <w:rPr>
+          <w:b/>
+        </w:rPr>
+        <w:t>7</w:t>
+      </w:r>
+      <w:r>
+        <w:rPr>
+          <w:b/>
+        </w:rPr>
+        <w:t xml:space="preserve"> … </w:t>
+      </w:r>
+      <w:proofErr w:type="spellStart"/>
+      <w:r>
+        <w:rPr>
+          <w:b/>
+        </w:rPr>
+        <w:t>Spocitat</w:t>
+      </w:r>
+      <w:proofErr w:type="spellEnd"/>
+      <w:r>
+        <w:rPr>
+          <w:b/>
+        </w:rPr>
+        <w:t xml:space="preserve"> celkovou cenu </w:t>
+      </w:r>
+      <w:proofErr w:type="spellStart"/>
+      <w:r>
+        <w:rPr>
+          <w:b/>
+        </w:rPr>
+        <w:t>zbozi</w:t>
+      </w:r>
+      <w:proofErr w:type="spellEnd"/>
+      <w:r>
+        <w:t>, po zvolení dojde k vypsání celkové hodnoty všech položek zboží a počtu kusů obsažených ve skladu. Tato volba nevyžaduje žádnou další činnost uživatele.</w:t>
+      </w:r>
+    </w:p>
+    <w:p>
+      <w:pPr>
+        <w:pStyle w:val="Nadpis2"/>
+      </w:pPr>
+      <w:bookmarkStart w:id="46" w:name="_Toc27489194"/>
+      <w:r>
+        <w:t>Seřazení skladu dle evidenčního čísla</w:t>
+      </w:r>
+      <w:bookmarkEnd w:id="46"/>
+    </w:p>
+    <w:p>
+      <w:pPr>
+        <w:pStyle w:val="Zkladntext"/>
+      </w:pPr>
+      <w:r>
+        <w:t>Položky ve skladu lze řadit vzestupně a sestupně dle evidenčního čísla. Vzestupné seřazení skladu je realizováno</w:t>
+      </w:r>
+      <w:r>
+        <w:t xml:space="preserve"> </w:t>
+      </w:r>
+      <w:r>
+        <w:t xml:space="preserve">pomocí volby </w:t>
+      </w:r>
+      <w:r>
+        <w:rPr>
+          <w:b/>
+        </w:rPr>
+        <w:t>8</w:t>
+      </w:r>
+      <w:r>
+        <w:rPr>
+          <w:b/>
+        </w:rPr>
+        <w:t xml:space="preserve"> … </w:t>
+      </w:r>
+      <w:proofErr w:type="spellStart"/>
+      <w:r>
+        <w:rPr>
+          <w:b/>
+        </w:rPr>
+        <w:t>Seradit</w:t>
+      </w:r>
+      <w:proofErr w:type="spellEnd"/>
+      <w:r>
+        <w:rPr>
+          <w:b/>
+        </w:rPr>
+        <w:t xml:space="preserve"> produkty podle Ev. </w:t>
+      </w:r>
+      <w:proofErr w:type="spellStart"/>
+      <w:r>
+        <w:rPr>
+          <w:b/>
+        </w:rPr>
+        <w:t>cisla</w:t>
+      </w:r>
+      <w:proofErr w:type="spellEnd"/>
+      <w:r>
+        <w:rPr>
+          <w:b/>
+        </w:rPr>
+        <w:t xml:space="preserve"> </w:t>
+      </w:r>
+      <w:proofErr w:type="spellStart"/>
+      <w:r>
+        <w:rPr>
+          <w:b/>
+        </w:rPr>
+        <w:t>vzestupne</w:t>
+      </w:r>
+      <w:proofErr w:type="spellEnd"/>
+      <w:r>
+        <w:t>, sestupné seřazení skladu je realizováno</w:t>
+      </w:r>
+      <w:r>
+        <w:t xml:space="preserve"> </w:t>
+      </w:r>
+      <w:r>
+        <w:t xml:space="preserve">pomocí volby </w:t>
+      </w:r>
+      <w:r>
+        <w:rPr>
+          <w:b/>
+        </w:rPr>
+        <w:t>9</w:t>
+      </w:r>
+      <w:r>
+        <w:rPr>
+          <w:b/>
+        </w:rPr>
+        <w:t xml:space="preserve"> … </w:t>
+      </w:r>
+      <w:proofErr w:type="spellStart"/>
+      <w:r>
+        <w:rPr>
+          <w:b/>
+        </w:rPr>
+        <w:t>Seradit</w:t>
+      </w:r>
+      <w:proofErr w:type="spellEnd"/>
+      <w:r>
+        <w:rPr>
+          <w:b/>
+        </w:rPr>
+        <w:t xml:space="preserve"> produkty podle Ev. </w:t>
+      </w:r>
+      <w:proofErr w:type="spellStart"/>
+      <w:r>
+        <w:rPr>
+          <w:b/>
+        </w:rPr>
+        <w:t>cisla</w:t>
+      </w:r>
+      <w:proofErr w:type="spellEnd"/>
+      <w:r>
+        <w:rPr>
+          <w:b/>
+        </w:rPr>
+        <w:t xml:space="preserve"> </w:t>
+      </w:r>
+      <w:proofErr w:type="spellStart"/>
+      <w:r>
+        <w:rPr>
+          <w:b/>
+        </w:rPr>
+        <w:t>s</w:t>
+      </w:r>
+      <w:r>
+        <w:rPr>
+          <w:b/>
+        </w:rPr>
+        <w:t>estupne</w:t>
+      </w:r>
+      <w:proofErr w:type="spellEnd"/>
       <w:r>
         <w:t>.</w:t>
       </w:r>
       <w:r>
-        <w:t xml:space="preserve"> Tato volba nevyžaduje žádnou další činnost uživatele.</w:t>
+        <w:t xml:space="preserve"> </w:t>
+      </w:r>
+      <w:r>
+        <w:t>O provedení</w:t>
+      </w:r>
+      <w:r>
+        <w:t xml:space="preserve"> seřazení</w:t>
+      </w:r>
+      <w:r>
+        <w:t xml:space="preserve"> </w:t>
+      </w:r>
+      <w:r>
+        <w:t>program informuje.</w:t>
+      </w:r>
+      <w:r>
+        <w:t xml:space="preserve"> Obě volby nevyžadují žádnou další činnost uživatele.</w:t>
       </w:r>
     </w:p>
     <w:p>
       <w:pPr>
         <w:pStyle w:val="Nadpis2"/>
       </w:pPr>
-      <w:bookmarkStart w:id="41" w:name="_Toc27489193"/>
-      <w:r>
-        <w:t>Zobrazení celkové hodnoty zboží na skladu</w:t>
-      </w:r>
-      <w:bookmarkEnd w:id="41"/>
+      <w:bookmarkStart w:id="47" w:name="_Toc27489195"/>
+      <w:r>
+        <w:t>Uložení skladu do souboru CSV</w:t>
+      </w:r>
+      <w:bookmarkEnd w:id="47"/>
     </w:p>
     <w:p>
       <w:pPr>
         <w:pStyle w:val="Zkladntext"/>
       </w:pPr>
       <w:r>
-        <w:t xml:space="preserve">Zobrazení </w:t>
-      </w:r>
-      <w:r>
-        <w:t xml:space="preserve">celkové hodnoty </w:t>
-      </w:r>
-      <w:r>
-        <w:t xml:space="preserve">zboží na skladu je realizována v menu pomocí volby </w:t>
+        <w:t xml:space="preserve">Uložení skladu do souboru je realizováno v menu pomocí volby </w:t>
       </w:r>
       <w:r>
         <w:rPr>
           <w:b/>
         </w:rPr>
-        <w:t>7</w:t>
+        <w:t>10</w:t>
       </w:r>
       <w:r>
         <w:rPr>
@@ -7091,363 +7432,68 @@
         <w:rPr>
           <w:b/>
         </w:rPr>
-        <w:t>Spocitat</w:t>
+        <w:t>Ulozit</w:t>
       </w:r>
       <w:proofErr w:type="spellEnd"/>
       <w:r>
         <w:rPr>
           <w:b/>
         </w:rPr>
-        <w:t xml:space="preserve"> celkovou cenu </w:t>
-      </w:r>
-      <w:proofErr w:type="spellStart"/>
+        <w:t xml:space="preserve"> sklad do souboru</w:t>
+      </w:r>
+      <w:r>
+        <w:t>, po zvolení dojde k uložení všech položek do skladu, stávající položky v souboru budou přepsány.</w:t>
+      </w:r>
+      <w:r>
+        <w:t xml:space="preserve"> </w:t>
+      </w:r>
+      <w:r>
+        <w:t>O provedení uložení program informuje. Tato volba nevyžaduje žádnou další činnost uživatele.</w:t>
+      </w:r>
+    </w:p>
+    <w:p>
+      <w:pPr>
+        <w:pStyle w:val="Nadpis2"/>
+      </w:pPr>
+      <w:bookmarkStart w:id="48" w:name="_Toc27489196"/>
+      <w:r>
+        <w:t>Ukončení programu</w:t>
+      </w:r>
+      <w:bookmarkEnd w:id="48"/>
+    </w:p>
+    <w:p>
+      <w:pPr>
+        <w:pStyle w:val="Zkladntext"/>
+      </w:pPr>
+      <w:r>
+        <w:t xml:space="preserve">Uložení programu je realizováno v menu pomocí volby </w:t>
+      </w:r>
       <w:r>
         <w:rPr>
           <w:b/>
         </w:rPr>
-        <w:t>zbozi</w:t>
-      </w:r>
-      <w:proofErr w:type="spellEnd"/>
-      <w:r>
-        <w:t xml:space="preserve">, po zvolení dojde k vypsání </w:t>
-      </w:r>
-      <w:r>
-        <w:t xml:space="preserve">celkové hodnoty </w:t>
-      </w:r>
-      <w:r>
-        <w:t>všech položek zboží</w:t>
-      </w:r>
-      <w:r>
-        <w:t xml:space="preserve"> a počtu kusů</w:t>
-      </w:r>
-      <w:r>
-        <w:t xml:space="preserve"> obsažen</w:t>
-      </w:r>
-      <w:r>
-        <w:t>ých</w:t>
-      </w:r>
-      <w:r>
-        <w:t xml:space="preserve"> ve skladu. Tato volba nevyžaduje žádnou další činnost uživatele.</w:t>
-      </w:r>
-    </w:p>
-    <w:p>
-      <w:pPr>
-        <w:pStyle w:val="Nadpis2"/>
-      </w:pPr>
-      <w:bookmarkStart w:id="42" w:name="_Toc27489194"/>
-      <w:r>
-        <w:t>Seřazení skladu dle evidenčního čísla</w:t>
-      </w:r>
-      <w:bookmarkEnd w:id="42"/>
-    </w:p>
-    <w:p>
-      <w:pPr>
-        <w:pStyle w:val="Zkladntext"/>
-      </w:pPr>
-      <w:r>
-        <w:t>Položky ve skladu lze řadit vzestupně a sestupně dle evidenčního čísla. Vzestupné seřazení skladu je realizováno</w:t>
-      </w:r>
-      <w:r>
-        <w:t xml:space="preserve"> </w:t>
-      </w:r>
-      <w:r>
-        <w:t xml:space="preserve">pomocí volby </w:t>
+        <w:t>0</w:t>
       </w:r>
       <w:r>
         <w:rPr>
           <w:b/>
         </w:rPr>
-        <w:t>8</w:t>
+        <w:t xml:space="preserve"> … </w:t>
       </w:r>
       <w:r>
         <w:rPr>
           <w:b/>
         </w:rPr>
-        <w:t xml:space="preserve"> … </w:t>
-      </w:r>
-      <w:proofErr w:type="spellStart"/>
-      <w:r>
-        <w:rPr>
-          <w:b/>
-        </w:rPr>
-        <w:t>Seradit</w:t>
-      </w:r>
-      <w:proofErr w:type="spellEnd"/>
-      <w:r>
-        <w:rPr>
-          <w:b/>
-        </w:rPr>
-        <w:t xml:space="preserve"> produkty podle Ev. </w:t>
-      </w:r>
-      <w:proofErr w:type="spellStart"/>
-      <w:r>
-        <w:rPr>
-          <w:b/>
-        </w:rPr>
-        <w:t>cisla</w:t>
-      </w:r>
-      <w:proofErr w:type="spellEnd"/>
-      <w:r>
-        <w:rPr>
-          <w:b/>
-        </w:rPr>
-        <w:t xml:space="preserve"> </w:t>
-      </w:r>
-      <w:proofErr w:type="spellStart"/>
-      <w:r>
-        <w:rPr>
-          <w:b/>
-        </w:rPr>
-        <w:t>vzestupne</w:t>
-      </w:r>
-      <w:proofErr w:type="spellEnd"/>
-      <w:r>
-        <w:t>,</w:t>
-      </w:r>
-      <w:r>
-        <w:t xml:space="preserve"> sestupné seřazení skladu </w:t>
-      </w:r>
-      <w:r>
-        <w:t>je realizováno</w:t>
-      </w:r>
-      <w:r>
-        <w:t xml:space="preserve"> </w:t>
-      </w:r>
-      <w:r>
-        <w:t xml:space="preserve">pomocí volby </w:t>
-      </w:r>
-      <w:r>
-        <w:rPr>
-          <w:b/>
-        </w:rPr>
-        <w:t>9</w:t>
-      </w:r>
-      <w:r>
-        <w:rPr>
-          <w:b/>
-        </w:rPr>
-        <w:t xml:space="preserve"> … </w:t>
-      </w:r>
-      <w:proofErr w:type="spellStart"/>
-      <w:r>
-        <w:rPr>
-          <w:b/>
-        </w:rPr>
-        <w:t>Seradit</w:t>
-      </w:r>
-      <w:proofErr w:type="spellEnd"/>
-      <w:r>
-        <w:rPr>
-          <w:b/>
-        </w:rPr>
-        <w:t xml:space="preserve"> produkty podle Ev. </w:t>
-      </w:r>
-      <w:proofErr w:type="spellStart"/>
-      <w:r>
-        <w:rPr>
-          <w:b/>
-        </w:rPr>
-        <w:t>cisla</w:t>
-      </w:r>
-      <w:proofErr w:type="spellEnd"/>
-      <w:r>
-        <w:rPr>
-          <w:b/>
-        </w:rPr>
-        <w:t xml:space="preserve"> </w:t>
-      </w:r>
-      <w:proofErr w:type="spellStart"/>
-      <w:r>
-        <w:rPr>
-          <w:b/>
-        </w:rPr>
-        <w:t>s</w:t>
-      </w:r>
-      <w:r>
-        <w:rPr>
-          <w:b/>
-        </w:rPr>
-        <w:t>estupne</w:t>
-      </w:r>
-      <w:proofErr w:type="spellEnd"/>
-      <w:r>
-        <w:t>.</w:t>
-      </w:r>
-      <w:r>
-        <w:t xml:space="preserve"> </w:t>
-      </w:r>
-      <w:r>
-        <w:t>O provedení</w:t>
-      </w:r>
-      <w:r>
-        <w:t xml:space="preserve"> seřazení</w:t>
-      </w:r>
-      <w:r>
-        <w:t xml:space="preserve"> </w:t>
-      </w:r>
-      <w:r>
-        <w:t>program informuje.</w:t>
-      </w:r>
-      <w:r>
-        <w:t xml:space="preserve"> Obě volby </w:t>
-      </w:r>
-      <w:r>
-        <w:t>nevyžaduj</w:t>
-      </w:r>
-      <w:r>
-        <w:t>í</w:t>
-      </w:r>
-      <w:r>
-        <w:t xml:space="preserve"> žádnou další činnost uživatele.</w:t>
-      </w:r>
-    </w:p>
-    <w:p>
-      <w:pPr>
-        <w:pStyle w:val="Nadpis2"/>
-      </w:pPr>
-      <w:bookmarkStart w:id="43" w:name="_Toc27489195"/>
-      <w:r>
-        <w:t>Uložení skladu do souboru CSV</w:t>
-      </w:r>
-      <w:bookmarkEnd w:id="43"/>
-    </w:p>
-    <w:p>
-      <w:pPr>
-        <w:pStyle w:val="Zkladntext"/>
-      </w:pPr>
-      <w:r>
-        <w:t>Uložení</w:t>
-      </w:r>
-      <w:r>
-        <w:t xml:space="preserve"> skladu </w:t>
-      </w:r>
-      <w:r>
-        <w:t xml:space="preserve">do souboru </w:t>
-      </w:r>
-      <w:r>
-        <w:t>je realizován</w:t>
-      </w:r>
-      <w:r>
-        <w:t>o</w:t>
-      </w:r>
-      <w:r>
-        <w:t xml:space="preserve"> v menu pomocí volby </w:t>
-      </w:r>
-      <w:r>
-        <w:rPr>
-          <w:b/>
-        </w:rPr>
-        <w:t>10</w:t>
-      </w:r>
-      <w:r>
-        <w:rPr>
-          <w:b/>
-        </w:rPr>
-        <w:t xml:space="preserve"> … </w:t>
-      </w:r>
-      <w:proofErr w:type="spellStart"/>
-      <w:r>
-        <w:rPr>
-          <w:b/>
-        </w:rPr>
-        <w:t>Ulozit</w:t>
-      </w:r>
-      <w:proofErr w:type="spellEnd"/>
-      <w:r>
-        <w:rPr>
-          <w:b/>
-        </w:rPr>
-        <w:t xml:space="preserve"> sklad do souboru</w:t>
-      </w:r>
-      <w:r>
-        <w:t>, po zvolení dojde k</w:t>
-      </w:r>
-      <w:r>
-        <w:t> uložení všech položek do skladu, stávající položky v souboru budou přepsány.</w:t>
-      </w:r>
-      <w:r>
-        <w:t xml:space="preserve"> </w:t>
-      </w:r>
-      <w:r>
-        <w:t xml:space="preserve">O provedení </w:t>
-      </w:r>
-      <w:r>
-        <w:t>uložení</w:t>
-      </w:r>
-      <w:r>
-        <w:t xml:space="preserve"> program informuje. Tato volba nevyžaduje žádnou další činnost uživatele.</w:t>
-      </w:r>
-    </w:p>
-    <w:p>
-      <w:pPr>
-        <w:pStyle w:val="Nadpis2"/>
-      </w:pPr>
-      <w:bookmarkStart w:id="44" w:name="_Toc27489196"/>
-      <w:r>
-        <w:t>Ukončení programu</w:t>
-      </w:r>
-      <w:bookmarkEnd w:id="44"/>
-    </w:p>
-    <w:p>
-      <w:pPr>
-        <w:pStyle w:val="Zkladntext"/>
-      </w:pPr>
-      <w:r>
-        <w:t>Uložení programu</w:t>
-      </w:r>
-      <w:r>
-        <w:t xml:space="preserve"> je realizován</w:t>
-      </w:r>
-      <w:r>
-        <w:t>o</w:t>
-      </w:r>
-      <w:r>
-        <w:t xml:space="preserve"> v menu pomocí volby </w:t>
-      </w:r>
-      <w:r>
-        <w:rPr>
-          <w:b/>
-        </w:rPr>
-        <w:t>0</w:t>
-      </w:r>
-      <w:r>
-        <w:rPr>
-          <w:b/>
-        </w:rPr>
-        <w:t xml:space="preserve"> … </w:t>
-      </w:r>
-      <w:r>
-        <w:rPr>
-          <w:b/>
-        </w:rPr>
         <w:t>KONEC</w:t>
       </w:r>
       <w:r>
-        <w:t>, po zvolení dojde k </w:t>
-      </w:r>
-      <w:r>
-        <w:t>uložení</w:t>
-      </w:r>
-      <w:r>
-        <w:t xml:space="preserve"> všech</w:t>
-      </w:r>
-      <w:r>
-        <w:t xml:space="preserve"> </w:t>
+        <w:t xml:space="preserve">, po zvolení dojde k uložení všech </w:t>
       </w:r>
       <w:r>
         <w:t xml:space="preserve">položek </w:t>
       </w:r>
       <w:r>
-        <w:t>nebo žádné</w:t>
-      </w:r>
-      <w:r>
-        <w:t xml:space="preserve"> položk</w:t>
-      </w:r>
-      <w:r>
-        <w:t>y</w:t>
-      </w:r>
-      <w:r>
-        <w:t xml:space="preserve"> zboží obsažené ve skladu</w:t>
+        <w:t>nebo žádné položky zboží obsažené ve skladu</w:t>
       </w:r>
       <w:r>
         <w:t xml:space="preserve"> do souboru</w:t>
@@ -7458,8 +7504,6 @@
       <w:r>
         <w:t xml:space="preserve">A ukončí běh programu. </w:t>
       </w:r>
-      <w:bookmarkStart w:id="45" w:name="_GoBack"/>
-      <w:bookmarkEnd w:id="45"/>
     </w:p>
     <w:p>
       <w:pPr>
@@ -7476,10 +7520,7 @@
         <w:t>Upozornění</w:t>
       </w:r>
       <w:r>
-        <w:t>: Jestliže odeberete všechny položky ze skladu a uložíte sklad do souboru</w:t>
-      </w:r>
-      <w:r>
-        <w:t xml:space="preserve"> nebo ukončíte program, dojde k odstranění všech položek ze souboru.</w:t>
+        <w:t>: Jestliže odeberete všechny položky ze skladu a uložíte sklad do souboru nebo ukončíte program, dojde k odstranění všech položek ze souboru.</w:t>
       </w:r>
     </w:p>
     <w:sectPr>
@@ -7523,6 +7564,7 @@
         <w:docPartUnique/>
       </w:docPartObj>
     </w:sdtPr>
+    <w:sdtEndPr/>
     <w:sdtContent>
       <w:p>
         <w:pPr>
@@ -7587,7 +7629,7 @@
       <w:rPr>
         <w:noProof/>
       </w:rPr>
-      <w:t>8</w:t>
+      <w:t>14</w:t>
     </w:r>
     <w:r>
       <w:fldChar w:fldCharType="end"/>
@@ -9308,6 +9350,7 @@
   <w:style w:type="character" w:default="1" w:styleId="Standardnpsmoodstavce">
     <w:name w:val="Default Paragraph Font"/>
     <w:uiPriority w:val="1"/>
+    <w:semiHidden/>
     <w:unhideWhenUsed/>
   </w:style>
   <w:style w:type="table" w:default="1" w:styleId="Normlntabulka">
@@ -10078,6 +10121,7 @@
     <w:rsid w:val="00704923"/>
     <w:rsid w:val="00731980"/>
     <w:rsid w:val="00842A3D"/>
+    <w:rsid w:val="008445D9"/>
     <w:rsid w:val="0084557C"/>
     <w:rsid w:val="00847F25"/>
     <w:rsid w:val="00976AF9"/>
@@ -11073,7 +11117,7 @@
 </file>
 
 <file path=customXml/itemProps2.xml><?xml version="1.0" encoding="utf-8"?>
-<ds:datastoreItem xmlns:ds="http://schemas.openxmlformats.org/officeDocument/2006/customXml" ds:itemID="{E6FF2882-F9A4-4F20-9DE4-EFC5CFA6DEC8}">
+<ds:datastoreItem xmlns:ds="http://schemas.openxmlformats.org/officeDocument/2006/customXml" ds:itemID="{2A16FE0E-8EB9-4C7D-A86A-ECAC0DFAAFC2}">
   <ds:schemaRefs>
     <ds:schemaRef ds:uri="http://schemas.openxmlformats.org/officeDocument/2006/bibliography"/>
   </ds:schemaRefs>

</xml_diff>

<commit_message>
doplneni strucneho popisu postupu realizace projektu
</commit_message>
<xml_diff>
--- a/DSA_SP_prokop18_novak55_v2.docx
+++ b/DSA_SP_prokop18_novak55_v2.docx
@@ -1,6 +1,6 @@
 
 <file path=word/document.xml><?xml version="1.0" encoding="utf-8"?>
-<w:document xmlns:wpc="http://schemas.microsoft.com/office/word/2010/wordprocessingCanvas" xmlns:cx="http://schemas.microsoft.com/office/drawing/2014/chartex" xmlns:cx1="http://schemas.microsoft.com/office/drawing/2015/9/8/chartex" xmlns:mc="http://schemas.openxmlformats.org/markup-compatibility/2006" xmlns:o="urn:schemas-microsoft-com:office:office" xmlns:r="http://schemas.openxmlformats.org/officeDocument/2006/relationships" xmlns:m="http://schemas.openxmlformats.org/officeDocument/2006/math" xmlns:v="urn:schemas-microsoft-com:vml" xmlns:wp14="http://schemas.microsoft.com/office/word/2010/wordprocessingDrawing" xmlns:wp="http://schemas.openxmlformats.org/drawingml/2006/wordprocessingDrawing" xmlns:w10="urn:schemas-microsoft-com:office:word" xmlns:w="http://schemas.openxmlformats.org/wordprocessingml/2006/main" xmlns:w14="http://schemas.microsoft.com/office/word/2010/wordml" xmlns:w15="http://schemas.microsoft.com/office/word/2012/wordml" xmlns:w16se="http://schemas.microsoft.com/office/word/2015/wordml/symex" xmlns:wpg="http://schemas.microsoft.com/office/word/2010/wordprocessingGroup" xmlns:wpi="http://schemas.microsoft.com/office/word/2010/wordprocessingInk" xmlns:wne="http://schemas.microsoft.com/office/word/2006/wordml" xmlns:wps="http://schemas.microsoft.com/office/word/2010/wordprocessingShape" mc:Ignorable="w14 w15 w16se wp14">
+<w:document xmlns:wpc="http://schemas.microsoft.com/office/word/2010/wordprocessingCanvas" xmlns:mc="http://schemas.openxmlformats.org/markup-compatibility/2006" xmlns:o="urn:schemas-microsoft-com:office:office" xmlns:r="http://schemas.openxmlformats.org/officeDocument/2006/relationships" xmlns:m="http://schemas.openxmlformats.org/officeDocument/2006/math" xmlns:v="urn:schemas-microsoft-com:vml" xmlns:wp14="http://schemas.microsoft.com/office/word/2010/wordprocessingDrawing" xmlns:wp="http://schemas.openxmlformats.org/drawingml/2006/wordprocessingDrawing" xmlns:w10="urn:schemas-microsoft-com:office:word" xmlns:w="http://schemas.openxmlformats.org/wordprocessingml/2006/main" xmlns:w14="http://schemas.microsoft.com/office/word/2010/wordml" xmlns:w15="http://schemas.microsoft.com/office/word/2012/wordml" xmlns:wpg="http://schemas.microsoft.com/office/word/2010/wordprocessingGroup" xmlns:wpi="http://schemas.microsoft.com/office/word/2010/wordprocessingInk" xmlns:wne="http://schemas.microsoft.com/office/word/2006/wordml" xmlns:wps="http://schemas.microsoft.com/office/word/2010/wordprocessingShape" mc:Ignorable="w14 w15 wp14">
   <w:body>
     <w:p>
       <w:pPr>
@@ -565,7 +565,7 @@
       <w:r>
         <w:fldChar w:fldCharType="separate"/>
       </w:r>
-      <w:hyperlink w:anchor="_Toc27489168" w:history="1">
+      <w:hyperlink w:anchor="_Toc27919761" w:history="1">
         <w:r>
           <w:rPr>
             <w:rStyle w:val="Hypertextovodkaz"/>
@@ -608,7 +608,7 @@
             <w:noProof/>
             <w:webHidden/>
           </w:rPr>
-          <w:instrText xml:space="preserve"> PAGEREF _Toc27489168 \h </w:instrText>
+          <w:instrText xml:space="preserve"> PAGEREF _Toc27919761 \h </w:instrText>
         </w:r>
         <w:r>
           <w:rPr>
@@ -653,7 +653,7 @@
           <w:szCs w:val="22"/>
         </w:rPr>
       </w:pPr>
-      <w:hyperlink w:anchor="_Toc27489169" w:history="1">
+      <w:hyperlink w:anchor="_Toc27919762" w:history="1">
         <w:r>
           <w:rPr>
             <w:rStyle w:val="Hypertextovodkaz"/>
@@ -696,7 +696,7 @@
             <w:noProof/>
             <w:webHidden/>
           </w:rPr>
-          <w:instrText xml:space="preserve"> PAGEREF _Toc27489169 \h </w:instrText>
+          <w:instrText xml:space="preserve"> PAGEREF _Toc27919762 \h </w:instrText>
         </w:r>
         <w:r>
           <w:rPr>
@@ -741,7 +741,7 @@
           <w:szCs w:val="22"/>
         </w:rPr>
       </w:pPr>
-      <w:hyperlink w:anchor="_Toc27489170" w:history="1">
+      <w:hyperlink w:anchor="_Toc27919763" w:history="1">
         <w:r>
           <w:rPr>
             <w:rStyle w:val="Hypertextovodkaz"/>
@@ -784,7 +784,7 @@
             <w:noProof/>
             <w:webHidden/>
           </w:rPr>
-          <w:instrText xml:space="preserve"> PAGEREF _Toc27489170 \h </w:instrText>
+          <w:instrText xml:space="preserve"> PAGEREF _Toc27919763 \h </w:instrText>
         </w:r>
         <w:r>
           <w:rPr>
@@ -829,7 +829,7 @@
           <w:szCs w:val="22"/>
         </w:rPr>
       </w:pPr>
-      <w:hyperlink w:anchor="_Toc27489171" w:history="1">
+      <w:hyperlink w:anchor="_Toc27919764" w:history="1">
         <w:r>
           <w:rPr>
             <w:rStyle w:val="Hypertextovodkaz"/>
@@ -872,7 +872,7 @@
             <w:noProof/>
             <w:webHidden/>
           </w:rPr>
-          <w:instrText xml:space="preserve"> PAGEREF _Toc27489171 \h </w:instrText>
+          <w:instrText xml:space="preserve"> PAGEREF _Toc27919764 \h </w:instrText>
         </w:r>
         <w:r>
           <w:rPr>
@@ -917,7 +917,7 @@
           <w:szCs w:val="22"/>
         </w:rPr>
       </w:pPr>
-      <w:hyperlink w:anchor="_Toc27489172" w:history="1">
+      <w:hyperlink w:anchor="_Toc27919765" w:history="1">
         <w:r>
           <w:rPr>
             <w:rStyle w:val="Hypertextovodkaz"/>
@@ -960,7 +960,7 @@
             <w:noProof/>
             <w:webHidden/>
           </w:rPr>
-          <w:instrText xml:space="preserve"> PAGEREF _Toc27489172 \h </w:instrText>
+          <w:instrText xml:space="preserve"> PAGEREF _Toc27919765 \h </w:instrText>
         </w:r>
         <w:r>
           <w:rPr>
@@ -1005,7 +1005,7 @@
           <w:szCs w:val="22"/>
         </w:rPr>
       </w:pPr>
-      <w:hyperlink w:anchor="_Toc27489173" w:history="1">
+      <w:hyperlink w:anchor="_Toc27919766" w:history="1">
         <w:r>
           <w:rPr>
             <w:rStyle w:val="Hypertextovodkaz"/>
@@ -1027,7 +1027,7 @@
             <w:rStyle w:val="Hypertextovodkaz"/>
             <w:noProof/>
           </w:rPr>
-          <w:t>Popis realizace</w:t>
+          <w:t>Popis realizace projektu</w:t>
         </w:r>
         <w:r>
           <w:rPr>
@@ -1048,7 +1048,7 @@
             <w:noProof/>
             <w:webHidden/>
           </w:rPr>
-          <w:instrText xml:space="preserve"> PAGEREF _Toc27489173 \h </w:instrText>
+          <w:instrText xml:space="preserve"> PAGEREF _Toc27919766 \h </w:instrText>
         </w:r>
         <w:r>
           <w:rPr>
@@ -1068,7 +1068,7 @@
             <w:noProof/>
             <w:webHidden/>
           </w:rPr>
-          <w:t>7</w:t>
+          <w:t>8</w:t>
         </w:r>
         <w:r>
           <w:rPr>
@@ -1093,7 +1093,7 @@
           <w:szCs w:val="22"/>
         </w:rPr>
       </w:pPr>
-      <w:hyperlink w:anchor="_Toc27489174" w:history="1">
+      <w:hyperlink w:anchor="_Toc27919767" w:history="1">
         <w:r>
           <w:rPr>
             <w:rStyle w:val="Hypertextovodkaz"/>
@@ -1136,7 +1136,7 @@
             <w:noProof/>
             <w:webHidden/>
           </w:rPr>
-          <w:instrText xml:space="preserve"> PAGEREF _Toc27489174 \h </w:instrText>
+          <w:instrText xml:space="preserve"> PAGEREF _Toc27919767 \h </w:instrText>
         </w:r>
         <w:r>
           <w:rPr>
@@ -1156,7 +1156,7 @@
             <w:noProof/>
             <w:webHidden/>
           </w:rPr>
-          <w:t>7</w:t>
+          <w:t>9</w:t>
         </w:r>
         <w:r>
           <w:rPr>
@@ -1181,7 +1181,7 @@
           <w:szCs w:val="22"/>
         </w:rPr>
       </w:pPr>
-      <w:hyperlink w:anchor="_Toc27489175" w:history="1">
+      <w:hyperlink w:anchor="_Toc27919768" w:history="1">
         <w:r>
           <w:rPr>
             <w:rStyle w:val="Hypertextovodkaz"/>
@@ -1224,7 +1224,7 @@
             <w:noProof/>
             <w:webHidden/>
           </w:rPr>
-          <w:instrText xml:space="preserve"> PAGEREF _Toc27489175 \h </w:instrText>
+          <w:instrText xml:space="preserve"> PAGEREF _Toc27919768 \h </w:instrText>
         </w:r>
         <w:r>
           <w:rPr>
@@ -1244,7 +1244,7 @@
             <w:noProof/>
             <w:webHidden/>
           </w:rPr>
-          <w:t>8</w:t>
+          <w:t>9</w:t>
         </w:r>
         <w:r>
           <w:rPr>
@@ -1269,7 +1269,7 @@
           <w:szCs w:val="22"/>
         </w:rPr>
       </w:pPr>
-      <w:hyperlink w:anchor="_Toc27489176" w:history="1">
+      <w:hyperlink w:anchor="_Toc27919769" w:history="1">
         <w:r>
           <w:rPr>
             <w:rStyle w:val="Hypertextovodkaz"/>
@@ -1312,7 +1312,7 @@
             <w:noProof/>
             <w:webHidden/>
           </w:rPr>
-          <w:instrText xml:space="preserve"> PAGEREF _Toc27489176 \h </w:instrText>
+          <w:instrText xml:space="preserve"> PAGEREF _Toc27919769 \h </w:instrText>
         </w:r>
         <w:r>
           <w:rPr>
@@ -1332,7 +1332,7 @@
             <w:noProof/>
             <w:webHidden/>
           </w:rPr>
-          <w:t>8</w:t>
+          <w:t>10</w:t>
         </w:r>
         <w:r>
           <w:rPr>
@@ -1357,7 +1357,7 @@
           <w:szCs w:val="22"/>
         </w:rPr>
       </w:pPr>
-      <w:hyperlink w:anchor="_Toc27489177" w:history="1">
+      <w:hyperlink w:anchor="_Toc27919770" w:history="1">
         <w:r>
           <w:rPr>
             <w:rStyle w:val="Hypertextovodkaz"/>
@@ -1400,7 +1400,7 @@
             <w:noProof/>
             <w:webHidden/>
           </w:rPr>
-          <w:instrText xml:space="preserve"> PAGEREF _Toc27489177 \h </w:instrText>
+          <w:instrText xml:space="preserve"> PAGEREF _Toc27919770 \h </w:instrText>
         </w:r>
         <w:r>
           <w:rPr>
@@ -1420,7 +1420,7 @@
             <w:noProof/>
             <w:webHidden/>
           </w:rPr>
-          <w:t>8</w:t>
+          <w:t>10</w:t>
         </w:r>
         <w:r>
           <w:rPr>
@@ -1445,7 +1445,7 @@
           <w:szCs w:val="22"/>
         </w:rPr>
       </w:pPr>
-      <w:hyperlink w:anchor="_Toc27489178" w:history="1">
+      <w:hyperlink w:anchor="_Toc27919771" w:history="1">
         <w:r>
           <w:rPr>
             <w:rStyle w:val="Hypertextovodkaz"/>
@@ -1488,7 +1488,7 @@
             <w:noProof/>
             <w:webHidden/>
           </w:rPr>
-          <w:instrText xml:space="preserve"> PAGEREF _Toc27489178 \h </w:instrText>
+          <w:instrText xml:space="preserve"> PAGEREF _Toc27919771 \h </w:instrText>
         </w:r>
         <w:r>
           <w:rPr>
@@ -1508,7 +1508,7 @@
             <w:noProof/>
             <w:webHidden/>
           </w:rPr>
-          <w:t>9</w:t>
+          <w:t>11</w:t>
         </w:r>
         <w:r>
           <w:rPr>
@@ -1533,7 +1533,7 @@
           <w:szCs w:val="22"/>
         </w:rPr>
       </w:pPr>
-      <w:hyperlink w:anchor="_Toc27489179" w:history="1">
+      <w:hyperlink w:anchor="_Toc27919772" w:history="1">
         <w:r>
           <w:rPr>
             <w:rStyle w:val="Hypertextovodkaz"/>
@@ -1576,7 +1576,7 @@
             <w:noProof/>
             <w:webHidden/>
           </w:rPr>
-          <w:instrText xml:space="preserve"> PAGEREF _Toc27489179 \h </w:instrText>
+          <w:instrText xml:space="preserve"> PAGEREF _Toc27919772 \h </w:instrText>
         </w:r>
         <w:r>
           <w:rPr>
@@ -1596,7 +1596,7 @@
             <w:noProof/>
             <w:webHidden/>
           </w:rPr>
-          <w:t>9</w:t>
+          <w:t>11</w:t>
         </w:r>
         <w:r>
           <w:rPr>
@@ -1621,7 +1621,7 @@
           <w:szCs w:val="22"/>
         </w:rPr>
       </w:pPr>
-      <w:hyperlink w:anchor="_Toc27489180" w:history="1">
+      <w:hyperlink w:anchor="_Toc27919773" w:history="1">
         <w:r>
           <w:rPr>
             <w:rStyle w:val="Hypertextovodkaz"/>
@@ -1664,7 +1664,7 @@
             <w:noProof/>
             <w:webHidden/>
           </w:rPr>
-          <w:instrText xml:space="preserve"> PAGEREF _Toc27489180 \h </w:instrText>
+          <w:instrText xml:space="preserve"> PAGEREF _Toc27919773 \h </w:instrText>
         </w:r>
         <w:r>
           <w:rPr>
@@ -1684,7 +1684,7 @@
             <w:noProof/>
             <w:webHidden/>
           </w:rPr>
-          <w:t>10</w:t>
+          <w:t>12</w:t>
         </w:r>
         <w:r>
           <w:rPr>
@@ -1709,7 +1709,7 @@
           <w:szCs w:val="22"/>
         </w:rPr>
       </w:pPr>
-      <w:hyperlink w:anchor="_Toc27489181" w:history="1">
+      <w:hyperlink w:anchor="_Toc27919774" w:history="1">
         <w:r>
           <w:rPr>
             <w:rStyle w:val="Hypertextovodkaz"/>
@@ -1752,7 +1752,7 @@
             <w:noProof/>
             <w:webHidden/>
           </w:rPr>
-          <w:instrText xml:space="preserve"> PAGEREF _Toc27489181 \h </w:instrText>
+          <w:instrText xml:space="preserve"> PAGEREF _Toc27919774 \h </w:instrText>
         </w:r>
         <w:r>
           <w:rPr>
@@ -1772,7 +1772,7 @@
             <w:noProof/>
             <w:webHidden/>
           </w:rPr>
-          <w:t>10</w:t>
+          <w:t>12</w:t>
         </w:r>
         <w:r>
           <w:rPr>
@@ -1797,7 +1797,7 @@
           <w:szCs w:val="22"/>
         </w:rPr>
       </w:pPr>
-      <w:hyperlink w:anchor="_Toc27489182" w:history="1">
+      <w:hyperlink w:anchor="_Toc27919775" w:history="1">
         <w:r>
           <w:rPr>
             <w:rStyle w:val="Hypertextovodkaz"/>
@@ -1840,7 +1840,7 @@
             <w:noProof/>
             <w:webHidden/>
           </w:rPr>
-          <w:instrText xml:space="preserve"> PAGEREF _Toc27489182 \h </w:instrText>
+          <w:instrText xml:space="preserve"> PAGEREF _Toc27919775 \h </w:instrText>
         </w:r>
         <w:r>
           <w:rPr>
@@ -1860,7 +1860,7 @@
             <w:noProof/>
             <w:webHidden/>
           </w:rPr>
-          <w:t>11</w:t>
+          <w:t>12</w:t>
         </w:r>
         <w:r>
           <w:rPr>
@@ -1885,7 +1885,7 @@
           <w:szCs w:val="22"/>
         </w:rPr>
       </w:pPr>
-      <w:hyperlink w:anchor="_Toc27489183" w:history="1">
+      <w:hyperlink w:anchor="_Toc27919776" w:history="1">
         <w:r>
           <w:rPr>
             <w:rStyle w:val="Hypertextovodkaz"/>
@@ -1928,7 +1928,7 @@
             <w:noProof/>
             <w:webHidden/>
           </w:rPr>
-          <w:instrText xml:space="preserve"> PAGEREF _Toc27489183 \h </w:instrText>
+          <w:instrText xml:space="preserve"> PAGEREF _Toc27919776 \h </w:instrText>
         </w:r>
         <w:r>
           <w:rPr>
@@ -1948,7 +1948,7 @@
             <w:noProof/>
             <w:webHidden/>
           </w:rPr>
-          <w:t>11</w:t>
+          <w:t>13</w:t>
         </w:r>
         <w:r>
           <w:rPr>
@@ -1973,7 +1973,7 @@
           <w:szCs w:val="22"/>
         </w:rPr>
       </w:pPr>
-      <w:hyperlink w:anchor="_Toc27489184" w:history="1">
+      <w:hyperlink w:anchor="_Toc27919777" w:history="1">
         <w:r>
           <w:rPr>
             <w:rStyle w:val="Hypertextovodkaz"/>
@@ -2016,7 +2016,7 @@
             <w:noProof/>
             <w:webHidden/>
           </w:rPr>
-          <w:instrText xml:space="preserve"> PAGEREF _Toc27489184 \h </w:instrText>
+          <w:instrText xml:space="preserve"> PAGEREF _Toc27919777 \h </w:instrText>
         </w:r>
         <w:r>
           <w:rPr>
@@ -2036,7 +2036,7 @@
             <w:noProof/>
             <w:webHidden/>
           </w:rPr>
-          <w:t>11</w:t>
+          <w:t>14</w:t>
         </w:r>
         <w:r>
           <w:rPr>
@@ -2061,7 +2061,7 @@
           <w:szCs w:val="22"/>
         </w:rPr>
       </w:pPr>
-      <w:hyperlink w:anchor="_Toc27489185" w:history="1">
+      <w:hyperlink w:anchor="_Toc27919778" w:history="1">
         <w:r>
           <w:rPr>
             <w:rStyle w:val="Hypertextovodkaz"/>
@@ -2104,7 +2104,7 @@
             <w:noProof/>
             <w:webHidden/>
           </w:rPr>
-          <w:instrText xml:space="preserve"> PAGEREF _Toc27489185 \h </w:instrText>
+          <w:instrText xml:space="preserve"> PAGEREF _Toc27919778 \h </w:instrText>
         </w:r>
         <w:r>
           <w:rPr>
@@ -2124,7 +2124,7 @@
             <w:noProof/>
             <w:webHidden/>
           </w:rPr>
-          <w:t>12</w:t>
+          <w:t>15</w:t>
         </w:r>
         <w:r>
           <w:rPr>
@@ -2149,7 +2149,7 @@
           <w:szCs w:val="22"/>
         </w:rPr>
       </w:pPr>
-      <w:hyperlink w:anchor="_Toc27489186" w:history="1">
+      <w:hyperlink w:anchor="_Toc27919779" w:history="1">
         <w:r>
           <w:rPr>
             <w:rStyle w:val="Hypertextovodkaz"/>
@@ -2192,7 +2192,7 @@
             <w:noProof/>
             <w:webHidden/>
           </w:rPr>
-          <w:instrText xml:space="preserve"> PAGEREF _Toc27489186 \h </w:instrText>
+          <w:instrText xml:space="preserve"> PAGEREF _Toc27919779 \h </w:instrText>
         </w:r>
         <w:r>
           <w:rPr>
@@ -2212,7 +2212,7 @@
             <w:noProof/>
             <w:webHidden/>
           </w:rPr>
-          <w:t>12</w:t>
+          <w:t>15</w:t>
         </w:r>
         <w:r>
           <w:rPr>
@@ -2237,7 +2237,7 @@
           <w:szCs w:val="22"/>
         </w:rPr>
       </w:pPr>
-      <w:hyperlink w:anchor="_Toc27489187" w:history="1">
+      <w:hyperlink w:anchor="_Toc27919780" w:history="1">
         <w:r>
           <w:rPr>
             <w:rStyle w:val="Hypertextovodkaz"/>
@@ -2280,7 +2280,7 @@
             <w:noProof/>
             <w:webHidden/>
           </w:rPr>
-          <w:instrText xml:space="preserve"> PAGEREF _Toc27489187 \h </w:instrText>
+          <w:instrText xml:space="preserve"> PAGEREF _Toc27919780 \h </w:instrText>
         </w:r>
         <w:r>
           <w:rPr>
@@ -2300,7 +2300,7 @@
             <w:noProof/>
             <w:webHidden/>
           </w:rPr>
-          <w:t>12</w:t>
+          <w:t>15</w:t>
         </w:r>
         <w:r>
           <w:rPr>
@@ -2325,7 +2325,7 @@
           <w:szCs w:val="22"/>
         </w:rPr>
       </w:pPr>
-      <w:hyperlink w:anchor="_Toc27489188" w:history="1">
+      <w:hyperlink w:anchor="_Toc27919781" w:history="1">
         <w:r>
           <w:rPr>
             <w:rStyle w:val="Hypertextovodkaz"/>
@@ -2347,7 +2347,7 @@
             <w:rStyle w:val="Hypertextovodkaz"/>
             <w:noProof/>
           </w:rPr>
-          <w:t>Vložení nového záznamu</w:t>
+          <w:t>Vložení nového zboží</w:t>
         </w:r>
         <w:r>
           <w:rPr>
@@ -2368,7 +2368,7 @@
             <w:noProof/>
             <w:webHidden/>
           </w:rPr>
-          <w:instrText xml:space="preserve"> PAGEREF _Toc27489188 \h </w:instrText>
+          <w:instrText xml:space="preserve"> PAGEREF _Toc27919781 \h </w:instrText>
         </w:r>
         <w:r>
           <w:rPr>
@@ -2388,7 +2388,7 @@
             <w:noProof/>
             <w:webHidden/>
           </w:rPr>
-          <w:t>12</w:t>
+          <w:t>15</w:t>
         </w:r>
         <w:r>
           <w:rPr>
@@ -2413,7 +2413,7 @@
           <w:szCs w:val="22"/>
         </w:rPr>
       </w:pPr>
-      <w:hyperlink w:anchor="_Toc27489189" w:history="1">
+      <w:hyperlink w:anchor="_Toc27919782" w:history="1">
         <w:r>
           <w:rPr>
             <w:rStyle w:val="Hypertextovodkaz"/>
@@ -2435,7 +2435,7 @@
             <w:rStyle w:val="Hypertextovodkaz"/>
             <w:noProof/>
           </w:rPr>
-          <w:t>Upravení záznamu</w:t>
+          <w:t>Upravení zboží</w:t>
         </w:r>
         <w:r>
           <w:rPr>
@@ -2456,7 +2456,7 @@
             <w:noProof/>
             <w:webHidden/>
           </w:rPr>
-          <w:instrText xml:space="preserve"> PAGEREF _Toc27489189 \h </w:instrText>
+          <w:instrText xml:space="preserve"> PAGEREF _Toc27919782 \h </w:instrText>
         </w:r>
         <w:r>
           <w:rPr>
@@ -2476,7 +2476,7 @@
             <w:noProof/>
             <w:webHidden/>
           </w:rPr>
-          <w:t>13</w:t>
+          <w:t>16</w:t>
         </w:r>
         <w:r>
           <w:rPr>
@@ -2501,7 +2501,7 @@
           <w:szCs w:val="22"/>
         </w:rPr>
       </w:pPr>
-      <w:hyperlink w:anchor="_Toc27489190" w:history="1">
+      <w:hyperlink w:anchor="_Toc27919783" w:history="1">
         <w:r>
           <w:rPr>
             <w:rStyle w:val="Hypertextovodkaz"/>
@@ -2523,7 +2523,7 @@
             <w:rStyle w:val="Hypertextovodkaz"/>
             <w:noProof/>
           </w:rPr>
-          <w:t>Odebrání záznamu</w:t>
+          <w:t>Odebrání zboží</w:t>
         </w:r>
         <w:r>
           <w:rPr>
@@ -2544,7 +2544,7 @@
             <w:noProof/>
             <w:webHidden/>
           </w:rPr>
-          <w:instrText xml:space="preserve"> PAGEREF _Toc27489190 \h </w:instrText>
+          <w:instrText xml:space="preserve"> PAGEREF _Toc27919783 \h </w:instrText>
         </w:r>
         <w:r>
           <w:rPr>
@@ -2564,7 +2564,7 @@
             <w:noProof/>
             <w:webHidden/>
           </w:rPr>
-          <w:t>13</w:t>
+          <w:t>16</w:t>
         </w:r>
         <w:r>
           <w:rPr>
@@ -2589,7 +2589,7 @@
           <w:szCs w:val="22"/>
         </w:rPr>
       </w:pPr>
-      <w:hyperlink w:anchor="_Toc27489191" w:history="1">
+      <w:hyperlink w:anchor="_Toc27919784" w:history="1">
         <w:r>
           <w:rPr>
             <w:rStyle w:val="Hypertextovodkaz"/>
@@ -2632,7 +2632,7 @@
             <w:noProof/>
             <w:webHidden/>
           </w:rPr>
-          <w:instrText xml:space="preserve"> PAGEREF _Toc27489191 \h </w:instrText>
+          <w:instrText xml:space="preserve"> PAGEREF _Toc27919784 \h </w:instrText>
         </w:r>
         <w:r>
           <w:rPr>
@@ -2652,7 +2652,7 @@
             <w:noProof/>
             <w:webHidden/>
           </w:rPr>
-          <w:t>13</w:t>
+          <w:t>16</w:t>
         </w:r>
         <w:r>
           <w:rPr>
@@ -2677,7 +2677,7 @@
           <w:szCs w:val="22"/>
         </w:rPr>
       </w:pPr>
-      <w:hyperlink w:anchor="_Toc27489192" w:history="1">
+      <w:hyperlink w:anchor="_Toc27919785" w:history="1">
         <w:r>
           <w:rPr>
             <w:rStyle w:val="Hypertextovodkaz"/>
@@ -2699,7 +2699,7 @@
             <w:rStyle w:val="Hypertextovodkaz"/>
             <w:noProof/>
           </w:rPr>
-          <w:t>Zobrazení seznamu produktů na skladu</w:t>
+          <w:t>Zobrazení seznamu zboží na skladu</w:t>
         </w:r>
         <w:r>
           <w:rPr>
@@ -2720,7 +2720,7 @@
             <w:noProof/>
             <w:webHidden/>
           </w:rPr>
-          <w:instrText xml:space="preserve"> PAGEREF _Toc27489192 \h </w:instrText>
+          <w:instrText xml:space="preserve"> PAGEREF _Toc27919785 \h </w:instrText>
         </w:r>
         <w:r>
           <w:rPr>
@@ -2740,7 +2740,7 @@
             <w:noProof/>
             <w:webHidden/>
           </w:rPr>
-          <w:t>14</w:t>
+          <w:t>17</w:t>
         </w:r>
         <w:r>
           <w:rPr>
@@ -2765,7 +2765,7 @@
           <w:szCs w:val="22"/>
         </w:rPr>
       </w:pPr>
-      <w:hyperlink w:anchor="_Toc27489193" w:history="1">
+      <w:hyperlink w:anchor="_Toc27919786" w:history="1">
         <w:r>
           <w:rPr>
             <w:rStyle w:val="Hypertextovodkaz"/>
@@ -2808,7 +2808,7 @@
             <w:noProof/>
             <w:webHidden/>
           </w:rPr>
-          <w:instrText xml:space="preserve"> PAGEREF _Toc27489193 \h </w:instrText>
+          <w:instrText xml:space="preserve"> PAGEREF _Toc27919786 \h </w:instrText>
         </w:r>
         <w:r>
           <w:rPr>
@@ -2828,7 +2828,7 @@
             <w:noProof/>
             <w:webHidden/>
           </w:rPr>
-          <w:t>14</w:t>
+          <w:t>17</w:t>
         </w:r>
         <w:r>
           <w:rPr>
@@ -2853,7 +2853,7 @@
           <w:szCs w:val="22"/>
         </w:rPr>
       </w:pPr>
-      <w:hyperlink w:anchor="_Toc27489194" w:history="1">
+      <w:hyperlink w:anchor="_Toc27919787" w:history="1">
         <w:r>
           <w:rPr>
             <w:rStyle w:val="Hypertextovodkaz"/>
@@ -2896,7 +2896,7 @@
             <w:noProof/>
             <w:webHidden/>
           </w:rPr>
-          <w:instrText xml:space="preserve"> PAGEREF _Toc27489194 \h </w:instrText>
+          <w:instrText xml:space="preserve"> PAGEREF _Toc27919787 \h </w:instrText>
         </w:r>
         <w:r>
           <w:rPr>
@@ -2916,7 +2916,7 @@
             <w:noProof/>
             <w:webHidden/>
           </w:rPr>
-          <w:t>14</w:t>
+          <w:t>17</w:t>
         </w:r>
         <w:r>
           <w:rPr>
@@ -2941,7 +2941,7 @@
           <w:szCs w:val="22"/>
         </w:rPr>
       </w:pPr>
-      <w:hyperlink w:anchor="_Toc27489195" w:history="1">
+      <w:hyperlink w:anchor="_Toc27919788" w:history="1">
         <w:r>
           <w:rPr>
             <w:rStyle w:val="Hypertextovodkaz"/>
@@ -2984,7 +2984,7 @@
             <w:noProof/>
             <w:webHidden/>
           </w:rPr>
-          <w:instrText xml:space="preserve"> PAGEREF _Toc27489195 \h </w:instrText>
+          <w:instrText xml:space="preserve"> PAGEREF _Toc27919788 \h </w:instrText>
         </w:r>
         <w:r>
           <w:rPr>
@@ -3004,7 +3004,7 @@
             <w:noProof/>
             <w:webHidden/>
           </w:rPr>
-          <w:t>14</w:t>
+          <w:t>17</w:t>
         </w:r>
         <w:r>
           <w:rPr>
@@ -3029,7 +3029,7 @@
           <w:szCs w:val="22"/>
         </w:rPr>
       </w:pPr>
-      <w:hyperlink w:anchor="_Toc27489196" w:history="1">
+      <w:hyperlink w:anchor="_Toc27919789" w:history="1">
         <w:r>
           <w:rPr>
             <w:rStyle w:val="Hypertextovodkaz"/>
@@ -3072,7 +3072,7 @@
             <w:noProof/>
             <w:webHidden/>
           </w:rPr>
-          <w:instrText xml:space="preserve"> PAGEREF _Toc27489196 \h </w:instrText>
+          <w:instrText xml:space="preserve"> PAGEREF _Toc27919789 \h </w:instrText>
         </w:r>
         <w:r>
           <w:rPr>
@@ -3092,7 +3092,7 @@
             <w:noProof/>
             <w:webHidden/>
           </w:rPr>
-          <w:t>14</w:t>
+          <w:t>17</w:t>
         </w:r>
         <w:r>
           <w:rPr>
@@ -3133,8 +3133,6 @@
       </w:r>
       <w:bookmarkEnd w:id="0"/>
     </w:p>
-    <w:bookmarkStart w:id="1" w:name="_GoBack"/>
-    <w:bookmarkEnd w:id="1"/>
     <w:p>
       <w:pPr>
         <w:pStyle w:val="Seznamobrzk"/>
@@ -3172,7 +3170,7 @@
         </w:rPr>
         <w:fldChar w:fldCharType="separate"/>
       </w:r>
-      <w:hyperlink w:anchor="_Toc27491826" w:history="1">
+      <w:hyperlink w:anchor="_Toc27919790" w:history="1">
         <w:r>
           <w:rPr>
             <w:rStyle w:val="Hypertextovodkaz"/>
@@ -3199,7 +3197,7 @@
             <w:noProof/>
             <w:webHidden/>
           </w:rPr>
-          <w:instrText xml:space="preserve"> PAGEREF _Toc27491826 \h </w:instrText>
+          <w:instrText xml:space="preserve"> PAGEREF _Toc27919790 \h </w:instrText>
         </w:r>
         <w:r>
           <w:rPr>
@@ -3219,7 +3217,7 @@
             <w:noProof/>
             <w:webHidden/>
           </w:rPr>
-          <w:t>8</w:t>
+          <w:t>9</w:t>
         </w:r>
         <w:r>
           <w:rPr>
@@ -3243,7 +3241,7 @@
           <w:szCs w:val="22"/>
         </w:rPr>
       </w:pPr>
-      <w:hyperlink w:anchor="_Toc27491827" w:history="1">
+      <w:hyperlink w:anchor="_Toc27919791" w:history="1">
         <w:r>
           <w:rPr>
             <w:rStyle w:val="Hypertextovodkaz"/>
@@ -3270,7 +3268,7 @@
             <w:noProof/>
             <w:webHidden/>
           </w:rPr>
-          <w:instrText xml:space="preserve"> PAGEREF _Toc27491827 \h </w:instrText>
+          <w:instrText xml:space="preserve"> PAGEREF _Toc27919791 \h </w:instrText>
         </w:r>
         <w:r>
           <w:rPr>
@@ -3290,7 +3288,7 @@
             <w:noProof/>
             <w:webHidden/>
           </w:rPr>
-          <w:t>8</w:t>
+          <w:t>10</w:t>
         </w:r>
         <w:r>
           <w:rPr>
@@ -3314,7 +3312,7 @@
           <w:szCs w:val="22"/>
         </w:rPr>
       </w:pPr>
-      <w:hyperlink w:anchor="_Toc27491828" w:history="1">
+      <w:hyperlink w:anchor="_Toc27919792" w:history="1">
         <w:r>
           <w:rPr>
             <w:rStyle w:val="Hypertextovodkaz"/>
@@ -3341,7 +3339,7 @@
             <w:noProof/>
             <w:webHidden/>
           </w:rPr>
-          <w:instrText xml:space="preserve"> PAGEREF _Toc27491828 \h </w:instrText>
+          <w:instrText xml:space="preserve"> PAGEREF _Toc27919792 \h </w:instrText>
         </w:r>
         <w:r>
           <w:rPr>
@@ -3361,7 +3359,7 @@
             <w:noProof/>
             <w:webHidden/>
           </w:rPr>
-          <w:t>8</w:t>
+          <w:t>10</w:t>
         </w:r>
         <w:r>
           <w:rPr>
@@ -3385,7 +3383,7 @@
           <w:szCs w:val="22"/>
         </w:rPr>
       </w:pPr>
-      <w:hyperlink w:anchor="_Toc27491829" w:history="1">
+      <w:hyperlink w:anchor="_Toc27919793" w:history="1">
         <w:r>
           <w:rPr>
             <w:rStyle w:val="Hypertextovodkaz"/>
@@ -3412,7 +3410,7 @@
             <w:noProof/>
             <w:webHidden/>
           </w:rPr>
-          <w:instrText xml:space="preserve"> PAGEREF _Toc27491829 \h </w:instrText>
+          <w:instrText xml:space="preserve"> PAGEREF _Toc27919793 \h </w:instrText>
         </w:r>
         <w:r>
           <w:rPr>
@@ -3432,7 +3430,7 @@
             <w:noProof/>
             <w:webHidden/>
           </w:rPr>
-          <w:t>9</w:t>
+          <w:t>10</w:t>
         </w:r>
         <w:r>
           <w:rPr>
@@ -3456,7 +3454,7 @@
           <w:szCs w:val="22"/>
         </w:rPr>
       </w:pPr>
-      <w:hyperlink w:anchor="_Toc27491830" w:history="1">
+      <w:hyperlink w:anchor="_Toc27919794" w:history="1">
         <w:r>
           <w:rPr>
             <w:rStyle w:val="Hypertextovodkaz"/>
@@ -3483,7 +3481,7 @@
             <w:noProof/>
             <w:webHidden/>
           </w:rPr>
-          <w:instrText xml:space="preserve"> PAGEREF _Toc27491830 \h </w:instrText>
+          <w:instrText xml:space="preserve"> PAGEREF _Toc27919794 \h </w:instrText>
         </w:r>
         <w:r>
           <w:rPr>
@@ -3503,7 +3501,7 @@
             <w:noProof/>
             <w:webHidden/>
           </w:rPr>
-          <w:t>9</w:t>
+          <w:t>10</w:t>
         </w:r>
         <w:r>
           <w:rPr>
@@ -3527,7 +3525,7 @@
           <w:szCs w:val="22"/>
         </w:rPr>
       </w:pPr>
-      <w:hyperlink w:anchor="_Toc27491831" w:history="1">
+      <w:hyperlink w:anchor="_Toc27919795" w:history="1">
         <w:r>
           <w:rPr>
             <w:rStyle w:val="Hypertextovodkaz"/>
@@ -3554,7 +3552,7 @@
             <w:noProof/>
             <w:webHidden/>
           </w:rPr>
-          <w:instrText xml:space="preserve"> PAGEREF _Toc27491831 \h </w:instrText>
+          <w:instrText xml:space="preserve"> PAGEREF _Toc27919795 \h </w:instrText>
         </w:r>
         <w:r>
           <w:rPr>
@@ -3574,7 +3572,7 @@
             <w:noProof/>
             <w:webHidden/>
           </w:rPr>
-          <w:t>9</w:t>
+          <w:t>11</w:t>
         </w:r>
         <w:r>
           <w:rPr>
@@ -3598,7 +3596,7 @@
           <w:szCs w:val="22"/>
         </w:rPr>
       </w:pPr>
-      <w:hyperlink w:anchor="_Toc27491832" w:history="1">
+      <w:hyperlink w:anchor="_Toc27919796" w:history="1">
         <w:r>
           <w:rPr>
             <w:rStyle w:val="Hypertextovodkaz"/>
@@ -3625,7 +3623,7 @@
             <w:noProof/>
             <w:webHidden/>
           </w:rPr>
-          <w:instrText xml:space="preserve"> PAGEREF _Toc27491832 \h </w:instrText>
+          <w:instrText xml:space="preserve"> PAGEREF _Toc27919796 \h </w:instrText>
         </w:r>
         <w:r>
           <w:rPr>
@@ -3645,7 +3643,7 @@
             <w:noProof/>
             <w:webHidden/>
           </w:rPr>
-          <w:t>9</w:t>
+          <w:t>11</w:t>
         </w:r>
         <w:r>
           <w:rPr>
@@ -3669,7 +3667,7 @@
           <w:szCs w:val="22"/>
         </w:rPr>
       </w:pPr>
-      <w:hyperlink w:anchor="_Toc27491833" w:history="1">
+      <w:hyperlink w:anchor="_Toc27919797" w:history="1">
         <w:r>
           <w:rPr>
             <w:rStyle w:val="Hypertextovodkaz"/>
@@ -3696,7 +3694,7 @@
             <w:noProof/>
             <w:webHidden/>
           </w:rPr>
-          <w:instrText xml:space="preserve"> PAGEREF _Toc27491833 \h </w:instrText>
+          <w:instrText xml:space="preserve"> PAGEREF _Toc27919797 \h </w:instrText>
         </w:r>
         <w:r>
           <w:rPr>
@@ -3716,7 +3714,7 @@
             <w:noProof/>
             <w:webHidden/>
           </w:rPr>
-          <w:t>9</w:t>
+          <w:t>11</w:t>
         </w:r>
         <w:r>
           <w:rPr>
@@ -3740,7 +3738,7 @@
           <w:szCs w:val="22"/>
         </w:rPr>
       </w:pPr>
-      <w:hyperlink w:anchor="_Toc27491834" w:history="1">
+      <w:hyperlink w:anchor="_Toc27919798" w:history="1">
         <w:r>
           <w:rPr>
             <w:rStyle w:val="Hypertextovodkaz"/>
@@ -3767,7 +3765,7 @@
             <w:noProof/>
             <w:webHidden/>
           </w:rPr>
-          <w:instrText xml:space="preserve"> PAGEREF _Toc27491834 \h </w:instrText>
+          <w:instrText xml:space="preserve"> PAGEREF _Toc27919798 \h </w:instrText>
         </w:r>
         <w:r>
           <w:rPr>
@@ -3787,7 +3785,7 @@
             <w:noProof/>
             <w:webHidden/>
           </w:rPr>
-          <w:t>10</w:t>
+          <w:t>11</w:t>
         </w:r>
         <w:r>
           <w:rPr>
@@ -3811,7 +3809,7 @@
           <w:szCs w:val="22"/>
         </w:rPr>
       </w:pPr>
-      <w:hyperlink w:anchor="_Toc27491835" w:history="1">
+      <w:hyperlink w:anchor="_Toc27919799" w:history="1">
         <w:r>
           <w:rPr>
             <w:rStyle w:val="Hypertextovodkaz"/>
@@ -3838,7 +3836,7 @@
             <w:noProof/>
             <w:webHidden/>
           </w:rPr>
-          <w:instrText xml:space="preserve"> PAGEREF _Toc27491835 \h </w:instrText>
+          <w:instrText xml:space="preserve"> PAGEREF _Toc27919799 \h </w:instrText>
         </w:r>
         <w:r>
           <w:rPr>
@@ -3858,7 +3856,7 @@
             <w:noProof/>
             <w:webHidden/>
           </w:rPr>
-          <w:t>10</w:t>
+          <w:t>11</w:t>
         </w:r>
         <w:r>
           <w:rPr>
@@ -3882,7 +3880,7 @@
           <w:szCs w:val="22"/>
         </w:rPr>
       </w:pPr>
-      <w:hyperlink w:anchor="_Toc27491836" w:history="1">
+      <w:hyperlink w:anchor="_Toc27919800" w:history="1">
         <w:r>
           <w:rPr>
             <w:rStyle w:val="Hypertextovodkaz"/>
@@ -3909,7 +3907,7 @@
             <w:noProof/>
             <w:webHidden/>
           </w:rPr>
-          <w:instrText xml:space="preserve"> PAGEREF _Toc27491836 \h </w:instrText>
+          <w:instrText xml:space="preserve"> PAGEREF _Toc27919800 \h </w:instrText>
         </w:r>
         <w:r>
           <w:rPr>
@@ -3929,7 +3927,7 @@
             <w:noProof/>
             <w:webHidden/>
           </w:rPr>
-          <w:t>10</w:t>
+          <w:t>12</w:t>
         </w:r>
         <w:r>
           <w:rPr>
@@ -3953,7 +3951,7 @@
           <w:szCs w:val="22"/>
         </w:rPr>
       </w:pPr>
-      <w:hyperlink w:anchor="_Toc27491837" w:history="1">
+      <w:hyperlink w:anchor="_Toc27919801" w:history="1">
         <w:r>
           <w:rPr>
             <w:rStyle w:val="Hypertextovodkaz"/>
@@ -3980,7 +3978,7 @@
             <w:noProof/>
             <w:webHidden/>
           </w:rPr>
-          <w:instrText xml:space="preserve"> PAGEREF _Toc27491837 \h </w:instrText>
+          <w:instrText xml:space="preserve"> PAGEREF _Toc27919801 \h </w:instrText>
         </w:r>
         <w:r>
           <w:rPr>
@@ -4000,7 +3998,7 @@
             <w:noProof/>
             <w:webHidden/>
           </w:rPr>
-          <w:t>10</w:t>
+          <w:t>12</w:t>
         </w:r>
         <w:r>
           <w:rPr>
@@ -4024,7 +4022,7 @@
           <w:szCs w:val="22"/>
         </w:rPr>
       </w:pPr>
-      <w:hyperlink w:anchor="_Toc27491838" w:history="1">
+      <w:hyperlink w:anchor="_Toc27919802" w:history="1">
         <w:r>
           <w:rPr>
             <w:rStyle w:val="Hypertextovodkaz"/>
@@ -4051,7 +4049,7 @@
             <w:noProof/>
             <w:webHidden/>
           </w:rPr>
-          <w:instrText xml:space="preserve"> PAGEREF _Toc27491838 \h </w:instrText>
+          <w:instrText xml:space="preserve"> PAGEREF _Toc27919802 \h </w:instrText>
         </w:r>
         <w:r>
           <w:rPr>
@@ -4071,7 +4069,7 @@
             <w:noProof/>
             <w:webHidden/>
           </w:rPr>
-          <w:t>11</w:t>
+          <w:t>12</w:t>
         </w:r>
         <w:r>
           <w:rPr>
@@ -4095,7 +4093,7 @@
           <w:szCs w:val="22"/>
         </w:rPr>
       </w:pPr>
-      <w:hyperlink w:anchor="_Toc27491839" w:history="1">
+      <w:hyperlink w:anchor="_Toc27919803" w:history="1">
         <w:r>
           <w:rPr>
             <w:rStyle w:val="Hypertextovodkaz"/>
@@ -4122,7 +4120,7 @@
             <w:noProof/>
             <w:webHidden/>
           </w:rPr>
-          <w:instrText xml:space="preserve"> PAGEREF _Toc27491839 \h </w:instrText>
+          <w:instrText xml:space="preserve"> PAGEREF _Toc27919803 \h </w:instrText>
         </w:r>
         <w:r>
           <w:rPr>
@@ -4142,7 +4140,7 @@
             <w:noProof/>
             <w:webHidden/>
           </w:rPr>
-          <w:t>11</w:t>
+          <w:t>13</w:t>
         </w:r>
         <w:r>
           <w:rPr>
@@ -4166,13 +4164,13 @@
           <w:szCs w:val="22"/>
         </w:rPr>
       </w:pPr>
-      <w:hyperlink w:anchor="_Toc27491840" w:history="1">
+      <w:hyperlink w:anchor="_Toc27919804" w:history="1">
         <w:r>
           <w:rPr>
             <w:rStyle w:val="Hypertextovodkaz"/>
             <w:noProof/>
           </w:rPr>
-          <w:t>Obrázek 15 - Data uložená v externím CSV souboru po exportu z programu</w:t>
+          <w:t>Obrázek 15 - Data uložená v externím CSV souboru po exportu z programu</w:t>
         </w:r>
         <w:r>
           <w:rPr>
@@ -4193,7 +4191,7 @@
             <w:noProof/>
             <w:webHidden/>
           </w:rPr>
-          <w:instrText xml:space="preserve"> PAGEREF _Toc27491840 \h </w:instrText>
+          <w:instrText xml:space="preserve"> PAGEREF _Toc27919804 \h </w:instrText>
         </w:r>
         <w:r>
           <w:rPr>
@@ -4213,7 +4211,7 @@
             <w:noProof/>
             <w:webHidden/>
           </w:rPr>
-          <w:t>11</w:t>
+          <w:t>13</w:t>
         </w:r>
         <w:r>
           <w:rPr>
@@ -4237,7 +4235,7 @@
           <w:szCs w:val="22"/>
         </w:rPr>
       </w:pPr>
-      <w:hyperlink w:anchor="_Toc27491841" w:history="1">
+      <w:hyperlink w:anchor="_Toc27919805" w:history="1">
         <w:r>
           <w:rPr>
             <w:rStyle w:val="Hypertextovodkaz"/>
@@ -4264,7 +4262,7 @@
             <w:noProof/>
             <w:webHidden/>
           </w:rPr>
-          <w:instrText xml:space="preserve"> PAGEREF _Toc27491841 \h </w:instrText>
+          <w:instrText xml:space="preserve"> PAGEREF _Toc27919805 \h </w:instrText>
         </w:r>
         <w:r>
           <w:rPr>
@@ -4284,7 +4282,7 @@
             <w:noProof/>
             <w:webHidden/>
           </w:rPr>
-          <w:t>12</w:t>
+          <w:t>15</w:t>
         </w:r>
         <w:r>
           <w:rPr>
@@ -4308,7 +4306,7 @@
           <w:szCs w:val="22"/>
         </w:rPr>
       </w:pPr>
-      <w:hyperlink w:anchor="_Toc27491842" w:history="1">
+      <w:hyperlink w:anchor="_Toc27919806" w:history="1">
         <w:r>
           <w:rPr>
             <w:rStyle w:val="Hypertextovodkaz"/>
@@ -4335,7 +4333,7 @@
             <w:noProof/>
             <w:webHidden/>
           </w:rPr>
-          <w:instrText xml:space="preserve"> PAGEREF _Toc27491842 \h </w:instrText>
+          <w:instrText xml:space="preserve"> PAGEREF _Toc27919806 \h </w:instrText>
         </w:r>
         <w:r>
           <w:rPr>
@@ -4355,7 +4353,7 @@
             <w:noProof/>
             <w:webHidden/>
           </w:rPr>
-          <w:t>13</w:t>
+          <w:t>16</w:t>
         </w:r>
         <w:r>
           <w:rPr>
@@ -4379,7 +4377,7 @@
           <w:szCs w:val="22"/>
         </w:rPr>
       </w:pPr>
-      <w:hyperlink w:anchor="_Toc27491843" w:history="1">
+      <w:hyperlink w:anchor="_Toc27919807" w:history="1">
         <w:r>
           <w:rPr>
             <w:rStyle w:val="Hypertextovodkaz"/>
@@ -4406,7 +4404,7 @@
             <w:noProof/>
             <w:webHidden/>
           </w:rPr>
-          <w:instrText xml:space="preserve"> PAGEREF _Toc27491843 \h </w:instrText>
+          <w:instrText xml:space="preserve"> PAGEREF _Toc27919807 \h </w:instrText>
         </w:r>
         <w:r>
           <w:rPr>
@@ -4426,7 +4424,7 @@
             <w:noProof/>
             <w:webHidden/>
           </w:rPr>
-          <w:t>13</w:t>
+          <w:t>16</w:t>
         </w:r>
         <w:r>
           <w:rPr>
@@ -4440,6 +4438,7 @@
     <w:p>
       <w:pPr>
         <w:pStyle w:val="Zkladntext"/>
+        <w:spacing w:line="276" w:lineRule="auto"/>
       </w:pPr>
       <w:r>
         <w:rPr>
@@ -4454,57 +4453,6 @@
       <w:pPr>
         <w:pStyle w:val="Nzev"/>
       </w:pPr>
-      <w:r>
-        <w:t xml:space="preserve">Seznam </w:t>
-      </w:r>
-      <w:r>
-        <w:t>tabulek</w:t>
-      </w:r>
-    </w:p>
-    <w:p>
-      <w:pPr>
-        <w:pStyle w:val="Zkladntext"/>
-      </w:pPr>
-      <w:r>
-        <w:rPr>
-          <w:b/>
-          <w:bCs/>
-          <w:noProof/>
-        </w:rPr>
-        <w:fldChar w:fldCharType="begin"/>
-      </w:r>
-      <w:r>
-        <w:rPr>
-          <w:b/>
-          <w:bCs/>
-          <w:noProof/>
-        </w:rPr>
-        <w:instrText xml:space="preserve"> TOC \h \z \c "Tabulka" </w:instrText>
-      </w:r>
-      <w:r>
-        <w:rPr>
-          <w:b/>
-          <w:bCs/>
-          <w:noProof/>
-        </w:rPr>
-        <w:fldChar w:fldCharType="separate"/>
-      </w:r>
-      <w:r>
-        <w:rPr>
-          <w:b/>
-          <w:bCs/>
-          <w:noProof/>
-        </w:rPr>
-        <w:t>Nenalezena položka seznamu obrázků.</w:t>
-      </w:r>
-      <w:r>
-        <w:rPr>
-          <w:b/>
-          <w:bCs/>
-          <w:noProof/>
-        </w:rPr>
-        <w:fldChar w:fldCharType="end"/>
-      </w:r>
     </w:p>
     <w:p>
       <w:pPr>
@@ -4526,22 +4474,30 @@
       <w:pPr>
         <w:pStyle w:val="Nadpis1"/>
       </w:pPr>
-      <w:bookmarkStart w:id="2" w:name="_Toc27489168"/>
+      <w:bookmarkStart w:id="1" w:name="_Toc27919761"/>
       <w:r>
         <w:lastRenderedPageBreak/>
         <w:t>Analýza problému a návrh řešení</w:t>
       </w:r>
+      <w:bookmarkEnd w:id="1"/>
+    </w:p>
+    <w:p>
+      <w:pPr>
+        <w:pStyle w:val="Zkladntext"/>
+      </w:pPr>
+      <w:r>
+        <w:t>Tato část práce popisuje a formuluje zadání projektu. Také se zabývá analýzou problému, jeho možných řešení, zvolením vhodného řešení a jeho odůvodněním.</w:t>
+      </w:r>
+    </w:p>
+    <w:p>
+      <w:pPr>
+        <w:pStyle w:val="Nadpis2"/>
+      </w:pPr>
+      <w:bookmarkStart w:id="2" w:name="_Toc27919762"/>
+      <w:r>
+        <w:t>Formulace zadání</w:t>
+      </w:r>
       <w:bookmarkEnd w:id="2"/>
-    </w:p>
-    <w:p>
-      <w:pPr>
-        <w:pStyle w:val="Nadpis2"/>
-      </w:pPr>
-      <w:bookmarkStart w:id="3" w:name="_Toc27489169"/>
-      <w:r>
-        <w:t>Formulace zadání</w:t>
-      </w:r>
-      <w:bookmarkEnd w:id="3"/>
     </w:p>
     <w:p>
       <w:pPr>
@@ -4725,11 +4681,11 @@
       <w:pPr>
         <w:pStyle w:val="Nadpis2"/>
       </w:pPr>
-      <w:bookmarkStart w:id="4" w:name="_Toc27489170"/>
+      <w:bookmarkStart w:id="3" w:name="_Toc27919763"/>
       <w:r>
         <w:t>Analýza problému</w:t>
       </w:r>
-      <w:bookmarkEnd w:id="4"/>
+      <w:bookmarkEnd w:id="3"/>
     </w:p>
     <w:p>
       <w:pPr>
@@ -4749,11 +4705,62 @@
       <w:pPr>
         <w:pStyle w:val="Nadpis2"/>
       </w:pPr>
-      <w:bookmarkStart w:id="5" w:name="_Toc27489171"/>
+      <w:bookmarkStart w:id="4" w:name="_Toc27919764"/>
       <w:r>
         <w:lastRenderedPageBreak/>
         <w:t>Možná řešení a návrh zvoleného řešení</w:t>
       </w:r>
+      <w:bookmarkEnd w:id="4"/>
+    </w:p>
+    <w:p>
+      <w:pPr>
+        <w:pStyle w:val="Zkladntext"/>
+      </w:pPr>
+      <w:r>
+        <w:t xml:space="preserve">Jako vhodnou variantu datové struktury lze pro dané zadání uvažovat pole nebo </w:t>
+      </w:r>
+      <w:r>
+        <w:t>spojovaný</w:t>
+      </w:r>
+      <w:r>
+        <w:t xml:space="preserve"> seznam. Vkládání a mazání jednotlivých uložených prvků je obecně rychlejší ve </w:t>
+      </w:r>
+      <w:r>
+        <w:t>spojovaný</w:t>
+      </w:r>
+      <w:r>
+        <w:t xml:space="preserve">ch seznamech. Není totiž potřeba provádět realokaci a reorganizaci celé struktury. V případě, že počet prvků není dopředu známý, je také vhodnější volbou použití </w:t>
+      </w:r>
+      <w:r>
+        <w:t>spojovaného</w:t>
+      </w:r>
+      <w:r>
+        <w:t xml:space="preserve"> seznamu než pole. Nevýhodou </w:t>
+      </w:r>
+      <w:r>
+        <w:t>spojovaný</w:t>
+      </w:r>
+      <w:r>
+        <w:t xml:space="preserve">ch seznamů oproti polím je nutnost jejich čtení </w:t>
+      </w:r>
+      <w:r>
+        <w:t>odpředu dozadu</w:t>
+      </w:r>
+      <w:r>
+        <w:t xml:space="preserve"> (pro získání požadované položky)</w:t>
+      </w:r>
+      <w:r>
+        <w:t xml:space="preserve">. Spojové seznamy také využívají více místa než pole, jelikož jsou do paměti také ukládány jejich ukazatele. </w:t>
+      </w:r>
+    </w:p>
+    <w:p>
+      <w:pPr>
+        <w:pStyle w:val="Nadpis2"/>
+      </w:pPr>
+      <w:bookmarkStart w:id="5" w:name="_Toc27919765"/>
+      <w:r>
+        <w:t>Odůvodnění volby řešení a zvolených algoritmů</w:t>
+      </w:r>
       <w:bookmarkEnd w:id="5"/>
     </w:p>
     <w:p>
@@ -4761,43 +4768,76 @@
         <w:pStyle w:val="Zkladntext"/>
       </w:pPr>
       <w:r>
-        <w:t xml:space="preserve">Jako vhodnou variantu datové struktury lze pro dané zadání uvažovat pole nebo </w:t>
+        <w:t xml:space="preserve">Jako datová struktura pro uložení dat byl vybrán </w:t>
       </w:r>
       <w:r>
         <w:t>spojovaný</w:t>
       </w:r>
       <w:r>
-        <w:t xml:space="preserve"> seznam. Vkládání a mazání jednotlivých uložených prvků je obecně rychlejší ve </w:t>
-      </w:r>
-      <w:r>
-        <w:t>spojovaný</w:t>
-      </w:r>
-      <w:r>
-        <w:t xml:space="preserve">ch seznamech. Není totiž potřeba provádět realokaci a reorganizaci celé struktury. V případě, že počet prvků není dopředu známý, je také vhodnější volbou použití </w:t>
+        <w:t xml:space="preserve"> seznam, jelikož umožňuje rychlejší provádění </w:t>
+      </w:r>
+      <w:r>
+        <w:t xml:space="preserve">operací vkládání a odebírání uložených prvků. V programu bude prováděno řazení prvků </w:t>
       </w:r>
       <w:r>
         <w:t>spojovaného</w:t>
       </w:r>
       <w:r>
-        <w:t xml:space="preserve"> seznamu než pole. Nevýhodou </w:t>
-      </w:r>
-      <w:r>
-        <w:t>spojovaný</w:t>
-      </w:r>
-      <w:r>
-        <w:t xml:space="preserve">ch seznamů oproti polím je nutnost jejich čtení </w:t>
-      </w:r>
-      <w:r>
-        <w:t xml:space="preserve">odpředu dozadu. Spojové seznamy také využívají více místa než pole, jelikož jsou do paměti také ukládány jejich ukazatele. </w:t>
-      </w:r>
-    </w:p>
-    <w:p>
-      <w:pPr>
-        <w:pStyle w:val="Nadpis2"/>
-      </w:pPr>
-      <w:bookmarkStart w:id="6" w:name="_Toc27489172"/>
-      <w:r>
-        <w:t>Odůvodnění volby řešení a zvolených algoritmů</w:t>
+        <w:t xml:space="preserve"> </w:t>
+      </w:r>
+      <w:r>
+        <w:t>seznamu algoritmem Selection Sort</w:t>
+      </w:r>
+      <w:r>
+        <w:t>, který má pro dané řešení</w:t>
+      </w:r>
+      <w:r>
+        <w:t xml:space="preserve"> ještě</w:t>
+      </w:r>
+      <w:r>
+        <w:t xml:space="preserve"> přijatelnou </w:t>
+      </w:r>
+      <w:r>
+        <w:t xml:space="preserve">časovou </w:t>
+      </w:r>
+      <w:r>
+        <w:t>složitost</w:t>
+      </w:r>
+      <w:r>
+        <w:t xml:space="preserve"> </w:t>
+      </w:r>
+      <w:r>
+        <w:t>(n</w:t>
+      </w:r>
+      <w:r>
+        <w:rPr>
+          <w:vertAlign w:val="superscript"/>
+        </w:rPr>
+        <w:t>2</w:t>
+      </w:r>
+      <w:r>
+        <w:t>)</w:t>
+      </w:r>
+      <w:r>
+        <w:t>.</w:t>
+      </w:r>
+    </w:p>
+    <w:p>
+      <w:r>
+        <w:br w:type="page"/>
+      </w:r>
+    </w:p>
+    <w:p>
+      <w:pPr>
+        <w:pStyle w:val="Nadpis1"/>
+      </w:pPr>
+      <w:bookmarkStart w:id="6" w:name="_Toc27919766"/>
+      <w:r>
+        <w:lastRenderedPageBreak/>
+        <w:t>Popis realizace</w:t>
+      </w:r>
+      <w:r>
+        <w:t xml:space="preserve"> projektu</w:t>
       </w:r>
       <w:bookmarkEnd w:id="6"/>
     </w:p>
@@ -4806,49 +4846,154 @@
         <w:pStyle w:val="Zkladntext"/>
       </w:pPr>
       <w:r>
-        <w:t xml:space="preserve">Jako datová struktura pro uložení dat byl vybrán </w:t>
-      </w:r>
-      <w:r>
-        <w:t>spojovaný</w:t>
-      </w:r>
-      <w:r>
-        <w:t xml:space="preserve"> seznam, jelikož umožňuje rychlejší provádění </w:t>
-      </w:r>
-      <w:r>
-        <w:t xml:space="preserve">operací vkládání a odebírání uložených prvků. V programu bude prováděno řazení prvků </w:t>
-      </w:r>
-      <w:r>
-        <w:t>spojovaného</w:t>
-      </w:r>
-      <w:r>
-        <w:t xml:space="preserve"> seznamu algoritmem Selection Sort.</w:t>
+        <w:t xml:space="preserve">V této části práce je popsán souhrn a posloupnost kroků, které vedly </w:t>
+      </w:r>
+      <w:r>
+        <w:t>k</w:t>
+      </w:r>
+      <w:r>
+        <w:t> </w:t>
+      </w:r>
+      <w:r>
+        <w:t>realizaci</w:t>
+      </w:r>
+      <w:r>
+        <w:t xml:space="preserve"> projektu.</w:t>
+      </w:r>
+      <w:r>
+        <w:t xml:space="preserve"> Při vytváření projektu jsme postupovali v tomto pořadí:</w:t>
+      </w:r>
+    </w:p>
+    <w:p>
+      <w:pPr>
+        <w:pStyle w:val="Zkladntext"/>
+        <w:numPr>
+          <w:ilvl w:val="0"/>
+          <w:numId w:val="33"/>
+        </w:numPr>
+      </w:pPr>
+      <w:r>
+        <w:t>Rozmyšlení konkrétních funkcí aplikace</w:t>
+      </w:r>
+      <w:r>
+        <w:t>,</w:t>
+      </w:r>
+    </w:p>
+    <w:p>
+      <w:pPr>
+        <w:pStyle w:val="Zkladntext"/>
+        <w:numPr>
+          <w:ilvl w:val="0"/>
+          <w:numId w:val="33"/>
+        </w:numPr>
+      </w:pPr>
+      <w:r>
+        <w:t>Volba vhodné datové struktury</w:t>
+      </w:r>
+      <w:r>
+        <w:t>,</w:t>
+      </w:r>
+    </w:p>
+    <w:p>
+      <w:pPr>
+        <w:pStyle w:val="Zkladntext"/>
+        <w:numPr>
+          <w:ilvl w:val="0"/>
+          <w:numId w:val="33"/>
+        </w:numPr>
+      </w:pPr>
+      <w:r>
+        <w:t>Rozvržení a vytvoření menu aplikace (posloupnost a názvy akcí)</w:t>
+      </w:r>
+      <w:r>
+        <w:t>,</w:t>
+      </w:r>
+    </w:p>
+    <w:p>
+      <w:pPr>
+        <w:pStyle w:val="Zkladntext"/>
+        <w:numPr>
+          <w:ilvl w:val="0"/>
+          <w:numId w:val="33"/>
+        </w:numPr>
+      </w:pPr>
+      <w:r>
+        <w:t>Návrh a vytvoření třídy pro položku skladu</w:t>
+      </w:r>
+      <w:r>
+        <w:t>,</w:t>
+      </w:r>
+    </w:p>
+    <w:p>
+      <w:pPr>
+        <w:pStyle w:val="Zkladntext"/>
+        <w:numPr>
+          <w:ilvl w:val="0"/>
+          <w:numId w:val="33"/>
+        </w:numPr>
+      </w:pPr>
+      <w:r>
+        <w:t>Návrh a vytvoření třídy pro uložení informací o položkách skladu do seznamu (datová struktura spojovaný seznam)</w:t>
+      </w:r>
+      <w:r>
+        <w:t>,</w:t>
+      </w:r>
+    </w:p>
+    <w:p>
+      <w:pPr>
+        <w:pStyle w:val="Zkladntext"/>
+        <w:numPr>
+          <w:ilvl w:val="0"/>
+          <w:numId w:val="33"/>
+        </w:numPr>
+      </w:pPr>
+      <w:r>
+        <w:t>Otestování všech dostupných funkcí aplikace (běžné i nestandardní případy použití)</w:t>
+      </w:r>
+      <w:r>
+        <w:t>,</w:t>
+      </w:r>
+    </w:p>
+    <w:p>
+      <w:pPr>
+        <w:pStyle w:val="Zkladntext"/>
+        <w:numPr>
+          <w:ilvl w:val="0"/>
+          <w:numId w:val="33"/>
+        </w:numPr>
+      </w:pPr>
+      <w:r>
+        <w:t>Zpracování stručného manuálu pro</w:t>
+      </w:r>
+      <w:r>
+        <w:t xml:space="preserve"> ovládání aplikace.</w:t>
+      </w:r>
+    </w:p>
+    <w:p>
+      <w:r>
+        <w:rPr>
+          <w:b/>
+          <w:bCs/>
+        </w:rPr>
+        <w:br w:type="page"/>
       </w:r>
     </w:p>
     <w:p>
       <w:pPr>
         <w:pStyle w:val="Nadpis1"/>
       </w:pPr>
-      <w:bookmarkStart w:id="7" w:name="_Toc27489173"/>
-      <w:r>
-        <w:t>Popis realizace</w:t>
+      <w:bookmarkStart w:id="7" w:name="_Toc27919767"/>
+      <w:r>
+        <w:lastRenderedPageBreak/>
+        <w:t>T</w:t>
+      </w:r>
+      <w:r>
+        <w:t>estování</w:t>
+      </w:r>
+      <w:r>
+        <w:t xml:space="preserve"> programu</w:t>
       </w:r>
       <w:bookmarkEnd w:id="7"/>
-    </w:p>
-    <w:p>
-      <w:pPr>
-        <w:pStyle w:val="Nadpis1"/>
-      </w:pPr>
-      <w:bookmarkStart w:id="8" w:name="_Toc27489174"/>
-      <w:r>
-        <w:t>T</w:t>
-      </w:r>
-      <w:r>
-        <w:t>estování</w:t>
-      </w:r>
-      <w:r>
-        <w:t xml:space="preserve"> programu</w:t>
-      </w:r>
-      <w:bookmarkEnd w:id="8"/>
     </w:p>
     <w:p>
       <w:pPr>
@@ -4871,7 +5016,6 @@
           <w:ilvl w:val="0"/>
           <w:numId w:val="30"/>
         </w:numPr>
-        <w:spacing w:line="276" w:lineRule="auto"/>
       </w:pPr>
       <w:r>
         <w:t>Import dat ze souboru,</w:t>
@@ -4884,7 +5028,6 @@
           <w:ilvl w:val="0"/>
           <w:numId w:val="30"/>
         </w:numPr>
-        <w:spacing w:line="276" w:lineRule="auto"/>
       </w:pPr>
       <w:r>
         <w:t>Vložení nové položky,</w:t>
@@ -4897,7 +5040,6 @@
           <w:ilvl w:val="0"/>
           <w:numId w:val="30"/>
         </w:numPr>
-        <w:spacing w:line="276" w:lineRule="auto"/>
       </w:pPr>
       <w:r>
         <w:t>Úprava položky v seznamu,</w:t>
@@ -4910,7 +5052,6 @@
           <w:ilvl w:val="0"/>
           <w:numId w:val="30"/>
         </w:numPr>
-        <w:spacing w:line="276" w:lineRule="auto"/>
       </w:pPr>
       <w:r>
         <w:t>Smazání položky ze seznamu,</w:t>
@@ -4923,7 +5064,6 @@
           <w:ilvl w:val="0"/>
           <w:numId w:val="30"/>
         </w:numPr>
-        <w:spacing w:line="276" w:lineRule="auto"/>
       </w:pPr>
       <w:r>
         <w:t>Nalezení položky,</w:t>
@@ -4936,7 +5076,6 @@
           <w:ilvl w:val="0"/>
           <w:numId w:val="30"/>
         </w:numPr>
-        <w:spacing w:line="276" w:lineRule="auto"/>
       </w:pPr>
       <w:r>
         <w:t>Vytisknutí seznamu produktů,</w:t>
@@ -4949,7 +5088,6 @@
           <w:ilvl w:val="0"/>
           <w:numId w:val="30"/>
         </w:numPr>
-        <w:spacing w:line="276" w:lineRule="auto"/>
       </w:pPr>
       <w:r>
         <w:t>Spočítání celkové ceny zboží,</w:t>
@@ -4962,7 +5100,6 @@
           <w:ilvl w:val="0"/>
           <w:numId w:val="30"/>
         </w:numPr>
-        <w:spacing w:line="276" w:lineRule="auto"/>
       </w:pPr>
       <w:r>
         <w:t>Seřazení produktů podle evidenčního čísla,</w:t>
@@ -4975,7 +5112,6 @@
           <w:ilvl w:val="0"/>
           <w:numId w:val="30"/>
         </w:numPr>
-        <w:spacing w:line="276" w:lineRule="auto"/>
       </w:pPr>
       <w:r>
         <w:t>Uložení dat do externího souboru.</w:t>
@@ -4985,12 +5121,11 @@
       <w:pPr>
         <w:pStyle w:val="Nadpis2"/>
       </w:pPr>
-      <w:bookmarkStart w:id="9" w:name="_Toc27489175"/>
-      <w:r>
-        <w:lastRenderedPageBreak/>
+      <w:bookmarkStart w:id="8" w:name="_Toc27919768"/>
+      <w:r>
         <w:t>Import dat ze souboru</w:t>
       </w:r>
-      <w:bookmarkEnd w:id="9"/>
+      <w:bookmarkEnd w:id="8"/>
     </w:p>
     <w:p>
       <w:pPr>
@@ -5054,7 +5189,7 @@
         <w:pStyle w:val="Titulek"/>
         <w:jc w:val="both"/>
       </w:pPr>
-      <w:bookmarkStart w:id="10" w:name="_Toc27491826"/>
+      <w:bookmarkStart w:id="9" w:name="_Toc27919790"/>
       <w:r>
         <w:t xml:space="preserve">Obrázek </w:t>
       </w:r>
@@ -5091,7 +5226,7 @@
       <w:r>
         <w:t>- Obsah externího CSV souboru</w:t>
       </w:r>
-      <w:bookmarkEnd w:id="10"/>
+      <w:bookmarkEnd w:id="9"/>
     </w:p>
     <w:p/>
     <w:p>
@@ -5102,6 +5237,7 @@
         <w:rPr>
           <w:noProof/>
         </w:rPr>
+        <w:lastRenderedPageBreak/>
         <w:drawing>
           <wp:inline distT="0" distB="0" distL="0" distR="0" wp14:anchorId="5D1F9BB8" wp14:editId="20A5BCA9">
             <wp:extent cx="3771900" cy="885825"/>
@@ -5144,7 +5280,7 @@
         <w:pStyle w:val="Titulek"/>
         <w:spacing w:before="240"/>
       </w:pPr>
-      <w:bookmarkStart w:id="11" w:name="_Toc27491827"/>
+      <w:bookmarkStart w:id="10" w:name="_Toc27919791"/>
       <w:r>
         <w:t xml:space="preserve">Obrázek </w:t>
       </w:r>
@@ -5181,23 +5317,23 @@
       <w:r>
         <w:t xml:space="preserve"> - Obsah dat importovaných do programu</w:t>
       </w:r>
+      <w:bookmarkEnd w:id="10"/>
+    </w:p>
+    <w:p>
+      <w:pPr>
+        <w:pStyle w:val="Nadpis2"/>
+      </w:pPr>
+      <w:bookmarkStart w:id="11" w:name="_Toc27919769"/>
+      <w:r>
+        <w:t>V</w:t>
+      </w:r>
+      <w:r>
+        <w:t>l</w:t>
+      </w:r>
+      <w:r>
+        <w:t>ožení nové položky</w:t>
+      </w:r>
       <w:bookmarkEnd w:id="11"/>
-    </w:p>
-    <w:p>
-      <w:pPr>
-        <w:pStyle w:val="Nadpis2"/>
-      </w:pPr>
-      <w:bookmarkStart w:id="12" w:name="_Toc27489176"/>
-      <w:r>
-        <w:t>V</w:t>
-      </w:r>
-      <w:r>
-        <w:t>l</w:t>
-      </w:r>
-      <w:r>
-        <w:t>ožení nové položky</w:t>
-      </w:r>
-      <w:bookmarkEnd w:id="12"/>
     </w:p>
     <w:p>
       <w:pPr>
@@ -5258,7 +5394,7 @@
         <w:pStyle w:val="Titulek"/>
         <w:jc w:val="both"/>
       </w:pPr>
-      <w:bookmarkStart w:id="13" w:name="_Toc27491828"/>
+      <w:bookmarkStart w:id="12" w:name="_Toc27919792"/>
       <w:r>
         <w:t xml:space="preserve">Obrázek </w:t>
       </w:r>
@@ -5295,23 +5431,23 @@
       <w:r>
         <w:t xml:space="preserve"> - Chybové hlášení při vkládání položky zboží</w:t>
       </w:r>
+      <w:bookmarkEnd w:id="12"/>
+    </w:p>
+    <w:p>
+      <w:pPr>
+        <w:pStyle w:val="Nadpis2"/>
+      </w:pPr>
+      <w:bookmarkStart w:id="13" w:name="_Toc27919770"/>
+      <w:r>
+        <w:t>Úprava položky v</w:t>
+      </w:r>
+      <w:r>
+        <w:t> </w:t>
+      </w:r>
+      <w:r>
+        <w:t>seznamu</w:t>
+      </w:r>
       <w:bookmarkEnd w:id="13"/>
-    </w:p>
-    <w:p>
-      <w:pPr>
-        <w:pStyle w:val="Nadpis2"/>
-      </w:pPr>
-      <w:bookmarkStart w:id="14" w:name="_Toc27489177"/>
-      <w:r>
-        <w:t>Úprava položky v</w:t>
-      </w:r>
-      <w:r>
-        <w:t> </w:t>
-      </w:r>
-      <w:r>
-        <w:t>seznamu</w:t>
-      </w:r>
-      <w:bookmarkEnd w:id="14"/>
     </w:p>
     <w:p>
       <w:pPr>
@@ -5330,7 +5466,6 @@
         <w:rPr>
           <w:noProof/>
         </w:rPr>
-        <w:lastRenderedPageBreak/>
         <w:drawing>
           <wp:inline distT="0" distB="0" distL="0" distR="0" wp14:anchorId="3FB1D60D" wp14:editId="246D9594">
             <wp:extent cx="3800475" cy="962025"/>
@@ -5373,7 +5508,7 @@
         <w:pStyle w:val="Titulek"/>
         <w:jc w:val="both"/>
       </w:pPr>
-      <w:bookmarkStart w:id="15" w:name="_Toc27491829"/>
+      <w:bookmarkStart w:id="14" w:name="_Toc27919793"/>
       <w:r>
         <w:t xml:space="preserve">Obrázek </w:t>
       </w:r>
@@ -5413,7 +5548,7 @@
       <w:r>
         <w:t xml:space="preserve"> poslední položky</w:t>
       </w:r>
-      <w:bookmarkEnd w:id="15"/>
+      <w:bookmarkEnd w:id="14"/>
     </w:p>
     <w:p/>
     <w:p>
@@ -5466,7 +5601,7 @@
         <w:pStyle w:val="Titulek"/>
         <w:spacing w:before="240"/>
       </w:pPr>
-      <w:bookmarkStart w:id="16" w:name="_Toc27491830"/>
+      <w:bookmarkStart w:id="15" w:name="_Toc27919794"/>
       <w:r>
         <w:t xml:space="preserve">Obrázek </w:t>
       </w:r>
@@ -5503,17 +5638,18 @@
       <w:r>
         <w:t xml:space="preserve"> - Seznam zboží po úpravě poslední položky</w:t>
       </w:r>
+      <w:bookmarkEnd w:id="15"/>
+    </w:p>
+    <w:p>
+      <w:pPr>
+        <w:pStyle w:val="Nadpis2"/>
+      </w:pPr>
+      <w:bookmarkStart w:id="16" w:name="_Toc27919771"/>
+      <w:r>
+        <w:lastRenderedPageBreak/>
+        <w:t>Smazání položky ze seznamu</w:t>
+      </w:r>
       <w:bookmarkEnd w:id="16"/>
-    </w:p>
-    <w:p>
-      <w:pPr>
-        <w:pStyle w:val="Nadpis2"/>
-      </w:pPr>
-      <w:bookmarkStart w:id="17" w:name="_Toc27489178"/>
-      <w:r>
-        <w:t>Smazání položky ze seznamu</w:t>
-      </w:r>
-      <w:bookmarkEnd w:id="17"/>
     </w:p>
     <w:p>
       <w:pPr>
@@ -5574,7 +5710,7 @@
         <w:pStyle w:val="Titulek"/>
         <w:jc w:val="both"/>
       </w:pPr>
-      <w:bookmarkStart w:id="18" w:name="_Toc27491831"/>
+      <w:bookmarkStart w:id="17" w:name="_Toc27919795"/>
       <w:r>
         <w:t xml:space="preserve">Obrázek </w:t>
       </w:r>
@@ -5611,7 +5747,7 @@
       <w:r>
         <w:t xml:space="preserve"> - Odebrání položky s ev. č. 8</w:t>
       </w:r>
-      <w:bookmarkEnd w:id="18"/>
+      <w:bookmarkEnd w:id="17"/>
     </w:p>
     <w:p/>
     <w:p>
@@ -5665,7 +5801,7 @@
         <w:pStyle w:val="Titulek"/>
         <w:jc w:val="both"/>
       </w:pPr>
-      <w:bookmarkStart w:id="19" w:name="_Toc27491832"/>
+      <w:bookmarkStart w:id="18" w:name="_Toc27919796"/>
       <w:r>
         <w:t xml:space="preserve">Obrázek </w:t>
       </w:r>
@@ -5702,7 +5838,7 @@
       <w:r>
         <w:t xml:space="preserve"> - Seznam zboží po odebrání položky</w:t>
       </w:r>
-      <w:bookmarkEnd w:id="19"/>
+      <w:bookmarkEnd w:id="18"/>
     </w:p>
     <w:p/>
     <w:p>
@@ -5763,7 +5899,7 @@
         <w:pStyle w:val="Titulek"/>
         <w:jc w:val="both"/>
       </w:pPr>
-      <w:bookmarkStart w:id="20" w:name="_Toc27491833"/>
+      <w:bookmarkStart w:id="19" w:name="_Toc27919797"/>
       <w:r>
         <w:t xml:space="preserve">Obrázek </w:t>
       </w:r>
@@ -5800,28 +5936,24 @@
       <w:r>
         <w:t xml:space="preserve"> - Pokus o odebrání neexistující položky</w:t>
       </w:r>
+      <w:bookmarkEnd w:id="19"/>
+    </w:p>
+    <w:p>
+      <w:pPr>
+        <w:pStyle w:val="Nadpis2"/>
+      </w:pPr>
+      <w:bookmarkStart w:id="20" w:name="_Toc27919772"/>
+      <w:r>
+        <w:t>Nalezení položky</w:t>
+      </w:r>
       <w:bookmarkEnd w:id="20"/>
     </w:p>
     <w:p>
       <w:pPr>
-        <w:pStyle w:val="Nadpis2"/>
-      </w:pPr>
-      <w:bookmarkStart w:id="21" w:name="_Toc27489179"/>
-      <w:r>
-        <w:t>Nalezení položky</w:t>
-      </w:r>
-      <w:bookmarkEnd w:id="21"/>
-    </w:p>
-    <w:p>
-      <w:pPr>
         <w:pStyle w:val="Zkladntext"/>
       </w:pPr>
       <w:r>
-        <w:t xml:space="preserve">V této části testování proběhl pokus vyhledání existující položky seznamu (položka s ev. číslem 1) a také neexistující položky (položka s ev. číslem 100). Informace k existující </w:t>
-      </w:r>
-      <w:r>
-        <w:lastRenderedPageBreak/>
-        <w:t>položce byly správně nelezeny a vypsány. Při pokusu o dohledání neexistující položky byla zobrazena chybová zpráva.</w:t>
+        <w:t>V této části testování proběhl pokus vyhledání existující položky seznamu (položka s ev. číslem 1) a také neexistující položky (položka s ev. číslem 100). Informace k existující položce byly správně nelezeny a vypsány. Při pokusu o dohledání neexistující položky byla zobrazena chybová zpráva.</w:t>
       </w:r>
     </w:p>
     <w:p>
@@ -5875,7 +6007,7 @@
         <w:pStyle w:val="Titulek"/>
         <w:jc w:val="both"/>
       </w:pPr>
-      <w:bookmarkStart w:id="22" w:name="_Toc27491834"/>
+      <w:bookmarkStart w:id="21" w:name="_Toc27919798"/>
       <w:r>
         <w:t xml:space="preserve">Obrázek </w:t>
       </w:r>
@@ -5912,7 +6044,7 @@
       <w:r>
         <w:t xml:space="preserve"> - Informace o nalezeném produktu</w:t>
       </w:r>
-      <w:bookmarkEnd w:id="22"/>
+      <w:bookmarkEnd w:id="21"/>
     </w:p>
     <w:p/>
     <w:p>
@@ -5973,7 +6105,7 @@
         <w:pStyle w:val="Titulek"/>
         <w:jc w:val="both"/>
       </w:pPr>
-      <w:bookmarkStart w:id="23" w:name="_Toc27491835"/>
+      <w:bookmarkStart w:id="22" w:name="_Toc27919799"/>
       <w:r>
         <w:t xml:space="preserve">Obrázek </w:t>
       </w:r>
@@ -6010,23 +6142,24 @@
       <w:r>
         <w:t xml:space="preserve"> - Produkt nebyl nalezen</w:t>
       </w:r>
+      <w:bookmarkEnd w:id="22"/>
+    </w:p>
+    <w:p>
+      <w:pPr>
+        <w:pStyle w:val="Nadpis2"/>
+      </w:pPr>
+      <w:bookmarkStart w:id="23" w:name="_Toc27919773"/>
+      <w:r>
+        <w:lastRenderedPageBreak/>
+        <w:t>V</w:t>
+      </w:r>
+      <w:r>
+        <w:t>ypsání</w:t>
+      </w:r>
+      <w:r>
+        <w:t xml:space="preserve"> seznamu produktů</w:t>
+      </w:r>
       <w:bookmarkEnd w:id="23"/>
-    </w:p>
-    <w:p>
-      <w:pPr>
-        <w:pStyle w:val="Nadpis2"/>
-      </w:pPr>
-      <w:bookmarkStart w:id="24" w:name="_Toc27489180"/>
-      <w:r>
-        <w:t>V</w:t>
-      </w:r>
-      <w:r>
-        <w:t>ypsání</w:t>
-      </w:r>
-      <w:r>
-        <w:t xml:space="preserve"> seznamu produktů</w:t>
-      </w:r>
-      <w:bookmarkEnd w:id="24"/>
     </w:p>
     <w:p>
       <w:pPr>
@@ -6090,7 +6223,7 @@
         <w:pStyle w:val="Titulek"/>
         <w:jc w:val="both"/>
       </w:pPr>
-      <w:bookmarkStart w:id="25" w:name="_Toc27491836"/>
+      <w:bookmarkStart w:id="24" w:name="_Toc27919800"/>
       <w:r>
         <w:t xml:space="preserve">Obrázek </w:t>
       </w:r>
@@ -6127,17 +6260,17 @@
       <w:r>
         <w:t xml:space="preserve"> - Vypsání seznamu produktů</w:t>
       </w:r>
+      <w:bookmarkEnd w:id="24"/>
+    </w:p>
+    <w:p>
+      <w:pPr>
+        <w:pStyle w:val="Nadpis2"/>
+      </w:pPr>
+      <w:bookmarkStart w:id="25" w:name="_Toc27919774"/>
+      <w:r>
+        <w:t>Spočítání celkové ceny zboží</w:t>
+      </w:r>
       <w:bookmarkEnd w:id="25"/>
-    </w:p>
-    <w:p>
-      <w:pPr>
-        <w:pStyle w:val="Nadpis2"/>
-      </w:pPr>
-      <w:bookmarkStart w:id="26" w:name="_Toc27489181"/>
-      <w:r>
-        <w:t>Spočítání celkové ceny zboží</w:t>
-      </w:r>
-      <w:bookmarkEnd w:id="26"/>
     </w:p>
     <w:p>
       <w:pPr>
@@ -6198,7 +6331,7 @@
         <w:pStyle w:val="Titulek"/>
         <w:jc w:val="both"/>
       </w:pPr>
-      <w:bookmarkStart w:id="27" w:name="_Toc27491837"/>
+      <w:bookmarkStart w:id="26" w:name="_Toc27919801"/>
       <w:r>
         <w:t xml:space="preserve">Obrázek </w:t>
       </w:r>
@@ -6235,18 +6368,17 @@
       <w:r>
         <w:t xml:space="preserve"> - Výpočet celkové ceny zboží na skladě</w:t>
       </w:r>
+      <w:bookmarkEnd w:id="26"/>
+    </w:p>
+    <w:p>
+      <w:pPr>
+        <w:pStyle w:val="Nadpis2"/>
+      </w:pPr>
+      <w:bookmarkStart w:id="27" w:name="_Toc27919775"/>
+      <w:r>
+        <w:t>Seřazení produktů podle evidenčního čísla</w:t>
+      </w:r>
       <w:bookmarkEnd w:id="27"/>
-    </w:p>
-    <w:p>
-      <w:pPr>
-        <w:pStyle w:val="Nadpis2"/>
-      </w:pPr>
-      <w:bookmarkStart w:id="28" w:name="_Toc27489182"/>
-      <w:r>
-        <w:lastRenderedPageBreak/>
-        <w:t>Seřazení produktů podle evidenčního čísla</w:t>
-      </w:r>
-      <w:bookmarkEnd w:id="28"/>
     </w:p>
     <w:p>
       <w:pPr>
@@ -6310,7 +6442,7 @@
         <w:pStyle w:val="Titulek"/>
         <w:jc w:val="both"/>
       </w:pPr>
-      <w:bookmarkStart w:id="29" w:name="_Toc27491838"/>
+      <w:bookmarkStart w:id="28" w:name="_Toc27919802"/>
       <w:r>
         <w:t xml:space="preserve">Obrázek </w:t>
       </w:r>
@@ -6347,7 +6479,7 @@
       <w:r>
         <w:t xml:space="preserve"> - Seřazení seznamu zboží sestupně (podle ev. čísla)</w:t>
       </w:r>
-      <w:bookmarkEnd w:id="29"/>
+      <w:bookmarkEnd w:id="28"/>
     </w:p>
     <w:p>
       <w:pPr>
@@ -6363,6 +6495,7 @@
         <w:rPr>
           <w:noProof/>
         </w:rPr>
+        <w:lastRenderedPageBreak/>
         <w:drawing>
           <wp:inline distT="0" distB="0" distL="0" distR="0" wp14:anchorId="5BFF71C1" wp14:editId="71BBE3CF">
             <wp:extent cx="3733800" cy="847725"/>
@@ -6405,7 +6538,7 @@
         <w:pStyle w:val="Titulek"/>
         <w:jc w:val="both"/>
       </w:pPr>
-      <w:bookmarkStart w:id="30" w:name="_Toc27491839"/>
+      <w:bookmarkStart w:id="29" w:name="_Toc27919803"/>
       <w:r>
         <w:t xml:space="preserve">Obrázek </w:t>
       </w:r>
@@ -6445,17 +6578,17 @@
       <w:r>
         <w:t>stupně (podle ev. čísla)</w:t>
       </w:r>
+      <w:bookmarkEnd w:id="29"/>
+    </w:p>
+    <w:p>
+      <w:pPr>
+        <w:pStyle w:val="Nadpis2"/>
+      </w:pPr>
+      <w:bookmarkStart w:id="30" w:name="_Toc27919776"/>
+      <w:r>
+        <w:t>Uložení dat do externího souboru</w:t>
+      </w:r>
       <w:bookmarkEnd w:id="30"/>
-    </w:p>
-    <w:p>
-      <w:pPr>
-        <w:pStyle w:val="Nadpis2"/>
-      </w:pPr>
-      <w:bookmarkStart w:id="31" w:name="_Toc27489183"/>
-      <w:r>
-        <w:t>Uložení dat do externího souboru</w:t>
-      </w:r>
-      <w:bookmarkEnd w:id="31"/>
     </w:p>
     <w:p>
       <w:pPr>
@@ -6516,7 +6649,7 @@
         <w:pStyle w:val="Titulek"/>
         <w:jc w:val="both"/>
       </w:pPr>
-      <w:bookmarkStart w:id="32" w:name="_Toc27491840"/>
+      <w:bookmarkStart w:id="31" w:name="_Toc27919804"/>
       <w:r>
         <w:t xml:space="preserve">Obrázek </w:t>
       </w:r>
@@ -6551,17 +6684,67 @@
         <w:fldChar w:fldCharType="end"/>
       </w:r>
       <w:r>
-        <w:t xml:space="preserve"> - Data uložená v externím CSV souboru po exportu z programu</w:t>
+        <w:t xml:space="preserve"> - Data uložená v externím CSV souboru po exportu z</w:t>
+      </w:r>
+      <w:r>
+        <w:t> </w:t>
+      </w:r>
+      <w:r>
+        <w:t>programu</w:t>
+      </w:r>
+      <w:bookmarkEnd w:id="31"/>
+    </w:p>
+    <w:p>
+      <w:pPr>
+        <w:rPr>
+          <w:b/>
+          <w:bCs/>
+          <w:sz w:val="20"/>
+          <w:szCs w:val="18"/>
+        </w:rPr>
+      </w:pPr>
+      <w:r>
+        <w:br w:type="page"/>
+      </w:r>
+    </w:p>
+    <w:p>
+      <w:pPr>
+        <w:pStyle w:val="Nadpis1"/>
+      </w:pPr>
+      <w:bookmarkStart w:id="32" w:name="_Toc27919777"/>
+      <w:r>
+        <w:lastRenderedPageBreak/>
+        <w:t>Zhodnocení výsledků</w:t>
       </w:r>
       <w:bookmarkEnd w:id="32"/>
     </w:p>
     <w:p>
       <w:pPr>
+        <w:pStyle w:val="Zkladntext"/>
+      </w:pPr>
+      <w:r>
+        <w:t>Součástí této seminární práce bylo vytvoření programu a souvisejícího dokumentu popisujícího postup práce a provedené testy programu.</w:t>
+      </w:r>
+      <w:r>
+        <w:t xml:space="preserve"> Program byl úspěšně vytvořen a provedené testy neobjevily žádnou chybu ve fungování programu. Použití spojovaného seznamu, jako datové struktury pro uložení dat, se ukázalo vzhledem k požadavkům specifikova</w:t>
+      </w:r>
+      <w:r>
+        <w:t>ným v zadání jako vhodná volba.</w:t>
+      </w:r>
+    </w:p>
+    <w:p>
+      <w:r>
+        <w:br w:type="page"/>
+      </w:r>
+    </w:p>
+    <w:p>
+      <w:pPr>
         <w:pStyle w:val="Nadpis1"/>
       </w:pPr>
-      <w:bookmarkStart w:id="33" w:name="_Toc27489184"/>
-      <w:r>
-        <w:t>Zhodnocení výsledků</w:t>
+      <w:bookmarkStart w:id="33" w:name="_Toc27919778"/>
+      <w:r>
+        <w:lastRenderedPageBreak/>
+        <w:t>Manuál k ovládání aplikace</w:t>
       </w:r>
       <w:bookmarkEnd w:id="33"/>
     </w:p>
@@ -6570,31 +6753,16 @@
         <w:pStyle w:val="Zkladntext"/>
       </w:pPr>
       <w:r>
-        <w:t>Součástí této seminární práce bylo vytvoření programu a souvisejícího dokumentu popisujícího postup práce a provedené testy programu.</w:t>
-      </w:r>
-      <w:r>
-        <w:t xml:space="preserve"> Program byl úspěšně vytvořen a provedené testy neobjevily žádnou chybu ve fungování programu. Použití spojovaného </w:t>
-      </w:r>
-      <w:r>
-        <w:lastRenderedPageBreak/>
-        <w:t xml:space="preserve">seznamu, jako datové struktury pro uložení dat, se ukázalo vzhledem k požadavkům specifikovaným v zadání jako vhodná volba. </w:t>
-      </w:r>
-    </w:p>
-    <w:p>
-      <w:pPr>
-        <w:pStyle w:val="Nadpis1"/>
-      </w:pPr>
-      <w:bookmarkStart w:id="34" w:name="_Toc27489185"/>
-      <w:r>
-        <w:t>Manuál k ovládání aplikace</w:t>
-      </w:r>
+        <w:t>V této části práce je obsažen stručný manuál pro ovládání aplikace.</w:t>
+      </w:r>
+      <w:bookmarkStart w:id="34" w:name="_GoBack"/>
       <w:bookmarkEnd w:id="34"/>
     </w:p>
     <w:p>
       <w:pPr>
         <w:pStyle w:val="Nadpis2"/>
       </w:pPr>
-      <w:bookmarkStart w:id="35" w:name="_Toc27489186"/>
+      <w:bookmarkStart w:id="35" w:name="_Toc27919779"/>
       <w:r>
         <w:t>Spuštění programu</w:t>
       </w:r>
@@ -6689,18 +6857,40 @@
         <w:pStyle w:val="Titulek"/>
         <w:jc w:val="both"/>
       </w:pPr>
-      <w:bookmarkStart w:id="36" w:name="_Toc27491841"/>
+      <w:bookmarkStart w:id="36" w:name="_Toc27919805"/>
       <w:r>
         <w:t xml:space="preserve">Obrázek </w:t>
       </w:r>
-      <w:fldSimple w:instr=" SEQ Obrázek \* ARABIC ">
-        <w:r>
-          <w:rPr>
-            <w:noProof/>
-          </w:rPr>
-          <w:t>16</w:t>
-        </w:r>
-      </w:fldSimple>
+      <w:r>
+        <w:rPr>
+          <w:noProof/>
+        </w:rPr>
+        <w:fldChar w:fldCharType="begin"/>
+      </w:r>
+      <w:r>
+        <w:rPr>
+          <w:noProof/>
+        </w:rPr>
+        <w:instrText xml:space="preserve"> SEQ Obrázek \* ARABIC </w:instrText>
+      </w:r>
+      <w:r>
+        <w:rPr>
+          <w:noProof/>
+        </w:rPr>
+        <w:fldChar w:fldCharType="separate"/>
+      </w:r>
+      <w:r>
+        <w:rPr>
+          <w:noProof/>
+        </w:rPr>
+        <w:t>16</w:t>
+      </w:r>
+      <w:r>
+        <w:rPr>
+          <w:noProof/>
+        </w:rPr>
+        <w:fldChar w:fldCharType="end"/>
+      </w:r>
       <w:r>
         <w:t xml:space="preserve"> - Vzhled menu: volba a popis</w:t>
       </w:r>
@@ -6710,7 +6900,7 @@
       <w:pPr>
         <w:pStyle w:val="Nadpis2"/>
       </w:pPr>
-      <w:bookmarkStart w:id="37" w:name="_Toc27489187"/>
+      <w:bookmarkStart w:id="37" w:name="_Toc27919780"/>
       <w:r>
         <w:t>Načtení dat ze souboru</w:t>
       </w:r>
@@ -6731,14 +6921,14 @@
       <w:pPr>
         <w:pStyle w:val="Nadpis2"/>
       </w:pPr>
-      <w:bookmarkStart w:id="38" w:name="_Toc27489188"/>
+      <w:bookmarkStart w:id="38" w:name="_Toc27919781"/>
       <w:r>
         <w:t xml:space="preserve">Vložení nového </w:t>
       </w:r>
+      <w:r>
+        <w:t>zboží</w:t>
+      </w:r>
       <w:bookmarkEnd w:id="38"/>
-      <w:r>
-        <w:t>zboží</w:t>
-      </w:r>
     </w:p>
     <w:p>
       <w:pPr>
@@ -6827,11 +7017,7 @@
         <w:t>.</w:t>
       </w:r>
       <w:r>
-        <w:t xml:space="preserve"> </w:t>
-      </w:r>
-      <w:r>
-        <w:lastRenderedPageBreak/>
-        <w:t>Poškodil by formátování ve dat souboru skladu. Po zadání této položky je zboží přidáno do skladu.</w:t>
+        <w:t xml:space="preserve"> Poškodil by formátování ve dat souboru skladu. Po zadání této položky je zboží přidáno do skladu.</w:t>
       </w:r>
     </w:p>
     <w:p>
@@ -6843,6 +7029,7 @@
         <w:rPr>
           <w:noProof/>
         </w:rPr>
+        <w:lastRenderedPageBreak/>
         <w:drawing>
           <wp:inline distT="0" distB="0" distL="0" distR="0" wp14:anchorId="582B93D1" wp14:editId="0FC3F222">
             <wp:extent cx="5399405" cy="1108075"/>
@@ -6885,18 +7072,40 @@
         <w:pStyle w:val="Titulek"/>
         <w:jc w:val="both"/>
       </w:pPr>
-      <w:bookmarkStart w:id="39" w:name="_Toc27491842"/>
+      <w:bookmarkStart w:id="39" w:name="_Toc27919806"/>
       <w:r>
         <w:t xml:space="preserve">Obrázek </w:t>
       </w:r>
-      <w:fldSimple w:instr=" SEQ Obrázek \* ARABIC ">
-        <w:r>
-          <w:rPr>
-            <w:noProof/>
-          </w:rPr>
-          <w:t>17</w:t>
-        </w:r>
-      </w:fldSimple>
+      <w:r>
+        <w:rPr>
+          <w:noProof/>
+        </w:rPr>
+        <w:fldChar w:fldCharType="begin"/>
+      </w:r>
+      <w:r>
+        <w:rPr>
+          <w:noProof/>
+        </w:rPr>
+        <w:instrText xml:space="preserve"> SEQ Obrázek \* ARABIC </w:instrText>
+      </w:r>
+      <w:r>
+        <w:rPr>
+          <w:noProof/>
+        </w:rPr>
+        <w:fldChar w:fldCharType="separate"/>
+      </w:r>
+      <w:r>
+        <w:rPr>
+          <w:noProof/>
+        </w:rPr>
+        <w:t>17</w:t>
+      </w:r>
+      <w:r>
+        <w:rPr>
+          <w:noProof/>
+        </w:rPr>
+        <w:fldChar w:fldCharType="end"/>
+      </w:r>
       <w:r>
         <w:t xml:space="preserve"> - Vložení nového záznamu do skladu, včetně chybného zadání</w:t>
       </w:r>
@@ -6906,14 +7115,64 @@
       <w:pPr>
         <w:pStyle w:val="Nadpis2"/>
       </w:pPr>
-      <w:bookmarkStart w:id="40" w:name="_Toc27489189"/>
+      <w:bookmarkStart w:id="40" w:name="_Toc27919782"/>
       <w:r>
         <w:t xml:space="preserve">Upravení </w:t>
       </w:r>
+      <w:r>
+        <w:t>zboží</w:t>
+      </w:r>
       <w:bookmarkEnd w:id="40"/>
+    </w:p>
+    <w:p>
+      <w:pPr>
+        <w:pStyle w:val="Zkladntext"/>
+      </w:pPr>
+      <w:r>
+        <w:t xml:space="preserve">Úprava zboží ve skladu je realizována v menu pomocí volby </w:t>
+      </w:r>
+      <w:r>
+        <w:rPr>
+          <w:b/>
+        </w:rPr>
+        <w:t xml:space="preserve">3 … Upravit </w:t>
+      </w:r>
+      <w:proofErr w:type="spellStart"/>
+      <w:r>
+        <w:rPr>
+          <w:b/>
+        </w:rPr>
+        <w:t>zaznam</w:t>
+      </w:r>
+      <w:proofErr w:type="spellEnd"/>
+      <w:r>
+        <w:t xml:space="preserve">, po zvolení dojde k výzvě pro zadání </w:t>
+      </w:r>
+      <w:r>
+        <w:t xml:space="preserve">evidenčního </w:t>
+      </w:r>
+      <w:r>
+        <w:t xml:space="preserve">čísla zboží, u kterého je třeba upravit hodnoty. </w:t>
+      </w:r>
+      <w:r>
+        <w:t>Evidenční č</w:t>
+      </w:r>
+      <w:r>
+        <w:t>íslo zboží nelze měnit. Ostatní položky, shodné s předchozím bodem, je nutné vyplnit.</w:t>
+      </w:r>
+    </w:p>
+    <w:p>
+      <w:pPr>
+        <w:pStyle w:val="Nadpis2"/>
+      </w:pPr>
+      <w:bookmarkStart w:id="41" w:name="_Toc27919783"/>
+      <w:r>
+        <w:t xml:space="preserve">Odebrání </w:t>
+      </w:r>
       <w:r>
         <w:t>zboží</w:t>
       </w:r>
+      <w:bookmarkEnd w:id="41"/>
     </w:p>
     <w:p>
       <w:pPr>
@@ -6926,7 +7185,25 @@
         <w:rPr>
           <w:b/>
         </w:rPr>
-        <w:t xml:space="preserve">3 … Upravit </w:t>
+        <w:t>4</w:t>
+      </w:r>
+      <w:r>
+        <w:rPr>
+          <w:b/>
+        </w:rPr>
+        <w:t xml:space="preserve"> … </w:t>
+      </w:r>
+      <w:r>
+        <w:rPr>
+          <w:b/>
+        </w:rPr>
+        <w:t>Odebrat</w:t>
+      </w:r>
+      <w:r>
+        <w:rPr>
+          <w:b/>
+        </w:rPr>
+        <w:t xml:space="preserve"> </w:t>
       </w:r>
       <w:proofErr w:type="spellStart"/>
       <w:r>
@@ -6937,82 +7214,14 @@
       </w:r>
       <w:proofErr w:type="spellEnd"/>
       <w:r>
-        <w:t xml:space="preserve">, po zvolení dojde k výzvě pro zadání </w:t>
-      </w:r>
-      <w:r>
-        <w:t xml:space="preserve">evidenčního </w:t>
-      </w:r>
-      <w:r>
-        <w:t xml:space="preserve">čísla zboží, u kterého je třeba upravit hodnoty. </w:t>
-      </w:r>
-      <w:r>
-        <w:t>Evidenční č</w:t>
-      </w:r>
-      <w:r>
-        <w:t>íslo zboží nelze měnit. Ostatní položky, shodné s předchozím bodem, je nutné vyplnit.</w:t>
+        <w:t>, po zvolení dojde k výzvě pro zadání evidenčního čísla zboží, které je třeba odebrat ze seznamu, tímto dojde k úplnému odstranění zboží včetně počtu kusů. Pokud bude zadáno neexistující evidenční číslo, dojde k upozornění na neexistenci zboží.</w:t>
       </w:r>
     </w:p>
     <w:p>
       <w:pPr>
         <w:pStyle w:val="Nadpis2"/>
       </w:pPr>
-      <w:bookmarkStart w:id="41" w:name="_Toc27489190"/>
-      <w:r>
-        <w:t xml:space="preserve">Odebrání </w:t>
-      </w:r>
-      <w:bookmarkEnd w:id="41"/>
-      <w:r>
-        <w:t>zboží</w:t>
-      </w:r>
-    </w:p>
-    <w:p>
-      <w:pPr>
-        <w:pStyle w:val="Zkladntext"/>
-      </w:pPr>
-      <w:r>
-        <w:t xml:space="preserve">Úprava zboží ve skladu je realizována v menu pomocí volby </w:t>
-      </w:r>
-      <w:r>
-        <w:rPr>
-          <w:b/>
-        </w:rPr>
-        <w:t>4</w:t>
-      </w:r>
-      <w:r>
-        <w:rPr>
-          <w:b/>
-        </w:rPr>
-        <w:t xml:space="preserve"> … </w:t>
-      </w:r>
-      <w:r>
-        <w:rPr>
-          <w:b/>
-        </w:rPr>
-        <w:t>Odebrat</w:t>
-      </w:r>
-      <w:r>
-        <w:rPr>
-          <w:b/>
-        </w:rPr>
-        <w:t xml:space="preserve"> </w:t>
-      </w:r>
-      <w:proofErr w:type="spellStart"/>
-      <w:r>
-        <w:rPr>
-          <w:b/>
-        </w:rPr>
-        <w:t>zaznam</w:t>
-      </w:r>
-      <w:proofErr w:type="spellEnd"/>
-      <w:r>
-        <w:t>, po zvolení dojde k výzvě pro zadání evidenčního čísla zboží, které je třeba odebrat ze seznamu, tímto dojde k úplnému odstranění zboží včetně počtu kusů. Pokud bude zadáno neexistující evidenční číslo, dojde k upozornění na neexistenci zboží.</w:t>
-      </w:r>
-    </w:p>
-    <w:p>
-      <w:pPr>
-        <w:pStyle w:val="Nadpis2"/>
-      </w:pPr>
-      <w:bookmarkStart w:id="42" w:name="_Toc27489191"/>
+      <w:bookmarkStart w:id="42" w:name="_Toc27919784"/>
       <w:r>
         <w:t>Nalezení zboží</w:t>
       </w:r>
@@ -7118,18 +7327,40 @@
         <w:pStyle w:val="Titulek"/>
         <w:jc w:val="both"/>
       </w:pPr>
-      <w:bookmarkStart w:id="43" w:name="_Toc27491843"/>
+      <w:bookmarkStart w:id="43" w:name="_Toc27919807"/>
       <w:r>
         <w:t xml:space="preserve">Obrázek </w:t>
       </w:r>
-      <w:fldSimple w:instr=" SEQ Obrázek \* ARABIC ">
-        <w:r>
-          <w:rPr>
-            <w:noProof/>
-          </w:rPr>
-          <w:t>18</w:t>
-        </w:r>
-      </w:fldSimple>
+      <w:r>
+        <w:rPr>
+          <w:noProof/>
+        </w:rPr>
+        <w:fldChar w:fldCharType="begin"/>
+      </w:r>
+      <w:r>
+        <w:rPr>
+          <w:noProof/>
+        </w:rPr>
+        <w:instrText xml:space="preserve"> SEQ Obrázek \* ARABIC </w:instrText>
+      </w:r>
+      <w:r>
+        <w:rPr>
+          <w:noProof/>
+        </w:rPr>
+        <w:fldChar w:fldCharType="separate"/>
+      </w:r>
+      <w:r>
+        <w:rPr>
+          <w:noProof/>
+        </w:rPr>
+        <w:t>18</w:t>
+      </w:r>
+      <w:r>
+        <w:rPr>
+          <w:noProof/>
+        </w:rPr>
+        <w:fldChar w:fldCharType="end"/>
+      </w:r>
       <w:r>
         <w:t xml:space="preserve"> - Nalezení zboží</w:t>
       </w:r>
@@ -7145,7 +7376,7 @@
       <w:pPr>
         <w:pStyle w:val="Nadpis2"/>
       </w:pPr>
-      <w:bookmarkStart w:id="44" w:name="_Toc27489192"/>
+      <w:bookmarkStart w:id="44" w:name="_Toc27919785"/>
       <w:r>
         <w:lastRenderedPageBreak/>
         <w:t xml:space="preserve">Zobrazení seznamu </w:t>
@@ -7191,7 +7422,7 @@
       <w:pPr>
         <w:pStyle w:val="Nadpis2"/>
       </w:pPr>
-      <w:bookmarkStart w:id="45" w:name="_Toc27489193"/>
+      <w:bookmarkStart w:id="45" w:name="_Toc27919786"/>
       <w:r>
         <w:t>Zobrazení celkové hodnoty zboží na skladu</w:t>
       </w:r>
@@ -7246,7 +7477,7 @@
       <w:pPr>
         <w:pStyle w:val="Nadpis2"/>
       </w:pPr>
-      <w:bookmarkStart w:id="46" w:name="_Toc27489194"/>
+      <w:bookmarkStart w:id="46" w:name="_Toc27919787"/>
       <w:r>
         <w:t>Seřazení skladu dle evidenčního čísla</w:t>
       </w:r>
@@ -7402,7 +7633,7 @@
       <w:pPr>
         <w:pStyle w:val="Nadpis2"/>
       </w:pPr>
-      <w:bookmarkStart w:id="47" w:name="_Toc27489195"/>
+      <w:bookmarkStart w:id="47" w:name="_Toc27919788"/>
       <w:r>
         <w:t>Uložení skladu do souboru CSV</w:t>
       </w:r>
@@ -7455,7 +7686,7 @@
       <w:pPr>
         <w:pStyle w:val="Nadpis2"/>
       </w:pPr>
-      <w:bookmarkStart w:id="48" w:name="_Toc27489196"/>
+      <w:bookmarkStart w:id="48" w:name="_Toc27919789"/>
       <w:r>
         <w:t>Ukončení programu</w:t>
       </w:r>
@@ -7499,19 +7730,12 @@
         <w:t xml:space="preserve"> do souboru</w:t>
       </w:r>
       <w:r>
-        <w:t xml:space="preserve">. </w:t>
-      </w:r>
-      <w:r>
-        <w:t xml:space="preserve">A ukončí běh programu. </w:t>
+        <w:t>. Běh programu je ukončen.</w:t>
       </w:r>
     </w:p>
     <w:p>
       <w:pPr>
         <w:pStyle w:val="Zkladntext"/>
-        <w:tabs>
-          <w:tab w:val="left" w:pos="1276"/>
-        </w:tabs>
-        <w:ind w:left="1276" w:hanging="1276"/>
       </w:pPr>
       <w:r>
         <w:rPr>
@@ -7536,7 +7760,7 @@
 </file>
 
 <file path=word/endnotes.xml><?xml version="1.0" encoding="utf-8"?>
-<w:endnotes xmlns:wpc="http://schemas.microsoft.com/office/word/2010/wordprocessingCanvas" xmlns:cx="http://schemas.microsoft.com/office/drawing/2014/chartex" xmlns:cx1="http://schemas.microsoft.com/office/drawing/2015/9/8/chartex" xmlns:mc="http://schemas.openxmlformats.org/markup-compatibility/2006" xmlns:o="urn:schemas-microsoft-com:office:office" xmlns:r="http://schemas.openxmlformats.org/officeDocument/2006/relationships" xmlns:m="http://schemas.openxmlformats.org/officeDocument/2006/math" xmlns:v="urn:schemas-microsoft-com:vml" xmlns:wp14="http://schemas.microsoft.com/office/word/2010/wordprocessingDrawing" xmlns:wp="http://schemas.openxmlformats.org/drawingml/2006/wordprocessingDrawing" xmlns:w10="urn:schemas-microsoft-com:office:word" xmlns:w="http://schemas.openxmlformats.org/wordprocessingml/2006/main" xmlns:w14="http://schemas.microsoft.com/office/word/2010/wordml" xmlns:w15="http://schemas.microsoft.com/office/word/2012/wordml" xmlns:w16se="http://schemas.microsoft.com/office/word/2015/wordml/symex" xmlns:wpg="http://schemas.microsoft.com/office/word/2010/wordprocessingGroup" xmlns:wpi="http://schemas.microsoft.com/office/word/2010/wordprocessingInk" xmlns:wne="http://schemas.microsoft.com/office/word/2006/wordml" xmlns:wps="http://schemas.microsoft.com/office/word/2010/wordprocessingShape" mc:Ignorable="w14 w15 w16se wp14">
+<w:endnotes xmlns:wpc="http://schemas.microsoft.com/office/word/2010/wordprocessingCanvas" xmlns:mc="http://schemas.openxmlformats.org/markup-compatibility/2006" xmlns:o="urn:schemas-microsoft-com:office:office" xmlns:r="http://schemas.openxmlformats.org/officeDocument/2006/relationships" xmlns:m="http://schemas.openxmlformats.org/officeDocument/2006/math" xmlns:v="urn:schemas-microsoft-com:vml" xmlns:wp14="http://schemas.microsoft.com/office/word/2010/wordprocessingDrawing" xmlns:wp="http://schemas.openxmlformats.org/drawingml/2006/wordprocessingDrawing" xmlns:w10="urn:schemas-microsoft-com:office:word" xmlns:w="http://schemas.openxmlformats.org/wordprocessingml/2006/main" xmlns:w14="http://schemas.microsoft.com/office/word/2010/wordml" xmlns:w15="http://schemas.microsoft.com/office/word/2012/wordml" xmlns:wpg="http://schemas.microsoft.com/office/word/2010/wordprocessingGroup" xmlns:wpi="http://schemas.microsoft.com/office/word/2010/wordprocessingInk" xmlns:wne="http://schemas.microsoft.com/office/word/2006/wordml" xmlns:wps="http://schemas.microsoft.com/office/word/2010/wordprocessingShape" mc:Ignorable="w14 w15 wp14">
   <w:endnote w:type="separator" w:id="-1">
     <w:p>
       <w:r>
@@ -7555,7 +7779,7 @@
 </file>
 
 <file path=word/footer1.xml><?xml version="1.0" encoding="utf-8"?>
-<w:ftr xmlns:wpc="http://schemas.microsoft.com/office/word/2010/wordprocessingCanvas" xmlns:cx="http://schemas.microsoft.com/office/drawing/2014/chartex" xmlns:cx1="http://schemas.microsoft.com/office/drawing/2015/9/8/chartex" xmlns:mc="http://schemas.openxmlformats.org/markup-compatibility/2006" xmlns:o="urn:schemas-microsoft-com:office:office" xmlns:r="http://schemas.openxmlformats.org/officeDocument/2006/relationships" xmlns:m="http://schemas.openxmlformats.org/officeDocument/2006/math" xmlns:v="urn:schemas-microsoft-com:vml" xmlns:wp14="http://schemas.microsoft.com/office/word/2010/wordprocessingDrawing" xmlns:wp="http://schemas.openxmlformats.org/drawingml/2006/wordprocessingDrawing" xmlns:w10="urn:schemas-microsoft-com:office:word" xmlns:w="http://schemas.openxmlformats.org/wordprocessingml/2006/main" xmlns:w14="http://schemas.microsoft.com/office/word/2010/wordml" xmlns:w15="http://schemas.microsoft.com/office/word/2012/wordml" xmlns:w16se="http://schemas.microsoft.com/office/word/2015/wordml/symex" xmlns:wpg="http://schemas.microsoft.com/office/word/2010/wordprocessingGroup" xmlns:wpi="http://schemas.microsoft.com/office/word/2010/wordprocessingInk" xmlns:wne="http://schemas.microsoft.com/office/word/2006/wordml" xmlns:wps="http://schemas.microsoft.com/office/word/2010/wordprocessingShape" mc:Ignorable="w14 w15 w16se wp14">
+<w:ftr xmlns:wpc="http://schemas.microsoft.com/office/word/2010/wordprocessingCanvas" xmlns:mc="http://schemas.openxmlformats.org/markup-compatibility/2006" xmlns:o="urn:schemas-microsoft-com:office:office" xmlns:r="http://schemas.openxmlformats.org/officeDocument/2006/relationships" xmlns:m="http://schemas.openxmlformats.org/officeDocument/2006/math" xmlns:v="urn:schemas-microsoft-com:vml" xmlns:wp14="http://schemas.microsoft.com/office/word/2010/wordprocessingDrawing" xmlns:wp="http://schemas.openxmlformats.org/drawingml/2006/wordprocessingDrawing" xmlns:w10="urn:schemas-microsoft-com:office:word" xmlns:w="http://schemas.openxmlformats.org/wordprocessingml/2006/main" xmlns:w14="http://schemas.microsoft.com/office/word/2010/wordml" xmlns:w15="http://schemas.microsoft.com/office/word/2012/wordml" xmlns:wpg="http://schemas.microsoft.com/office/word/2010/wordprocessingGroup" xmlns:wpi="http://schemas.microsoft.com/office/word/2010/wordprocessingInk" xmlns:wne="http://schemas.microsoft.com/office/word/2006/wordml" xmlns:wps="http://schemas.microsoft.com/office/word/2010/wordprocessingShape" mc:Ignorable="w14 w15 wp14">
   <w:sdt>
     <w:sdtPr>
       <w:id w:val="-1938972957"/>
@@ -7596,7 +7820,7 @@
 </file>
 
 <file path=word/footer2.xml><?xml version="1.0" encoding="utf-8"?>
-<w:ftr xmlns:wpc="http://schemas.microsoft.com/office/word/2010/wordprocessingCanvas" xmlns:cx="http://schemas.microsoft.com/office/drawing/2014/chartex" xmlns:cx1="http://schemas.microsoft.com/office/drawing/2015/9/8/chartex" xmlns:mc="http://schemas.openxmlformats.org/markup-compatibility/2006" xmlns:o="urn:schemas-microsoft-com:office:office" xmlns:r="http://schemas.openxmlformats.org/officeDocument/2006/relationships" xmlns:m="http://schemas.openxmlformats.org/officeDocument/2006/math" xmlns:v="urn:schemas-microsoft-com:vml" xmlns:wp14="http://schemas.microsoft.com/office/word/2010/wordprocessingDrawing" xmlns:wp="http://schemas.openxmlformats.org/drawingml/2006/wordprocessingDrawing" xmlns:w10="urn:schemas-microsoft-com:office:word" xmlns:w="http://schemas.openxmlformats.org/wordprocessingml/2006/main" xmlns:w14="http://schemas.microsoft.com/office/word/2010/wordml" xmlns:w15="http://schemas.microsoft.com/office/word/2012/wordml" xmlns:w16se="http://schemas.microsoft.com/office/word/2015/wordml/symex" xmlns:wpg="http://schemas.microsoft.com/office/word/2010/wordprocessingGroup" xmlns:wpi="http://schemas.microsoft.com/office/word/2010/wordprocessingInk" xmlns:wne="http://schemas.microsoft.com/office/word/2006/wordml" xmlns:wps="http://schemas.microsoft.com/office/word/2010/wordprocessingShape" mc:Ignorable="w14 w15 w16se wp14">
+<w:ftr xmlns:wpc="http://schemas.microsoft.com/office/word/2010/wordprocessingCanvas" xmlns:mc="http://schemas.openxmlformats.org/markup-compatibility/2006" xmlns:o="urn:schemas-microsoft-com:office:office" xmlns:r="http://schemas.openxmlformats.org/officeDocument/2006/relationships" xmlns:m="http://schemas.openxmlformats.org/officeDocument/2006/math" xmlns:v="urn:schemas-microsoft-com:vml" xmlns:wp14="http://schemas.microsoft.com/office/word/2010/wordprocessingDrawing" xmlns:wp="http://schemas.openxmlformats.org/drawingml/2006/wordprocessingDrawing" xmlns:w10="urn:schemas-microsoft-com:office:word" xmlns:w="http://schemas.openxmlformats.org/wordprocessingml/2006/main" xmlns:w14="http://schemas.microsoft.com/office/word/2010/wordml" xmlns:w15="http://schemas.microsoft.com/office/word/2012/wordml" xmlns:wpg="http://schemas.microsoft.com/office/word/2010/wordprocessingGroup" xmlns:wpi="http://schemas.microsoft.com/office/word/2010/wordprocessingInk" xmlns:wne="http://schemas.microsoft.com/office/word/2006/wordml" xmlns:wps="http://schemas.microsoft.com/office/word/2010/wordprocessingShape" mc:Ignorable="w14 w15 wp14">
   <w:p>
     <w:pPr>
       <w:pStyle w:val="Zpat"/>
@@ -7607,7 +7831,7 @@
 </file>
 
 <file path=word/footer3.xml><?xml version="1.0" encoding="utf-8"?>
-<w:ftr xmlns:wpc="http://schemas.microsoft.com/office/word/2010/wordprocessingCanvas" xmlns:cx="http://schemas.microsoft.com/office/drawing/2014/chartex" xmlns:cx1="http://schemas.microsoft.com/office/drawing/2015/9/8/chartex" xmlns:mc="http://schemas.openxmlformats.org/markup-compatibility/2006" xmlns:o="urn:schemas-microsoft-com:office:office" xmlns:r="http://schemas.openxmlformats.org/officeDocument/2006/relationships" xmlns:m="http://schemas.openxmlformats.org/officeDocument/2006/math" xmlns:v="urn:schemas-microsoft-com:vml" xmlns:wp14="http://schemas.microsoft.com/office/word/2010/wordprocessingDrawing" xmlns:wp="http://schemas.openxmlformats.org/drawingml/2006/wordprocessingDrawing" xmlns:w10="urn:schemas-microsoft-com:office:word" xmlns:w="http://schemas.openxmlformats.org/wordprocessingml/2006/main" xmlns:w14="http://schemas.microsoft.com/office/word/2010/wordml" xmlns:w15="http://schemas.microsoft.com/office/word/2012/wordml" xmlns:w16se="http://schemas.microsoft.com/office/word/2015/wordml/symex" xmlns:wpg="http://schemas.microsoft.com/office/word/2010/wordprocessingGroup" xmlns:wpi="http://schemas.microsoft.com/office/word/2010/wordprocessingInk" xmlns:wne="http://schemas.microsoft.com/office/word/2006/wordml" xmlns:wps="http://schemas.microsoft.com/office/word/2010/wordprocessingShape" mc:Ignorable="w14 w15 w16se wp14">
+<w:ftr xmlns:wpc="http://schemas.microsoft.com/office/word/2010/wordprocessingCanvas" xmlns:mc="http://schemas.openxmlformats.org/markup-compatibility/2006" xmlns:o="urn:schemas-microsoft-com:office:office" xmlns:r="http://schemas.openxmlformats.org/officeDocument/2006/relationships" xmlns:m="http://schemas.openxmlformats.org/officeDocument/2006/math" xmlns:v="urn:schemas-microsoft-com:vml" xmlns:wp14="http://schemas.microsoft.com/office/word/2010/wordprocessingDrawing" xmlns:wp="http://schemas.openxmlformats.org/drawingml/2006/wordprocessingDrawing" xmlns:w10="urn:schemas-microsoft-com:office:word" xmlns:w="http://schemas.openxmlformats.org/wordprocessingml/2006/main" xmlns:w14="http://schemas.microsoft.com/office/word/2010/wordml" xmlns:w15="http://schemas.microsoft.com/office/word/2012/wordml" xmlns:wpg="http://schemas.microsoft.com/office/word/2010/wordprocessingGroup" xmlns:wpi="http://schemas.microsoft.com/office/word/2010/wordprocessingInk" xmlns:wne="http://schemas.microsoft.com/office/word/2006/wordml" xmlns:wps="http://schemas.microsoft.com/office/word/2010/wordprocessingShape" mc:Ignorable="w14 w15 wp14">
   <w:p>
     <w:pPr>
       <w:pStyle w:val="Zpat"/>
@@ -7629,7 +7853,7 @@
       <w:rPr>
         <w:noProof/>
       </w:rPr>
-      <w:t>14</w:t>
+      <w:t>15</w:t>
     </w:r>
     <w:r>
       <w:fldChar w:fldCharType="end"/>
@@ -7642,7 +7866,7 @@
 </file>
 
 <file path=word/footnotes.xml><?xml version="1.0" encoding="utf-8"?>
-<w:footnotes xmlns:wpc="http://schemas.microsoft.com/office/word/2010/wordprocessingCanvas" xmlns:cx="http://schemas.microsoft.com/office/drawing/2014/chartex" xmlns:cx1="http://schemas.microsoft.com/office/drawing/2015/9/8/chartex" xmlns:mc="http://schemas.openxmlformats.org/markup-compatibility/2006" xmlns:o="urn:schemas-microsoft-com:office:office" xmlns:r="http://schemas.openxmlformats.org/officeDocument/2006/relationships" xmlns:m="http://schemas.openxmlformats.org/officeDocument/2006/math" xmlns:v="urn:schemas-microsoft-com:vml" xmlns:wp14="http://schemas.microsoft.com/office/word/2010/wordprocessingDrawing" xmlns:wp="http://schemas.openxmlformats.org/drawingml/2006/wordprocessingDrawing" xmlns:w10="urn:schemas-microsoft-com:office:word" xmlns:w="http://schemas.openxmlformats.org/wordprocessingml/2006/main" xmlns:w14="http://schemas.microsoft.com/office/word/2010/wordml" xmlns:w15="http://schemas.microsoft.com/office/word/2012/wordml" xmlns:w16se="http://schemas.microsoft.com/office/word/2015/wordml/symex" xmlns:wpg="http://schemas.microsoft.com/office/word/2010/wordprocessingGroup" xmlns:wpi="http://schemas.microsoft.com/office/word/2010/wordprocessingInk" xmlns:wne="http://schemas.microsoft.com/office/word/2006/wordml" xmlns:wps="http://schemas.microsoft.com/office/word/2010/wordprocessingShape" mc:Ignorable="w14 w15 w16se wp14">
+<w:footnotes xmlns:wpc="http://schemas.microsoft.com/office/word/2010/wordprocessingCanvas" xmlns:mc="http://schemas.openxmlformats.org/markup-compatibility/2006" xmlns:o="urn:schemas-microsoft-com:office:office" xmlns:r="http://schemas.openxmlformats.org/officeDocument/2006/relationships" xmlns:m="http://schemas.openxmlformats.org/officeDocument/2006/math" xmlns:v="urn:schemas-microsoft-com:vml" xmlns:wp14="http://schemas.microsoft.com/office/word/2010/wordprocessingDrawing" xmlns:wp="http://schemas.openxmlformats.org/drawingml/2006/wordprocessingDrawing" xmlns:w10="urn:schemas-microsoft-com:office:word" xmlns:w="http://schemas.openxmlformats.org/wordprocessingml/2006/main" xmlns:w14="http://schemas.microsoft.com/office/word/2010/wordml" xmlns:w15="http://schemas.microsoft.com/office/word/2012/wordml" xmlns:wpg="http://schemas.microsoft.com/office/word/2010/wordprocessingGroup" xmlns:wpi="http://schemas.microsoft.com/office/word/2010/wordprocessingInk" xmlns:wne="http://schemas.microsoft.com/office/word/2006/wordml" xmlns:wps="http://schemas.microsoft.com/office/word/2010/wordprocessingShape" mc:Ignorable="w14 w15 wp14">
   <w:footnote w:type="separator" w:id="-1">
     <w:p>
       <w:r>
@@ -7661,7 +7885,7 @@
 </file>
 
 <file path=word/header1.xml><?xml version="1.0" encoding="utf-8"?>
-<w:hdr xmlns:wpc="http://schemas.microsoft.com/office/word/2010/wordprocessingCanvas" xmlns:cx="http://schemas.microsoft.com/office/drawing/2014/chartex" xmlns:cx1="http://schemas.microsoft.com/office/drawing/2015/9/8/chartex" xmlns:mc="http://schemas.openxmlformats.org/markup-compatibility/2006" xmlns:o="urn:schemas-microsoft-com:office:office" xmlns:r="http://schemas.openxmlformats.org/officeDocument/2006/relationships" xmlns:m="http://schemas.openxmlformats.org/officeDocument/2006/math" xmlns:v="urn:schemas-microsoft-com:vml" xmlns:wp14="http://schemas.microsoft.com/office/word/2010/wordprocessingDrawing" xmlns:wp="http://schemas.openxmlformats.org/drawingml/2006/wordprocessingDrawing" xmlns:w10="urn:schemas-microsoft-com:office:word" xmlns:w="http://schemas.openxmlformats.org/wordprocessingml/2006/main" xmlns:w14="http://schemas.microsoft.com/office/word/2010/wordml" xmlns:w15="http://schemas.microsoft.com/office/word/2012/wordml" xmlns:w16se="http://schemas.microsoft.com/office/word/2015/wordml/symex" xmlns:wpg="http://schemas.microsoft.com/office/word/2010/wordprocessingGroup" xmlns:wpi="http://schemas.microsoft.com/office/word/2010/wordprocessingInk" xmlns:wne="http://schemas.microsoft.com/office/word/2006/wordml" xmlns:wps="http://schemas.microsoft.com/office/word/2010/wordprocessingShape" mc:Ignorable="w14 w15 w16se wp14">
+<w:hdr xmlns:wpc="http://schemas.microsoft.com/office/word/2010/wordprocessingCanvas" xmlns:mc="http://schemas.openxmlformats.org/markup-compatibility/2006" xmlns:o="urn:schemas-microsoft-com:office:office" xmlns:r="http://schemas.openxmlformats.org/officeDocument/2006/relationships" xmlns:m="http://schemas.openxmlformats.org/officeDocument/2006/math" xmlns:v="urn:schemas-microsoft-com:vml" xmlns:wp14="http://schemas.microsoft.com/office/word/2010/wordprocessingDrawing" xmlns:wp="http://schemas.openxmlformats.org/drawingml/2006/wordprocessingDrawing" xmlns:w10="urn:schemas-microsoft-com:office:word" xmlns:w="http://schemas.openxmlformats.org/wordprocessingml/2006/main" xmlns:w14="http://schemas.microsoft.com/office/word/2010/wordml" xmlns:w15="http://schemas.microsoft.com/office/word/2012/wordml" xmlns:wpg="http://schemas.microsoft.com/office/word/2010/wordprocessingGroup" xmlns:wpi="http://schemas.microsoft.com/office/word/2010/wordprocessingInk" xmlns:wne="http://schemas.microsoft.com/office/word/2006/wordml" xmlns:wps="http://schemas.microsoft.com/office/word/2010/wordprocessingShape" mc:Ignorable="w14 w15 wp14">
   <w:p>
     <w:pPr>
       <w:pStyle w:val="Zhlav"/>
@@ -7674,7 +7898,7 @@
 </file>
 
 <file path=word/header2.xml><?xml version="1.0" encoding="utf-8"?>
-<w:hdr xmlns:wpc="http://schemas.microsoft.com/office/word/2010/wordprocessingCanvas" xmlns:cx="http://schemas.microsoft.com/office/drawing/2014/chartex" xmlns:cx1="http://schemas.microsoft.com/office/drawing/2015/9/8/chartex" xmlns:mc="http://schemas.openxmlformats.org/markup-compatibility/2006" xmlns:o="urn:schemas-microsoft-com:office:office" xmlns:r="http://schemas.openxmlformats.org/officeDocument/2006/relationships" xmlns:m="http://schemas.openxmlformats.org/officeDocument/2006/math" xmlns:v="urn:schemas-microsoft-com:vml" xmlns:wp14="http://schemas.microsoft.com/office/word/2010/wordprocessingDrawing" xmlns:wp="http://schemas.openxmlformats.org/drawingml/2006/wordprocessingDrawing" xmlns:w10="urn:schemas-microsoft-com:office:word" xmlns:w="http://schemas.openxmlformats.org/wordprocessingml/2006/main" xmlns:w14="http://schemas.microsoft.com/office/word/2010/wordml" xmlns:w15="http://schemas.microsoft.com/office/word/2012/wordml" xmlns:w16se="http://schemas.microsoft.com/office/word/2015/wordml/symex" xmlns:wpg="http://schemas.microsoft.com/office/word/2010/wordprocessingGroup" xmlns:wpi="http://schemas.microsoft.com/office/word/2010/wordprocessingInk" xmlns:wne="http://schemas.microsoft.com/office/word/2006/wordml" xmlns:wps="http://schemas.microsoft.com/office/word/2010/wordprocessingShape" mc:Ignorable="w14 w15 w16se wp14">
+<w:hdr xmlns:wpc="http://schemas.microsoft.com/office/word/2010/wordprocessingCanvas" xmlns:mc="http://schemas.openxmlformats.org/markup-compatibility/2006" xmlns:o="urn:schemas-microsoft-com:office:office" xmlns:r="http://schemas.openxmlformats.org/officeDocument/2006/relationships" xmlns:m="http://schemas.openxmlformats.org/officeDocument/2006/math" xmlns:v="urn:schemas-microsoft-com:vml" xmlns:wp14="http://schemas.microsoft.com/office/word/2010/wordprocessingDrawing" xmlns:wp="http://schemas.openxmlformats.org/drawingml/2006/wordprocessingDrawing" xmlns:w10="urn:schemas-microsoft-com:office:word" xmlns:w="http://schemas.openxmlformats.org/wordprocessingml/2006/main" xmlns:w14="http://schemas.microsoft.com/office/word/2010/wordml" xmlns:w15="http://schemas.microsoft.com/office/word/2012/wordml" xmlns:wpg="http://schemas.microsoft.com/office/word/2010/wordprocessingGroup" xmlns:wpi="http://schemas.microsoft.com/office/word/2010/wordprocessingInk" xmlns:wne="http://schemas.microsoft.com/office/word/2006/wordml" xmlns:wps="http://schemas.microsoft.com/office/word/2010/wordprocessingShape" mc:Ignorable="w14 w15 wp14">
   <w:p>
     <w:pPr>
       <w:pStyle w:val="Zhlav"/>
@@ -7688,7 +7912,7 @@
 </file>
 
 <file path=word/header3.xml><?xml version="1.0" encoding="utf-8"?>
-<w:hdr xmlns:wpc="http://schemas.microsoft.com/office/word/2010/wordprocessingCanvas" xmlns:cx="http://schemas.microsoft.com/office/drawing/2014/chartex" xmlns:cx1="http://schemas.microsoft.com/office/drawing/2015/9/8/chartex" xmlns:mc="http://schemas.openxmlformats.org/markup-compatibility/2006" xmlns:o="urn:schemas-microsoft-com:office:office" xmlns:r="http://schemas.openxmlformats.org/officeDocument/2006/relationships" xmlns:m="http://schemas.openxmlformats.org/officeDocument/2006/math" xmlns:v="urn:schemas-microsoft-com:vml" xmlns:wp14="http://schemas.microsoft.com/office/word/2010/wordprocessingDrawing" xmlns:wp="http://schemas.openxmlformats.org/drawingml/2006/wordprocessingDrawing" xmlns:w10="urn:schemas-microsoft-com:office:word" xmlns:w="http://schemas.openxmlformats.org/wordprocessingml/2006/main" xmlns:w14="http://schemas.microsoft.com/office/word/2010/wordml" xmlns:w15="http://schemas.microsoft.com/office/word/2012/wordml" xmlns:w16se="http://schemas.microsoft.com/office/word/2015/wordml/symex" xmlns:wpg="http://schemas.microsoft.com/office/word/2010/wordprocessingGroup" xmlns:wpi="http://schemas.microsoft.com/office/word/2010/wordprocessingInk" xmlns:wne="http://schemas.microsoft.com/office/word/2006/wordml" xmlns:wps="http://schemas.microsoft.com/office/word/2010/wordprocessingShape" mc:Ignorable="w14 w15 w16se wp14">
+<w:hdr xmlns:wpc="http://schemas.microsoft.com/office/word/2010/wordprocessingCanvas" xmlns:mc="http://schemas.openxmlformats.org/markup-compatibility/2006" xmlns:o="urn:schemas-microsoft-com:office:office" xmlns:r="http://schemas.openxmlformats.org/officeDocument/2006/relationships" xmlns:m="http://schemas.openxmlformats.org/officeDocument/2006/math" xmlns:v="urn:schemas-microsoft-com:vml" xmlns:wp14="http://schemas.microsoft.com/office/word/2010/wordprocessingDrawing" xmlns:wp="http://schemas.openxmlformats.org/drawingml/2006/wordprocessingDrawing" xmlns:w10="urn:schemas-microsoft-com:office:word" xmlns:w="http://schemas.openxmlformats.org/wordprocessingml/2006/main" xmlns:w14="http://schemas.microsoft.com/office/word/2010/wordml" xmlns:w15="http://schemas.microsoft.com/office/word/2012/wordml" xmlns:wpg="http://schemas.microsoft.com/office/word/2010/wordprocessingGroup" xmlns:wpi="http://schemas.microsoft.com/office/word/2010/wordprocessingInk" xmlns:wne="http://schemas.microsoft.com/office/word/2006/wordml" xmlns:wps="http://schemas.microsoft.com/office/word/2010/wordprocessingShape" mc:Ignorable="w14 w15 wp14">
   <w:p>
     <w:pPr>
       <w:pStyle w:val="Zhlav"/>
@@ -7698,7 +7922,7 @@
 </file>
 
 <file path=word/header4.xml><?xml version="1.0" encoding="utf-8"?>
-<w:hdr xmlns:wpc="http://schemas.microsoft.com/office/word/2010/wordprocessingCanvas" xmlns:cx="http://schemas.microsoft.com/office/drawing/2014/chartex" xmlns:cx1="http://schemas.microsoft.com/office/drawing/2015/9/8/chartex" xmlns:mc="http://schemas.openxmlformats.org/markup-compatibility/2006" xmlns:o="urn:schemas-microsoft-com:office:office" xmlns:r="http://schemas.openxmlformats.org/officeDocument/2006/relationships" xmlns:m="http://schemas.openxmlformats.org/officeDocument/2006/math" xmlns:v="urn:schemas-microsoft-com:vml" xmlns:wp14="http://schemas.microsoft.com/office/word/2010/wordprocessingDrawing" xmlns:wp="http://schemas.openxmlformats.org/drawingml/2006/wordprocessingDrawing" xmlns:w10="urn:schemas-microsoft-com:office:word" xmlns:w="http://schemas.openxmlformats.org/wordprocessingml/2006/main" xmlns:w14="http://schemas.microsoft.com/office/word/2010/wordml" xmlns:w15="http://schemas.microsoft.com/office/word/2012/wordml" xmlns:w16se="http://schemas.microsoft.com/office/word/2015/wordml/symex" xmlns:wpg="http://schemas.microsoft.com/office/word/2010/wordprocessingGroup" xmlns:wpi="http://schemas.microsoft.com/office/word/2010/wordprocessingInk" xmlns:wne="http://schemas.microsoft.com/office/word/2006/wordml" xmlns:wps="http://schemas.microsoft.com/office/word/2010/wordprocessingShape" mc:Ignorable="w14 w15 w16se wp14">
+<w:hdr xmlns:wpc="http://schemas.microsoft.com/office/word/2010/wordprocessingCanvas" xmlns:mc="http://schemas.openxmlformats.org/markup-compatibility/2006" xmlns:o="urn:schemas-microsoft-com:office:office" xmlns:r="http://schemas.openxmlformats.org/officeDocument/2006/relationships" xmlns:m="http://schemas.openxmlformats.org/officeDocument/2006/math" xmlns:v="urn:schemas-microsoft-com:vml" xmlns:wp14="http://schemas.microsoft.com/office/word/2010/wordprocessingDrawing" xmlns:wp="http://schemas.openxmlformats.org/drawingml/2006/wordprocessingDrawing" xmlns:w10="urn:schemas-microsoft-com:office:word" xmlns:w="http://schemas.openxmlformats.org/wordprocessingml/2006/main" xmlns:w14="http://schemas.microsoft.com/office/word/2010/wordml" xmlns:w15="http://schemas.microsoft.com/office/word/2012/wordml" xmlns:wpg="http://schemas.microsoft.com/office/word/2010/wordprocessingGroup" xmlns:wpi="http://schemas.microsoft.com/office/word/2010/wordprocessingInk" xmlns:wne="http://schemas.microsoft.com/office/word/2006/wordml" xmlns:wps="http://schemas.microsoft.com/office/word/2010/wordprocessingShape" mc:Ignorable="w14 w15 wp14">
   <w:p>
     <w:pPr>
       <w:pStyle w:val="Zhlav"/>
@@ -7717,7 +7941,7 @@
 </file>
 
 <file path=word/numbering.xml><?xml version="1.0" encoding="utf-8"?>
-<w:numbering xmlns:wpc="http://schemas.microsoft.com/office/word/2010/wordprocessingCanvas" xmlns:cx="http://schemas.microsoft.com/office/drawing/2014/chartex" xmlns:cx1="http://schemas.microsoft.com/office/drawing/2015/9/8/chartex" xmlns:mc="http://schemas.openxmlformats.org/markup-compatibility/2006" xmlns:o="urn:schemas-microsoft-com:office:office" xmlns:r="http://schemas.openxmlformats.org/officeDocument/2006/relationships" xmlns:m="http://schemas.openxmlformats.org/officeDocument/2006/math" xmlns:v="urn:schemas-microsoft-com:vml" xmlns:wp14="http://schemas.microsoft.com/office/word/2010/wordprocessingDrawing" xmlns:wp="http://schemas.openxmlformats.org/drawingml/2006/wordprocessingDrawing" xmlns:w10="urn:schemas-microsoft-com:office:word" xmlns:w="http://schemas.openxmlformats.org/wordprocessingml/2006/main" xmlns:w14="http://schemas.microsoft.com/office/word/2010/wordml" xmlns:w15="http://schemas.microsoft.com/office/word/2012/wordml" xmlns:w16se="http://schemas.microsoft.com/office/word/2015/wordml/symex" xmlns:wpg="http://schemas.microsoft.com/office/word/2010/wordprocessingGroup" xmlns:wpi="http://schemas.microsoft.com/office/word/2010/wordprocessingInk" xmlns:wne="http://schemas.microsoft.com/office/word/2006/wordml" xmlns:wps="http://schemas.microsoft.com/office/word/2010/wordprocessingShape" mc:Ignorable="w14 w15 w16se wp14">
+<w:numbering xmlns:wpc="http://schemas.microsoft.com/office/word/2010/wordprocessingCanvas" xmlns:mc="http://schemas.openxmlformats.org/markup-compatibility/2006" xmlns:o="urn:schemas-microsoft-com:office:office" xmlns:r="http://schemas.openxmlformats.org/officeDocument/2006/relationships" xmlns:m="http://schemas.openxmlformats.org/officeDocument/2006/math" xmlns:v="urn:schemas-microsoft-com:vml" xmlns:wp14="http://schemas.microsoft.com/office/word/2010/wordprocessingDrawing" xmlns:wp="http://schemas.openxmlformats.org/drawingml/2006/wordprocessingDrawing" xmlns:w10="urn:schemas-microsoft-com:office:word" xmlns:w="http://schemas.openxmlformats.org/wordprocessingml/2006/main" xmlns:w14="http://schemas.microsoft.com/office/word/2010/wordml" xmlns:w15="http://schemas.microsoft.com/office/word/2012/wordml" xmlns:wpg="http://schemas.microsoft.com/office/word/2010/wordprocessingGroup" xmlns:wpi="http://schemas.microsoft.com/office/word/2010/wordprocessingInk" xmlns:wne="http://schemas.microsoft.com/office/word/2006/wordml" xmlns:wps="http://schemas.microsoft.com/office/word/2010/wordprocessingShape" mc:Ignorable="w14 w15 wp14">
   <w:abstractNum w:abstractNumId="0" w15:restartNumberingAfterBreak="0">
     <w:nsid w:val="FFFFFF7C"/>
     <w:multiLevelType w:val="singleLevel"/>
@@ -8021,6 +8245,92 @@
     </w:lvl>
   </w:abstractNum>
   <w:abstractNum w:abstractNumId="11" w15:restartNumberingAfterBreak="0">
+    <w:nsid w:val="15673388"/>
+    <w:multiLevelType w:val="hybridMultilevel"/>
+    <w:tmpl w:val="28BE5F36"/>
+    <w:lvl w:ilvl="0" w:tplc="0405000F">
+      <w:start w:val="1"/>
+      <w:numFmt w:val="decimal"/>
+      <w:lvlText w:val="%1."/>
+      <w:lvlJc w:val="left"/>
+      <w:pPr>
+        <w:ind w:left="720" w:hanging="360"/>
+      </w:pPr>
+    </w:lvl>
+    <w:lvl w:ilvl="1" w:tplc="04050019" w:tentative="1">
+      <w:start w:val="1"/>
+      <w:numFmt w:val="lowerLetter"/>
+      <w:lvlText w:val="%2."/>
+      <w:lvlJc w:val="left"/>
+      <w:pPr>
+        <w:ind w:left="1440" w:hanging="360"/>
+      </w:pPr>
+    </w:lvl>
+    <w:lvl w:ilvl="2" w:tplc="0405001B" w:tentative="1">
+      <w:start w:val="1"/>
+      <w:numFmt w:val="lowerRoman"/>
+      <w:lvlText w:val="%3."/>
+      <w:lvlJc w:val="right"/>
+      <w:pPr>
+        <w:ind w:left="2160" w:hanging="180"/>
+      </w:pPr>
+    </w:lvl>
+    <w:lvl w:ilvl="3" w:tplc="0405000F" w:tentative="1">
+      <w:start w:val="1"/>
+      <w:numFmt w:val="decimal"/>
+      <w:lvlText w:val="%4."/>
+      <w:lvlJc w:val="left"/>
+      <w:pPr>
+        <w:ind w:left="2880" w:hanging="360"/>
+      </w:pPr>
+    </w:lvl>
+    <w:lvl w:ilvl="4" w:tplc="04050019" w:tentative="1">
+      <w:start w:val="1"/>
+      <w:numFmt w:val="lowerLetter"/>
+      <w:lvlText w:val="%5."/>
+      <w:lvlJc w:val="left"/>
+      <w:pPr>
+        <w:ind w:left="3600" w:hanging="360"/>
+      </w:pPr>
+    </w:lvl>
+    <w:lvl w:ilvl="5" w:tplc="0405001B" w:tentative="1">
+      <w:start w:val="1"/>
+      <w:numFmt w:val="lowerRoman"/>
+      <w:lvlText w:val="%6."/>
+      <w:lvlJc w:val="right"/>
+      <w:pPr>
+        <w:ind w:left="4320" w:hanging="180"/>
+      </w:pPr>
+    </w:lvl>
+    <w:lvl w:ilvl="6" w:tplc="0405000F" w:tentative="1">
+      <w:start w:val="1"/>
+      <w:numFmt w:val="decimal"/>
+      <w:lvlText w:val="%7."/>
+      <w:lvlJc w:val="left"/>
+      <w:pPr>
+        <w:ind w:left="5040" w:hanging="360"/>
+      </w:pPr>
+    </w:lvl>
+    <w:lvl w:ilvl="7" w:tplc="04050019" w:tentative="1">
+      <w:start w:val="1"/>
+      <w:numFmt w:val="lowerLetter"/>
+      <w:lvlText w:val="%8."/>
+      <w:lvlJc w:val="left"/>
+      <w:pPr>
+        <w:ind w:left="5760" w:hanging="360"/>
+      </w:pPr>
+    </w:lvl>
+    <w:lvl w:ilvl="8" w:tplc="0405001B" w:tentative="1">
+      <w:start w:val="1"/>
+      <w:numFmt w:val="lowerRoman"/>
+      <w:lvlText w:val="%9."/>
+      <w:lvlJc w:val="right"/>
+      <w:pPr>
+        <w:ind w:left="6480" w:hanging="180"/>
+      </w:pPr>
+    </w:lvl>
+  </w:abstractNum>
+  <w:abstractNum w:abstractNumId="12" w15:restartNumberingAfterBreak="0">
     <w:nsid w:val="164B6744"/>
     <w:multiLevelType w:val="hybridMultilevel"/>
     <w:tmpl w:val="CCC683FA"/>
@@ -8133,7 +8443,7 @@
       </w:rPr>
     </w:lvl>
   </w:abstractNum>
-  <w:abstractNum w:abstractNumId="12" w15:restartNumberingAfterBreak="0">
+  <w:abstractNum w:abstractNumId="13" w15:restartNumberingAfterBreak="0">
     <w:nsid w:val="379E634F"/>
     <w:multiLevelType w:val="multilevel"/>
     <w:tmpl w:val="B8842326"/>
@@ -8255,10 +8565,10 @@
       </w:pPr>
     </w:lvl>
   </w:abstractNum>
-  <w:abstractNum w:abstractNumId="13" w15:restartNumberingAfterBreak="0">
-    <w:nsid w:val="4A4D2F75"/>
+  <w:abstractNum w:abstractNumId="14" w15:restartNumberingAfterBreak="0">
+    <w:nsid w:val="40D85BB7"/>
     <w:multiLevelType w:val="hybridMultilevel"/>
-    <w:tmpl w:val="9618AFA6"/>
+    <w:tmpl w:val="81D088F2"/>
     <w:lvl w:ilvl="0" w:tplc="04050001">
       <w:start w:val="1"/>
       <w:numFmt w:val="bullet"/>
@@ -8368,7 +8678,233 @@
       </w:rPr>
     </w:lvl>
   </w:abstractNum>
-  <w:abstractNum w:abstractNumId="14" w15:restartNumberingAfterBreak="0">
+  <w:abstractNum w:abstractNumId="15" w15:restartNumberingAfterBreak="0">
+    <w:nsid w:val="4A4D2F75"/>
+    <w:multiLevelType w:val="hybridMultilevel"/>
+    <w:tmpl w:val="9618AFA6"/>
+    <w:lvl w:ilvl="0" w:tplc="04050001">
+      <w:start w:val="1"/>
+      <w:numFmt w:val="bullet"/>
+      <w:lvlText w:val=""/>
+      <w:lvlJc w:val="left"/>
+      <w:pPr>
+        <w:ind w:left="720" w:hanging="360"/>
+      </w:pPr>
+      <w:rPr>
+        <w:rFonts w:ascii="Symbol" w:hAnsi="Symbol" w:hint="default"/>
+      </w:rPr>
+    </w:lvl>
+    <w:lvl w:ilvl="1" w:tplc="04050003" w:tentative="1">
+      <w:start w:val="1"/>
+      <w:numFmt w:val="bullet"/>
+      <w:lvlText w:val="o"/>
+      <w:lvlJc w:val="left"/>
+      <w:pPr>
+        <w:ind w:left="1440" w:hanging="360"/>
+      </w:pPr>
+      <w:rPr>
+        <w:rFonts w:ascii="Courier New" w:hAnsi="Courier New" w:cs="Courier New" w:hint="default"/>
+      </w:rPr>
+    </w:lvl>
+    <w:lvl w:ilvl="2" w:tplc="04050005" w:tentative="1">
+      <w:start w:val="1"/>
+      <w:numFmt w:val="bullet"/>
+      <w:lvlText w:val=""/>
+      <w:lvlJc w:val="left"/>
+      <w:pPr>
+        <w:ind w:left="2160" w:hanging="360"/>
+      </w:pPr>
+      <w:rPr>
+        <w:rFonts w:ascii="Wingdings" w:hAnsi="Wingdings" w:hint="default"/>
+      </w:rPr>
+    </w:lvl>
+    <w:lvl w:ilvl="3" w:tplc="04050001" w:tentative="1">
+      <w:start w:val="1"/>
+      <w:numFmt w:val="bullet"/>
+      <w:lvlText w:val=""/>
+      <w:lvlJc w:val="left"/>
+      <w:pPr>
+        <w:ind w:left="2880" w:hanging="360"/>
+      </w:pPr>
+      <w:rPr>
+        <w:rFonts w:ascii="Symbol" w:hAnsi="Symbol" w:hint="default"/>
+      </w:rPr>
+    </w:lvl>
+    <w:lvl w:ilvl="4" w:tplc="04050003" w:tentative="1">
+      <w:start w:val="1"/>
+      <w:numFmt w:val="bullet"/>
+      <w:lvlText w:val="o"/>
+      <w:lvlJc w:val="left"/>
+      <w:pPr>
+        <w:ind w:left="3600" w:hanging="360"/>
+      </w:pPr>
+      <w:rPr>
+        <w:rFonts w:ascii="Courier New" w:hAnsi="Courier New" w:cs="Courier New" w:hint="default"/>
+      </w:rPr>
+    </w:lvl>
+    <w:lvl w:ilvl="5" w:tplc="04050005" w:tentative="1">
+      <w:start w:val="1"/>
+      <w:numFmt w:val="bullet"/>
+      <w:lvlText w:val=""/>
+      <w:lvlJc w:val="left"/>
+      <w:pPr>
+        <w:ind w:left="4320" w:hanging="360"/>
+      </w:pPr>
+      <w:rPr>
+        <w:rFonts w:ascii="Wingdings" w:hAnsi="Wingdings" w:hint="default"/>
+      </w:rPr>
+    </w:lvl>
+    <w:lvl w:ilvl="6" w:tplc="04050001" w:tentative="1">
+      <w:start w:val="1"/>
+      <w:numFmt w:val="bullet"/>
+      <w:lvlText w:val=""/>
+      <w:lvlJc w:val="left"/>
+      <w:pPr>
+        <w:ind w:left="5040" w:hanging="360"/>
+      </w:pPr>
+      <w:rPr>
+        <w:rFonts w:ascii="Symbol" w:hAnsi="Symbol" w:hint="default"/>
+      </w:rPr>
+    </w:lvl>
+    <w:lvl w:ilvl="7" w:tplc="04050003" w:tentative="1">
+      <w:start w:val="1"/>
+      <w:numFmt w:val="bullet"/>
+      <w:lvlText w:val="o"/>
+      <w:lvlJc w:val="left"/>
+      <w:pPr>
+        <w:ind w:left="5760" w:hanging="360"/>
+      </w:pPr>
+      <w:rPr>
+        <w:rFonts w:ascii="Courier New" w:hAnsi="Courier New" w:cs="Courier New" w:hint="default"/>
+      </w:rPr>
+    </w:lvl>
+    <w:lvl w:ilvl="8" w:tplc="04050005" w:tentative="1">
+      <w:start w:val="1"/>
+      <w:numFmt w:val="bullet"/>
+      <w:lvlText w:val=""/>
+      <w:lvlJc w:val="left"/>
+      <w:pPr>
+        <w:ind w:left="6480" w:hanging="360"/>
+      </w:pPr>
+      <w:rPr>
+        <w:rFonts w:ascii="Wingdings" w:hAnsi="Wingdings" w:hint="default"/>
+      </w:rPr>
+    </w:lvl>
+  </w:abstractNum>
+  <w:abstractNum w:abstractNumId="16" w15:restartNumberingAfterBreak="0">
+    <w:nsid w:val="50EA5758"/>
+    <w:multiLevelType w:val="hybridMultilevel"/>
+    <w:tmpl w:val="34B69474"/>
+    <w:lvl w:ilvl="0" w:tplc="0405000F">
+      <w:start w:val="1"/>
+      <w:numFmt w:val="decimal"/>
+      <w:lvlText w:val="%1."/>
+      <w:lvlJc w:val="left"/>
+      <w:pPr>
+        <w:ind w:left="720" w:hanging="360"/>
+      </w:pPr>
+      <w:rPr>
+        <w:rFonts w:hint="default"/>
+      </w:rPr>
+    </w:lvl>
+    <w:lvl w:ilvl="1" w:tplc="04050003" w:tentative="1">
+      <w:start w:val="1"/>
+      <w:numFmt w:val="bullet"/>
+      <w:lvlText w:val="o"/>
+      <w:lvlJc w:val="left"/>
+      <w:pPr>
+        <w:ind w:left="1440" w:hanging="360"/>
+      </w:pPr>
+      <w:rPr>
+        <w:rFonts w:ascii="Courier New" w:hAnsi="Courier New" w:cs="Courier New" w:hint="default"/>
+      </w:rPr>
+    </w:lvl>
+    <w:lvl w:ilvl="2" w:tplc="04050005" w:tentative="1">
+      <w:start w:val="1"/>
+      <w:numFmt w:val="bullet"/>
+      <w:lvlText w:val=""/>
+      <w:lvlJc w:val="left"/>
+      <w:pPr>
+        <w:ind w:left="2160" w:hanging="360"/>
+      </w:pPr>
+      <w:rPr>
+        <w:rFonts w:ascii="Wingdings" w:hAnsi="Wingdings" w:hint="default"/>
+      </w:rPr>
+    </w:lvl>
+    <w:lvl w:ilvl="3" w:tplc="04050001" w:tentative="1">
+      <w:start w:val="1"/>
+      <w:numFmt w:val="bullet"/>
+      <w:lvlText w:val=""/>
+      <w:lvlJc w:val="left"/>
+      <w:pPr>
+        <w:ind w:left="2880" w:hanging="360"/>
+      </w:pPr>
+      <w:rPr>
+        <w:rFonts w:ascii="Symbol" w:hAnsi="Symbol" w:hint="default"/>
+      </w:rPr>
+    </w:lvl>
+    <w:lvl w:ilvl="4" w:tplc="04050003" w:tentative="1">
+      <w:start w:val="1"/>
+      <w:numFmt w:val="bullet"/>
+      <w:lvlText w:val="o"/>
+      <w:lvlJc w:val="left"/>
+      <w:pPr>
+        <w:ind w:left="3600" w:hanging="360"/>
+      </w:pPr>
+      <w:rPr>
+        <w:rFonts w:ascii="Courier New" w:hAnsi="Courier New" w:cs="Courier New" w:hint="default"/>
+      </w:rPr>
+    </w:lvl>
+    <w:lvl w:ilvl="5" w:tplc="04050005" w:tentative="1">
+      <w:start w:val="1"/>
+      <w:numFmt w:val="bullet"/>
+      <w:lvlText w:val=""/>
+      <w:lvlJc w:val="left"/>
+      <w:pPr>
+        <w:ind w:left="4320" w:hanging="360"/>
+      </w:pPr>
+      <w:rPr>
+        <w:rFonts w:ascii="Wingdings" w:hAnsi="Wingdings" w:hint="default"/>
+      </w:rPr>
+    </w:lvl>
+    <w:lvl w:ilvl="6" w:tplc="04050001" w:tentative="1">
+      <w:start w:val="1"/>
+      <w:numFmt w:val="bullet"/>
+      <w:lvlText w:val=""/>
+      <w:lvlJc w:val="left"/>
+      <w:pPr>
+        <w:ind w:left="5040" w:hanging="360"/>
+      </w:pPr>
+      <w:rPr>
+        <w:rFonts w:ascii="Symbol" w:hAnsi="Symbol" w:hint="default"/>
+      </w:rPr>
+    </w:lvl>
+    <w:lvl w:ilvl="7" w:tplc="04050003" w:tentative="1">
+      <w:start w:val="1"/>
+      <w:numFmt w:val="bullet"/>
+      <w:lvlText w:val="o"/>
+      <w:lvlJc w:val="left"/>
+      <w:pPr>
+        <w:ind w:left="5760" w:hanging="360"/>
+      </w:pPr>
+      <w:rPr>
+        <w:rFonts w:ascii="Courier New" w:hAnsi="Courier New" w:cs="Courier New" w:hint="default"/>
+      </w:rPr>
+    </w:lvl>
+    <w:lvl w:ilvl="8" w:tplc="04050005" w:tentative="1">
+      <w:start w:val="1"/>
+      <w:numFmt w:val="bullet"/>
+      <w:lvlText w:val=""/>
+      <w:lvlJc w:val="left"/>
+      <w:pPr>
+        <w:ind w:left="6480" w:hanging="360"/>
+      </w:pPr>
+      <w:rPr>
+        <w:rFonts w:ascii="Wingdings" w:hAnsi="Wingdings" w:hint="default"/>
+      </w:rPr>
+    </w:lvl>
+  </w:abstractNum>
+  <w:abstractNum w:abstractNumId="17" w15:restartNumberingAfterBreak="0">
     <w:nsid w:val="5CDA6D9A"/>
     <w:multiLevelType w:val="hybridMultilevel"/>
     <w:tmpl w:val="433A7288"/>
@@ -8457,7 +8993,7 @@
       </w:pPr>
     </w:lvl>
   </w:abstractNum>
-  <w:abstractNum w:abstractNumId="15" w15:restartNumberingAfterBreak="0">
+  <w:abstractNum w:abstractNumId="18" w15:restartNumberingAfterBreak="0">
     <w:nsid w:val="5D694700"/>
     <w:multiLevelType w:val="hybridMultilevel"/>
     <w:tmpl w:val="3AC880DA"/>
@@ -8543,7 +9079,7 @@
       </w:pPr>
     </w:lvl>
   </w:abstractNum>
-  <w:abstractNum w:abstractNumId="16" w15:restartNumberingAfterBreak="0">
+  <w:abstractNum w:abstractNumId="19" w15:restartNumberingAfterBreak="0">
     <w:nsid w:val="6FDA3CCF"/>
     <w:multiLevelType w:val="hybridMultilevel"/>
     <w:tmpl w:val="468E45E8"/>
@@ -8657,31 +9193,31 @@
     </w:lvl>
   </w:abstractNum>
   <w:num w:numId="1">
-    <w:abstractNumId w:val="12"/>
+    <w:abstractNumId w:val="13"/>
   </w:num>
   <w:num w:numId="2">
-    <w:abstractNumId w:val="12"/>
+    <w:abstractNumId w:val="13"/>
   </w:num>
   <w:num w:numId="3">
-    <w:abstractNumId w:val="12"/>
+    <w:abstractNumId w:val="13"/>
   </w:num>
   <w:num w:numId="4">
-    <w:abstractNumId w:val="12"/>
+    <w:abstractNumId w:val="13"/>
   </w:num>
   <w:num w:numId="5">
-    <w:abstractNumId w:val="12"/>
+    <w:abstractNumId w:val="13"/>
   </w:num>
   <w:num w:numId="6">
-    <w:abstractNumId w:val="12"/>
+    <w:abstractNumId w:val="13"/>
   </w:num>
   <w:num w:numId="7">
-    <w:abstractNumId w:val="12"/>
+    <w:abstractNumId w:val="13"/>
   </w:num>
   <w:num w:numId="8">
-    <w:abstractNumId w:val="12"/>
+    <w:abstractNumId w:val="13"/>
   </w:num>
   <w:num w:numId="9">
-    <w:abstractNumId w:val="12"/>
+    <w:abstractNumId w:val="13"/>
   </w:num>
   <w:num w:numId="10">
     <w:abstractNumId w:val="8"/>
@@ -8714,46 +9250,55 @@
     <w:abstractNumId w:val="4"/>
   </w:num>
   <w:num w:numId="20">
-    <w:abstractNumId w:val="15"/>
+    <w:abstractNumId w:val="18"/>
   </w:num>
   <w:num w:numId="21">
-    <w:abstractNumId w:val="12"/>
+    <w:abstractNumId w:val="13"/>
     <w:lvlOverride w:ilvl="0">
       <w:startOverride w:val="1"/>
     </w:lvlOverride>
   </w:num>
   <w:num w:numId="22">
-    <w:abstractNumId w:val="14"/>
+    <w:abstractNumId w:val="17"/>
   </w:num>
   <w:num w:numId="23">
-    <w:abstractNumId w:val="12"/>
+    <w:abstractNumId w:val="13"/>
   </w:num>
   <w:num w:numId="24">
-    <w:abstractNumId w:val="12"/>
+    <w:abstractNumId w:val="13"/>
   </w:num>
   <w:num w:numId="25">
-    <w:abstractNumId w:val="12"/>
+    <w:abstractNumId w:val="13"/>
   </w:num>
   <w:num w:numId="26">
-    <w:abstractNumId w:val="12"/>
+    <w:abstractNumId w:val="13"/>
   </w:num>
   <w:num w:numId="27">
-    <w:abstractNumId w:val="11"/>
+    <w:abstractNumId w:val="12"/>
   </w:num>
   <w:num w:numId="28">
     <w:abstractNumId w:val="10"/>
   </w:num>
   <w:num w:numId="29">
-    <w:abstractNumId w:val="13"/>
+    <w:abstractNumId w:val="15"/>
   </w:num>
   <w:num w:numId="30">
+    <w:abstractNumId w:val="19"/>
+  </w:num>
+  <w:num w:numId="31">
+    <w:abstractNumId w:val="11"/>
+  </w:num>
+  <w:num w:numId="32">
+    <w:abstractNumId w:val="14"/>
+  </w:num>
+  <w:num w:numId="33">
     <w:abstractNumId w:val="16"/>
   </w:num>
 </w:numbering>
 </file>
 
 <file path=word/styles.xml><?xml version="1.0" encoding="utf-8"?>
-<w:styles xmlns:mc="http://schemas.openxmlformats.org/markup-compatibility/2006" xmlns:r="http://schemas.openxmlformats.org/officeDocument/2006/relationships" xmlns:w="http://schemas.openxmlformats.org/wordprocessingml/2006/main" xmlns:w14="http://schemas.microsoft.com/office/word/2010/wordml" xmlns:w15="http://schemas.microsoft.com/office/word/2012/wordml" xmlns:w16se="http://schemas.microsoft.com/office/word/2015/wordml/symex" mc:Ignorable="w14 w15 w16se">
+<w:styles xmlns:mc="http://schemas.openxmlformats.org/markup-compatibility/2006" xmlns:r="http://schemas.openxmlformats.org/officeDocument/2006/relationships" xmlns:w="http://schemas.openxmlformats.org/wordprocessingml/2006/main" xmlns:w14="http://schemas.microsoft.com/office/word/2010/wordml" xmlns:w15="http://schemas.microsoft.com/office/word/2012/wordml" mc:Ignorable="w14 w15">
   <w:docDefaults>
     <w:rPrDefault>
       <w:rPr>
@@ -8943,7 +9488,7 @@
     <w:lsdException w:name="Medium Shading 2 Accent 1" w:uiPriority="64"/>
     <w:lsdException w:name="Medium List 1 Accent 1" w:uiPriority="65"/>
     <w:lsdException w:name="Revision" w:semiHidden="1"/>
-    <w:lsdException w:name="List Paragraph" w:uiPriority="34"/>
+    <w:lsdException w:name="List Paragraph" w:uiPriority="34" w:qFormat="1"/>
     <w:lsdException w:name="Quote" w:uiPriority="29" w:qFormat="1"/>
     <w:lsdException w:name="Intense Quote" w:uiPriority="30"/>
     <w:lsdException w:name="Medium List 2 Accent 1" w:uiPriority="66"/>
@@ -9350,7 +9895,6 @@
   <w:style w:type="character" w:default="1" w:styleId="Standardnpsmoodstavce">
     <w:name w:val="Default Paragraph Font"/>
     <w:uiPriority w:val="1"/>
-    <w:semiHidden/>
     <w:unhideWhenUsed/>
   </w:style>
   <w:style w:type="table" w:default="1" w:styleId="Normlntabulka">
@@ -9977,11 +10521,29 @@
       <w:szCs w:val="24"/>
     </w:rPr>
   </w:style>
+  <w:style w:type="paragraph" w:styleId="Odstavecseseznamem">
+    <w:name w:val="List Paragraph"/>
+    <w:basedOn w:val="Normln"/>
+    <w:uiPriority w:val="34"/>
+    <w:qFormat/>
+    <w:rsid w:val="00754431"/>
+    <w:pPr>
+      <w:spacing w:after="160" w:line="259" w:lineRule="auto"/>
+      <w:ind w:left="720"/>
+      <w:contextualSpacing/>
+    </w:pPr>
+    <w:rPr>
+      <w:rFonts w:asciiTheme="minorHAnsi" w:eastAsiaTheme="minorHAnsi" w:hAnsiTheme="minorHAnsi" w:cstheme="minorBidi"/>
+      <w:sz w:val="22"/>
+      <w:szCs w:val="22"/>
+      <w:lang w:eastAsia="en-US"/>
+    </w:rPr>
+  </w:style>
 </w:styles>
 </file>
 
 <file path=word/glossary/document.xml><?xml version="1.0" encoding="utf-8"?>
-<w:glossaryDocument xmlns:wpc="http://schemas.microsoft.com/office/word/2010/wordprocessingCanvas" xmlns:cx="http://schemas.microsoft.com/office/drawing/2014/chartex" xmlns:cx1="http://schemas.microsoft.com/office/drawing/2015/9/8/chartex" xmlns:mc="http://schemas.openxmlformats.org/markup-compatibility/2006" xmlns:o="urn:schemas-microsoft-com:office:office" xmlns:r="http://schemas.openxmlformats.org/officeDocument/2006/relationships" xmlns:m="http://schemas.openxmlformats.org/officeDocument/2006/math" xmlns:v="urn:schemas-microsoft-com:vml" xmlns:wp14="http://schemas.microsoft.com/office/word/2010/wordprocessingDrawing" xmlns:wp="http://schemas.openxmlformats.org/drawingml/2006/wordprocessingDrawing" xmlns:w10="urn:schemas-microsoft-com:office:word" xmlns:w="http://schemas.openxmlformats.org/wordprocessingml/2006/main" xmlns:w14="http://schemas.microsoft.com/office/word/2010/wordml" xmlns:w15="http://schemas.microsoft.com/office/word/2012/wordml" xmlns:w16se="http://schemas.microsoft.com/office/word/2015/wordml/symex" xmlns:wpg="http://schemas.microsoft.com/office/word/2010/wordprocessingGroup" xmlns:wpi="http://schemas.microsoft.com/office/word/2010/wordprocessingInk" xmlns:wne="http://schemas.microsoft.com/office/word/2006/wordml" xmlns:wps="http://schemas.microsoft.com/office/word/2010/wordprocessingShape" mc:Ignorable="w14 w15 w16se wp14">
+<w:glossaryDocument xmlns:wpc="http://schemas.microsoft.com/office/word/2010/wordprocessingCanvas" xmlns:mc="http://schemas.openxmlformats.org/markup-compatibility/2006" xmlns:o="urn:schemas-microsoft-com:office:office" xmlns:r="http://schemas.openxmlformats.org/officeDocument/2006/relationships" xmlns:m="http://schemas.openxmlformats.org/officeDocument/2006/math" xmlns:v="urn:schemas-microsoft-com:vml" xmlns:wp14="http://schemas.microsoft.com/office/word/2010/wordprocessingDrawing" xmlns:wp="http://schemas.openxmlformats.org/drawingml/2006/wordprocessingDrawing" xmlns:w10="urn:schemas-microsoft-com:office:word" xmlns:w="http://schemas.openxmlformats.org/wordprocessingml/2006/main" xmlns:w14="http://schemas.microsoft.com/office/word/2010/wordml" xmlns:w15="http://schemas.microsoft.com/office/word/2012/wordml" xmlns:wpg="http://schemas.microsoft.com/office/word/2010/wordprocessingGroup" xmlns:wpi="http://schemas.microsoft.com/office/word/2010/wordprocessingInk" xmlns:wne="http://schemas.microsoft.com/office/word/2006/wordml" xmlns:wps="http://schemas.microsoft.com/office/word/2010/wordprocessingShape" mc:Ignorable="w14 w15 wp14">
   <w:docParts>
     <w:docPart>
       <w:docPartPr>
@@ -10017,7 +10579,7 @@
 </file>
 
 <file path=word/glossary/fontTable.xml><?xml version="1.0" encoding="utf-8"?>
-<w:fonts xmlns:mc="http://schemas.openxmlformats.org/markup-compatibility/2006" xmlns:r="http://schemas.openxmlformats.org/officeDocument/2006/relationships" xmlns:w="http://schemas.openxmlformats.org/wordprocessingml/2006/main" xmlns:w14="http://schemas.microsoft.com/office/word/2010/wordml" xmlns:w15="http://schemas.microsoft.com/office/word/2012/wordml" xmlns:w16se="http://schemas.microsoft.com/office/word/2015/wordml/symex" mc:Ignorable="w14 w15 w16se">
+<w:fonts xmlns:mc="http://schemas.openxmlformats.org/markup-compatibility/2006" xmlns:r="http://schemas.openxmlformats.org/officeDocument/2006/relationships" xmlns:w="http://schemas.openxmlformats.org/wordprocessingml/2006/main" xmlns:w14="http://schemas.microsoft.com/office/word/2010/wordml" xmlns:w15="http://schemas.microsoft.com/office/word/2012/wordml" mc:Ignorable="w14 w15">
   <w:font w:name="Symbol">
     <w:panose1 w:val="05050102010706020507"/>
     <w:charset w:val="02"/>
@@ -10065,7 +10627,7 @@
     <w:charset w:val="EE"/>
     <w:family w:val="swiss"/>
     <w:pitch w:val="variable"/>
-    <w:sig w:usb0="E0002EFF" w:usb1="C000247B" w:usb2="00000009" w:usb3="00000000" w:csb0="000001FF" w:csb1="00000000"/>
+    <w:sig w:usb0="E4002EFF" w:usb1="C000247B" w:usb2="00000009" w:usb3="00000000" w:csb0="000001FF" w:csb1="00000000"/>
   </w:font>
   <w:font w:name="SimSun">
     <w:altName w:val="宋体"/>
@@ -10087,13 +10649,13 @@
     <w:charset w:val="EE"/>
     <w:family w:val="swiss"/>
     <w:pitch w:val="variable"/>
-    <w:sig w:usb0="E0002AFF" w:usb1="C000247B" w:usb2="00000009" w:usb3="00000000" w:csb0="000001FF" w:csb1="00000000"/>
+    <w:sig w:usb0="E4002EFF" w:usb1="C000247B" w:usb2="00000009" w:usb3="00000000" w:csb0="000001FF" w:csb1="00000000"/>
   </w:font>
 </w:fonts>
 </file>
 
 <file path=word/glossary/settings.xml><?xml version="1.0" encoding="utf-8"?>
-<w:settings xmlns:mc="http://schemas.openxmlformats.org/markup-compatibility/2006" xmlns:o="urn:schemas-microsoft-com:office:office" xmlns:r="http://schemas.openxmlformats.org/officeDocument/2006/relationships" xmlns:m="http://schemas.openxmlformats.org/officeDocument/2006/math" xmlns:v="urn:schemas-microsoft-com:vml" xmlns:w10="urn:schemas-microsoft-com:office:word" xmlns:w="http://schemas.openxmlformats.org/wordprocessingml/2006/main" xmlns:w14="http://schemas.microsoft.com/office/word/2010/wordml" xmlns:w15="http://schemas.microsoft.com/office/word/2012/wordml" xmlns:w16se="http://schemas.microsoft.com/office/word/2015/wordml/symex" xmlns:sl="http://schemas.openxmlformats.org/schemaLibrary/2006/main" mc:Ignorable="w14 w15 w16se">
+<w:settings xmlns:mc="http://schemas.openxmlformats.org/markup-compatibility/2006" xmlns:o="urn:schemas-microsoft-com:office:office" xmlns:r="http://schemas.openxmlformats.org/officeDocument/2006/relationships" xmlns:m="http://schemas.openxmlformats.org/officeDocument/2006/math" xmlns:v="urn:schemas-microsoft-com:vml" xmlns:w10="urn:schemas-microsoft-com:office:word" xmlns:w="http://schemas.openxmlformats.org/wordprocessingml/2006/main" xmlns:w14="http://schemas.microsoft.com/office/word/2010/wordml" xmlns:w15="http://schemas.microsoft.com/office/word/2012/wordml" xmlns:sl="http://schemas.openxmlformats.org/schemaLibrary/2006/main" mc:Ignorable="w14 w15">
   <w:view w:val="normal"/>
   <w:defaultTabStop w:val="708"/>
   <w:hyphenationZone w:val="425"/>
@@ -10128,6 +10690,7 @@
     <w:rsid w:val="009D30FC"/>
     <w:rsid w:val="00BD1A36"/>
     <w:rsid w:val="00C8632E"/>
+    <w:rsid w:val="00F85567"/>
     <w:rsid w:val="00FB5588"/>
   </w:rsids>
   <m:mathPr>
@@ -10151,7 +10714,7 @@
 </file>
 
 <file path=word/glossary/styles.xml><?xml version="1.0" encoding="utf-8"?>
-<w:styles xmlns:mc="http://schemas.openxmlformats.org/markup-compatibility/2006" xmlns:r="http://schemas.openxmlformats.org/officeDocument/2006/relationships" xmlns:w="http://schemas.openxmlformats.org/wordprocessingml/2006/main" xmlns:w14="http://schemas.microsoft.com/office/word/2010/wordml" xmlns:w15="http://schemas.microsoft.com/office/word/2012/wordml" xmlns:w16se="http://schemas.microsoft.com/office/word/2015/wordml/symex" mc:Ignorable="w14 w15 w16se">
+<w:styles xmlns:mc="http://schemas.openxmlformats.org/markup-compatibility/2006" xmlns:r="http://schemas.openxmlformats.org/officeDocument/2006/relationships" xmlns:w="http://schemas.openxmlformats.org/wordprocessingml/2006/main" xmlns:w14="http://schemas.microsoft.com/office/word/2010/wordml" xmlns:w15="http://schemas.microsoft.com/office/word/2012/wordml" mc:Ignorable="w14 w15">
   <w:docDefaults>
     <w:rPrDefault>
       <w:rPr>
@@ -10744,7 +11307,7 @@
 </file>
 
 <file path=word/glossary/webSettings.xml><?xml version="1.0" encoding="utf-8"?>
-<w:webSettings xmlns:mc="http://schemas.openxmlformats.org/markup-compatibility/2006" xmlns:r="http://schemas.openxmlformats.org/officeDocument/2006/relationships" xmlns:w="http://schemas.openxmlformats.org/wordprocessingml/2006/main" xmlns:w14="http://schemas.microsoft.com/office/word/2010/wordml" xmlns:w15="http://schemas.microsoft.com/office/word/2012/wordml" xmlns:w16se="http://schemas.microsoft.com/office/word/2015/wordml/symex" mc:Ignorable="w14 w15 w16se">
+<w:webSettings xmlns:mc="http://schemas.openxmlformats.org/markup-compatibility/2006" xmlns:r="http://schemas.openxmlformats.org/officeDocument/2006/relationships" xmlns:w="http://schemas.openxmlformats.org/wordprocessingml/2006/main" xmlns:w14="http://schemas.microsoft.com/office/word/2010/wordml" xmlns:w15="http://schemas.microsoft.com/office/word/2012/wordml" mc:Ignorable="w14 w15">
   <w:optimizeForBrowser/>
   <w:allowPNG/>
 </w:webSettings>
@@ -11117,7 +11680,7 @@
 </file>
 
 <file path=customXml/itemProps2.xml><?xml version="1.0" encoding="utf-8"?>
-<ds:datastoreItem xmlns:ds="http://schemas.openxmlformats.org/officeDocument/2006/customXml" ds:itemID="{2A16FE0E-8EB9-4C7D-A86A-ECAC0DFAAFC2}">
+<ds:datastoreItem xmlns:ds="http://schemas.openxmlformats.org/officeDocument/2006/customXml" ds:itemID="{E3B8CE1F-302E-4F7A-B2AD-10FE48669A95}">
   <ds:schemaRefs>
     <ds:schemaRef ds:uri="http://schemas.openxmlformats.org/officeDocument/2006/bibliography"/>
   </ds:schemaRefs>

</xml_diff>